<commit_message>
Oct-15-2015 Final Test Matrix Doc
</commit_message>
<xml_diff>
--- a/YouGotNoCakeMC/src/designdocs/Test Matrix.docx
+++ b/YouGotNoCakeMC/src/designdocs/Test Matrix.docx
@@ -583,13 +583,15 @@
                 <w:color w:val="000000"/>
               </w:rPr>
             </w:pPr>
-            <w:r>
-              <w:rPr>
-                <w:rFonts w:ascii="Calibri" w:eastAsia="Times New Roman" w:hAnsi="Calibri" w:cs="Times New Roman"/>
-                <w:color w:val="000000"/>
-              </w:rPr>
-              <w:t>Number of Items</w:t>
-            </w:r>
+            <w:proofErr w:type="spellStart"/>
+            <w:r>
+              <w:rPr>
+                <w:rFonts w:ascii="Calibri" w:eastAsia="Times New Roman" w:hAnsi="Calibri" w:cs="Times New Roman"/>
+                <w:color w:val="000000"/>
+              </w:rPr>
+              <w:t>numOfItems</w:t>
+            </w:r>
+            <w:proofErr w:type="spellEnd"/>
           </w:p>
         </w:tc>
         <w:tc>
@@ -716,7 +718,7 @@
                 <w:rFonts w:ascii="Calibri" w:eastAsia="Times New Roman" w:hAnsi="Calibri" w:cs="Times New Roman"/>
                 <w:color w:val="000000"/>
               </w:rPr>
-              <w:t>20</w:t>
+              <w:t>5</w:t>
             </w:r>
           </w:p>
         </w:tc>
@@ -748,6 +750,13 @@
                 <w:rFonts w:ascii="Calibri" w:eastAsia="Times New Roman" w:hAnsi="Calibri" w:cs="Times New Roman"/>
                 <w:color w:val="000000"/>
               </w:rPr>
+              <w:t>&gt;</w:t>
+            </w:r>
+            <w:r>
+              <w:rPr>
+                <w:rFonts w:ascii="Calibri" w:eastAsia="Times New Roman" w:hAnsi="Calibri" w:cs="Times New Roman"/>
+                <w:color w:val="000000"/>
+              </w:rPr>
               <w:t>0</w:t>
             </w:r>
           </w:p>
@@ -780,7 +789,14 @@
                 <w:rFonts w:ascii="Calibri" w:eastAsia="Times New Roman" w:hAnsi="Calibri" w:cs="Times New Roman"/>
                 <w:color w:val="000000"/>
               </w:rPr>
-              <w:t>5</w:t>
+              <w:t>&lt;</w:t>
+            </w:r>
+            <w:r>
+              <w:rPr>
+                <w:rFonts w:ascii="Calibri" w:eastAsia="Times New Roman" w:hAnsi="Calibri" w:cs="Times New Roman"/>
+                <w:color w:val="000000"/>
+              </w:rPr>
+              <w:t>1</w:t>
             </w:r>
           </w:p>
         </w:tc>
@@ -849,7 +865,14 @@
                 <w:rFonts w:ascii="Calibri" w:eastAsia="Times New Roman" w:hAnsi="Calibri" w:cs="Times New Roman"/>
                 <w:color w:val="000000"/>
               </w:rPr>
-              <w:t>Conversion Factor</w:t>
+              <w:t>i</w:t>
+            </w:r>
+            <w:r>
+              <w:rPr>
+                <w:rFonts w:ascii="Calibri" w:eastAsia="Times New Roman" w:hAnsi="Calibri" w:cs="Times New Roman"/>
+                <w:color w:val="000000"/>
+              </w:rPr>
+              <w:t>tem</w:t>
             </w:r>
           </w:p>
         </w:tc>
@@ -1041,7 +1064,14 @@
                 <w:rFonts w:ascii="Calibri" w:eastAsia="Times New Roman" w:hAnsi="Calibri" w:cs="Times New Roman"/>
                 <w:color w:val="000000"/>
               </w:rPr>
-              <w:t>(any)</w:t>
+              <w:t>(any</w:t>
+            </w:r>
+            <w:r>
+              <w:rPr>
+                <w:rFonts w:ascii="Calibri" w:eastAsia="Times New Roman" w:hAnsi="Calibri" w:cs="Times New Roman"/>
+                <w:color w:val="000000"/>
+              </w:rPr>
+              <w:t>)</w:t>
             </w:r>
           </w:p>
         </w:tc>
@@ -1148,7 +1178,7 @@
                 <w:rFonts w:ascii="Calibri" w:eastAsia="Times New Roman" w:hAnsi="Calibri" w:cs="Times New Roman"/>
                 <w:color w:val="000000"/>
               </w:rPr>
-              <w:t>lbs</w:t>
+              <w:t>totalItemLbs</w:t>
             </w:r>
             <w:proofErr w:type="spellEnd"/>
           </w:p>
@@ -1181,7 +1211,7 @@
                 <w:rFonts w:ascii="Calibri" w:eastAsia="Times New Roman" w:hAnsi="Calibri" w:cs="Times New Roman"/>
                 <w:color w:val="000000"/>
               </w:rPr>
-              <w:t>0.22</w:t>
+              <w:t>0.44</w:t>
             </w:r>
           </w:p>
         </w:tc>
@@ -1373,7 +1403,14 @@
                 <w:rFonts w:ascii="Calibri" w:eastAsia="Times New Roman" w:hAnsi="Calibri" w:cs="Times New Roman"/>
                 <w:color w:val="000000"/>
               </w:rPr>
-              <w:t>(max)</w:t>
+              <w:t>&lt;</w:t>
+            </w:r>
+            <w:r>
+              <w:rPr>
+                <w:rFonts w:ascii="Calibri" w:eastAsia="Times New Roman" w:hAnsi="Calibri" w:cs="Times New Roman"/>
+                <w:color w:val="000000"/>
+              </w:rPr>
+              <w:t>5</w:t>
             </w:r>
           </w:p>
         </w:tc>
@@ -1668,6 +1705,2231 @@
         </w:tc>
       </w:tr>
     </w:tbl>
+    <w:p>
+      <w:pPr>
+        <w:spacing w:after="0"/>
+      </w:pPr>
+    </w:p>
+    <w:p>
+      <w:pPr>
+        <w:spacing w:after="0"/>
+      </w:pPr>
+      <w:r>
+        <w:t>Task: Convert number of items to weight in pounds and return pounds.</w:t>
+      </w:r>
+    </w:p>
+    <w:p>
+      <w:pPr>
+        <w:spacing w:after="0"/>
+      </w:pPr>
+      <w:r>
+        <w:t xml:space="preserve">Inputs: </w:t>
+      </w:r>
+      <w:r>
+        <w:t xml:space="preserve">item, </w:t>
+      </w:r>
+      <w:proofErr w:type="spellStart"/>
+      <w:r>
+        <w:t>numOfItems</w:t>
+      </w:r>
+      <w:proofErr w:type="spellEnd"/>
+    </w:p>
+    <w:p>
+      <w:pPr>
+        <w:spacing w:after="0"/>
+      </w:pPr>
+      <w:r>
+        <w:t xml:space="preserve">Outputs: </w:t>
+      </w:r>
+      <w:proofErr w:type="spellStart"/>
+      <w:r>
+        <w:t>totalItemLbs</w:t>
+      </w:r>
+      <w:proofErr w:type="spellEnd"/>
+    </w:p>
+    <w:p>
+      <w:pPr>
+        <w:spacing w:after="0"/>
+      </w:pPr>
+      <w:r>
+        <w:t xml:space="preserve">Validation: item must be in list array (egg, flour, sugar, </w:t>
+      </w:r>
+      <w:proofErr w:type="spellStart"/>
+      <w:r>
+        <w:t>butta</w:t>
+      </w:r>
+      <w:proofErr w:type="spellEnd"/>
+      <w:r>
+        <w:t xml:space="preserve">), number of items must be greater than 0 and less than 4, </w:t>
+      </w:r>
+      <w:proofErr w:type="gramStart"/>
+      <w:r>
+        <w:t>total</w:t>
+      </w:r>
+      <w:proofErr w:type="gramEnd"/>
+      <w:r>
+        <w:t xml:space="preserve"> pounds for an item must be less than 5lbs</w:t>
+      </w:r>
+    </w:p>
+    <w:p>
+      <w:pPr>
+        <w:spacing w:after="0"/>
+      </w:pPr>
+    </w:p>
+    <w:tbl>
+      <w:tblPr>
+        <w:tblW w:w="8295" w:type="dxa"/>
+        <w:tblInd w:w="93" w:type="dxa"/>
+        <w:tblLook w:val="04A0" w:firstRow="1" w:lastRow="0" w:firstColumn="1" w:lastColumn="0" w:noHBand="0" w:noVBand="1"/>
+      </w:tblPr>
+      <w:tblGrid>
+        <w:gridCol w:w="1905"/>
+        <w:gridCol w:w="810"/>
+        <w:gridCol w:w="720"/>
+        <w:gridCol w:w="900"/>
+        <w:gridCol w:w="1170"/>
+        <w:gridCol w:w="841"/>
+        <w:gridCol w:w="689"/>
+        <w:gridCol w:w="1260"/>
+      </w:tblGrid>
+      <w:tr>
+        <w:trPr>
+          <w:trHeight w:val="315"/>
+        </w:trPr>
+        <w:tc>
+          <w:tcPr>
+            <w:tcW w:w="8295" w:type="dxa"/>
+            <w:gridSpan w:val="8"/>
+            <w:tcBorders>
+              <w:top w:val="single" w:sz="8" w:space="0" w:color="auto"/>
+              <w:left w:val="single" w:sz="8" w:space="0" w:color="auto"/>
+              <w:bottom w:val="nil"/>
+              <w:right w:val="single" w:sz="8" w:space="0" w:color="000000"/>
+            </w:tcBorders>
+            <w:shd w:val="clear" w:color="auto" w:fill="auto"/>
+            <w:noWrap/>
+            <w:vAlign w:val="bottom"/>
+            <w:hideMark/>
+          </w:tcPr>
+          <w:p>
+            <w:pPr>
+              <w:spacing w:after="0" w:line="240" w:lineRule="auto"/>
+              <w:jc w:val="center"/>
+              <w:rPr>
+                <w:rFonts w:ascii="Calibri" w:eastAsia="Times New Roman" w:hAnsi="Calibri" w:cs="Times New Roman"/>
+                <w:color w:val="000000"/>
+              </w:rPr>
+            </w:pPr>
+            <w:r>
+              <w:rPr>
+                <w:rFonts w:ascii="Calibri" w:eastAsia="Times New Roman" w:hAnsi="Calibri" w:cs="Times New Roman"/>
+                <w:color w:val="000000"/>
+              </w:rPr>
+              <w:t>Test Cases</w:t>
+            </w:r>
+          </w:p>
+        </w:tc>
+      </w:tr>
+      <w:tr>
+        <w:trPr>
+          <w:trHeight w:val="315"/>
+        </w:trPr>
+        <w:tc>
+          <w:tcPr>
+            <w:tcW w:w="1905" w:type="dxa"/>
+            <w:tcBorders>
+              <w:top w:val="single" w:sz="8" w:space="0" w:color="auto"/>
+              <w:left w:val="single" w:sz="8" w:space="0" w:color="auto"/>
+              <w:bottom w:val="single" w:sz="8" w:space="0" w:color="auto"/>
+              <w:right w:val="single" w:sz="4" w:space="0" w:color="auto"/>
+            </w:tcBorders>
+            <w:shd w:val="clear" w:color="auto" w:fill="auto"/>
+            <w:noWrap/>
+            <w:vAlign w:val="bottom"/>
+            <w:hideMark/>
+          </w:tcPr>
+          <w:p>
+            <w:pPr>
+              <w:spacing w:after="0" w:line="240" w:lineRule="auto"/>
+              <w:jc w:val="center"/>
+              <w:rPr>
+                <w:rFonts w:ascii="Calibri" w:eastAsia="Times New Roman" w:hAnsi="Calibri" w:cs="Times New Roman"/>
+                <w:color w:val="000000"/>
+              </w:rPr>
+            </w:pPr>
+            <w:r>
+              <w:rPr>
+                <w:rFonts w:ascii="Calibri" w:eastAsia="Times New Roman" w:hAnsi="Calibri" w:cs="Times New Roman"/>
+                <w:color w:val="000000"/>
+              </w:rPr>
+              <w:t>Variables</w:t>
+            </w:r>
+          </w:p>
+        </w:tc>
+        <w:tc>
+          <w:tcPr>
+            <w:tcW w:w="810" w:type="dxa"/>
+            <w:tcBorders>
+              <w:top w:val="single" w:sz="8" w:space="0" w:color="auto"/>
+              <w:left w:val="nil"/>
+              <w:bottom w:val="single" w:sz="8" w:space="0" w:color="auto"/>
+              <w:right w:val="single" w:sz="4" w:space="0" w:color="auto"/>
+            </w:tcBorders>
+            <w:shd w:val="clear" w:color="auto" w:fill="auto"/>
+            <w:noWrap/>
+            <w:vAlign w:val="bottom"/>
+            <w:hideMark/>
+          </w:tcPr>
+          <w:p>
+            <w:pPr>
+              <w:spacing w:after="0" w:line="240" w:lineRule="auto"/>
+              <w:jc w:val="center"/>
+              <w:rPr>
+                <w:rFonts w:ascii="Calibri" w:eastAsia="Times New Roman" w:hAnsi="Calibri" w:cs="Times New Roman"/>
+                <w:color w:val="000000"/>
+              </w:rPr>
+            </w:pPr>
+            <w:r>
+              <w:rPr>
+                <w:rFonts w:ascii="Calibri" w:eastAsia="Times New Roman" w:hAnsi="Calibri" w:cs="Times New Roman"/>
+                <w:color w:val="000000"/>
+              </w:rPr>
+              <w:t>1</w:t>
+            </w:r>
+          </w:p>
+        </w:tc>
+        <w:tc>
+          <w:tcPr>
+            <w:tcW w:w="720" w:type="dxa"/>
+            <w:tcBorders>
+              <w:top w:val="single" w:sz="8" w:space="0" w:color="auto"/>
+              <w:left w:val="nil"/>
+              <w:bottom w:val="single" w:sz="8" w:space="0" w:color="auto"/>
+              <w:right w:val="single" w:sz="4" w:space="0" w:color="auto"/>
+            </w:tcBorders>
+            <w:shd w:val="clear" w:color="auto" w:fill="auto"/>
+            <w:noWrap/>
+            <w:vAlign w:val="bottom"/>
+            <w:hideMark/>
+          </w:tcPr>
+          <w:p>
+            <w:pPr>
+              <w:spacing w:after="0" w:line="240" w:lineRule="auto"/>
+              <w:jc w:val="center"/>
+              <w:rPr>
+                <w:rFonts w:ascii="Calibri" w:eastAsia="Times New Roman" w:hAnsi="Calibri" w:cs="Times New Roman"/>
+                <w:color w:val="000000"/>
+              </w:rPr>
+            </w:pPr>
+            <w:r>
+              <w:rPr>
+                <w:rFonts w:ascii="Calibri" w:eastAsia="Times New Roman" w:hAnsi="Calibri" w:cs="Times New Roman"/>
+                <w:color w:val="000000"/>
+              </w:rPr>
+              <w:t>2</w:t>
+            </w:r>
+          </w:p>
+        </w:tc>
+        <w:tc>
+          <w:tcPr>
+            <w:tcW w:w="900" w:type="dxa"/>
+            <w:tcBorders>
+              <w:top w:val="single" w:sz="8" w:space="0" w:color="auto"/>
+              <w:left w:val="nil"/>
+              <w:bottom w:val="single" w:sz="8" w:space="0" w:color="auto"/>
+              <w:right w:val="single" w:sz="4" w:space="0" w:color="auto"/>
+            </w:tcBorders>
+            <w:shd w:val="clear" w:color="auto" w:fill="auto"/>
+            <w:noWrap/>
+            <w:vAlign w:val="bottom"/>
+            <w:hideMark/>
+          </w:tcPr>
+          <w:p>
+            <w:pPr>
+              <w:spacing w:after="0" w:line="240" w:lineRule="auto"/>
+              <w:jc w:val="center"/>
+              <w:rPr>
+                <w:rFonts w:ascii="Calibri" w:eastAsia="Times New Roman" w:hAnsi="Calibri" w:cs="Times New Roman"/>
+                <w:color w:val="000000"/>
+              </w:rPr>
+            </w:pPr>
+            <w:r>
+              <w:rPr>
+                <w:rFonts w:ascii="Calibri" w:eastAsia="Times New Roman" w:hAnsi="Calibri" w:cs="Times New Roman"/>
+                <w:color w:val="000000"/>
+              </w:rPr>
+              <w:t>3</w:t>
+            </w:r>
+          </w:p>
+        </w:tc>
+        <w:tc>
+          <w:tcPr>
+            <w:tcW w:w="1170" w:type="dxa"/>
+            <w:tcBorders>
+              <w:top w:val="single" w:sz="8" w:space="0" w:color="auto"/>
+              <w:left w:val="nil"/>
+              <w:bottom w:val="single" w:sz="8" w:space="0" w:color="auto"/>
+              <w:right w:val="single" w:sz="4" w:space="0" w:color="auto"/>
+            </w:tcBorders>
+            <w:shd w:val="clear" w:color="auto" w:fill="auto"/>
+            <w:noWrap/>
+            <w:vAlign w:val="bottom"/>
+            <w:hideMark/>
+          </w:tcPr>
+          <w:p>
+            <w:pPr>
+              <w:spacing w:after="0" w:line="240" w:lineRule="auto"/>
+              <w:jc w:val="center"/>
+              <w:rPr>
+                <w:rFonts w:ascii="Calibri" w:eastAsia="Times New Roman" w:hAnsi="Calibri" w:cs="Times New Roman"/>
+                <w:color w:val="000000"/>
+              </w:rPr>
+            </w:pPr>
+            <w:r>
+              <w:rPr>
+                <w:rFonts w:ascii="Calibri" w:eastAsia="Times New Roman" w:hAnsi="Calibri" w:cs="Times New Roman"/>
+                <w:color w:val="000000"/>
+              </w:rPr>
+              <w:t>4</w:t>
+            </w:r>
+          </w:p>
+        </w:tc>
+        <w:tc>
+          <w:tcPr>
+            <w:tcW w:w="841" w:type="dxa"/>
+            <w:tcBorders>
+              <w:top w:val="single" w:sz="8" w:space="0" w:color="auto"/>
+              <w:left w:val="nil"/>
+              <w:bottom w:val="single" w:sz="8" w:space="0" w:color="auto"/>
+              <w:right w:val="single" w:sz="4" w:space="0" w:color="auto"/>
+            </w:tcBorders>
+            <w:shd w:val="clear" w:color="auto" w:fill="auto"/>
+            <w:noWrap/>
+            <w:vAlign w:val="bottom"/>
+            <w:hideMark/>
+          </w:tcPr>
+          <w:p>
+            <w:pPr>
+              <w:spacing w:after="0" w:line="240" w:lineRule="auto"/>
+              <w:jc w:val="center"/>
+              <w:rPr>
+                <w:rFonts w:ascii="Calibri" w:eastAsia="Times New Roman" w:hAnsi="Calibri" w:cs="Times New Roman"/>
+                <w:color w:val="000000"/>
+              </w:rPr>
+            </w:pPr>
+            <w:r>
+              <w:rPr>
+                <w:rFonts w:ascii="Calibri" w:eastAsia="Times New Roman" w:hAnsi="Calibri" w:cs="Times New Roman"/>
+                <w:color w:val="000000"/>
+              </w:rPr>
+              <w:t>5</w:t>
+            </w:r>
+          </w:p>
+        </w:tc>
+        <w:tc>
+          <w:tcPr>
+            <w:tcW w:w="689" w:type="dxa"/>
+            <w:tcBorders>
+              <w:top w:val="single" w:sz="8" w:space="0" w:color="auto"/>
+              <w:left w:val="nil"/>
+              <w:bottom w:val="single" w:sz="8" w:space="0" w:color="auto"/>
+              <w:right w:val="single" w:sz="4" w:space="0" w:color="auto"/>
+            </w:tcBorders>
+            <w:shd w:val="clear" w:color="auto" w:fill="auto"/>
+            <w:noWrap/>
+            <w:vAlign w:val="bottom"/>
+            <w:hideMark/>
+          </w:tcPr>
+          <w:p>
+            <w:pPr>
+              <w:spacing w:after="0" w:line="240" w:lineRule="auto"/>
+              <w:jc w:val="center"/>
+              <w:rPr>
+                <w:rFonts w:ascii="Calibri" w:eastAsia="Times New Roman" w:hAnsi="Calibri" w:cs="Times New Roman"/>
+                <w:color w:val="000000"/>
+              </w:rPr>
+            </w:pPr>
+            <w:r>
+              <w:rPr>
+                <w:rFonts w:ascii="Calibri" w:eastAsia="Times New Roman" w:hAnsi="Calibri" w:cs="Times New Roman"/>
+                <w:color w:val="000000"/>
+              </w:rPr>
+              <w:t>6</w:t>
+            </w:r>
+          </w:p>
+        </w:tc>
+        <w:tc>
+          <w:tcPr>
+            <w:tcW w:w="1260" w:type="dxa"/>
+            <w:tcBorders>
+              <w:top w:val="single" w:sz="8" w:space="0" w:color="auto"/>
+              <w:left w:val="nil"/>
+              <w:bottom w:val="single" w:sz="8" w:space="0" w:color="auto"/>
+              <w:right w:val="single" w:sz="8" w:space="0" w:color="auto"/>
+            </w:tcBorders>
+            <w:shd w:val="clear" w:color="auto" w:fill="auto"/>
+            <w:noWrap/>
+            <w:vAlign w:val="bottom"/>
+            <w:hideMark/>
+          </w:tcPr>
+          <w:p>
+            <w:pPr>
+              <w:spacing w:after="0" w:line="240" w:lineRule="auto"/>
+              <w:jc w:val="center"/>
+              <w:rPr>
+                <w:rFonts w:ascii="Calibri" w:eastAsia="Times New Roman" w:hAnsi="Calibri" w:cs="Times New Roman"/>
+                <w:color w:val="000000"/>
+              </w:rPr>
+            </w:pPr>
+            <w:r>
+              <w:rPr>
+                <w:rFonts w:ascii="Calibri" w:eastAsia="Times New Roman" w:hAnsi="Calibri" w:cs="Times New Roman"/>
+                <w:color w:val="000000"/>
+              </w:rPr>
+              <w:t>7</w:t>
+            </w:r>
+          </w:p>
+        </w:tc>
+      </w:tr>
+      <w:tr>
+        <w:trPr>
+          <w:trHeight w:val="300"/>
+        </w:trPr>
+        <w:tc>
+          <w:tcPr>
+            <w:tcW w:w="1905" w:type="dxa"/>
+            <w:tcBorders>
+              <w:top w:val="nil"/>
+              <w:left w:val="single" w:sz="8" w:space="0" w:color="auto"/>
+              <w:bottom w:val="single" w:sz="4" w:space="0" w:color="auto"/>
+              <w:right w:val="single" w:sz="8" w:space="0" w:color="auto"/>
+            </w:tcBorders>
+            <w:shd w:val="clear" w:color="auto" w:fill="auto"/>
+            <w:noWrap/>
+            <w:vAlign w:val="bottom"/>
+            <w:hideMark/>
+          </w:tcPr>
+          <w:p>
+            <w:pPr>
+              <w:spacing w:after="0" w:line="240" w:lineRule="auto"/>
+              <w:jc w:val="center"/>
+              <w:rPr>
+                <w:rFonts w:ascii="Calibri" w:eastAsia="Times New Roman" w:hAnsi="Calibri" w:cs="Times New Roman"/>
+                <w:color w:val="000000"/>
+              </w:rPr>
+            </w:pPr>
+            <w:proofErr w:type="spellStart"/>
+            <w:r>
+              <w:rPr>
+                <w:rFonts w:ascii="Calibri" w:eastAsia="Times New Roman" w:hAnsi="Calibri" w:cs="Times New Roman"/>
+                <w:color w:val="000000"/>
+              </w:rPr>
+              <w:t>numOfItems</w:t>
+            </w:r>
+            <w:proofErr w:type="spellEnd"/>
+          </w:p>
+        </w:tc>
+        <w:tc>
+          <w:tcPr>
+            <w:tcW w:w="810" w:type="dxa"/>
+            <w:tcBorders>
+              <w:top w:val="nil"/>
+              <w:left w:val="nil"/>
+              <w:bottom w:val="single" w:sz="4" w:space="0" w:color="auto"/>
+              <w:right w:val="single" w:sz="4" w:space="0" w:color="auto"/>
+            </w:tcBorders>
+            <w:shd w:val="clear" w:color="auto" w:fill="auto"/>
+            <w:noWrap/>
+            <w:vAlign w:val="bottom"/>
+            <w:hideMark/>
+          </w:tcPr>
+          <w:p>
+            <w:pPr>
+              <w:spacing w:after="0" w:line="240" w:lineRule="auto"/>
+              <w:jc w:val="center"/>
+              <w:rPr>
+                <w:rFonts w:ascii="Calibri" w:eastAsia="Times New Roman" w:hAnsi="Calibri" w:cs="Times New Roman"/>
+                <w:color w:val="000000"/>
+              </w:rPr>
+            </w:pPr>
+            <w:r>
+              <w:rPr>
+                <w:rFonts w:ascii="Calibri" w:eastAsia="Times New Roman" w:hAnsi="Calibri" w:cs="Times New Roman"/>
+                <w:color w:val="000000"/>
+              </w:rPr>
+              <w:t>2</w:t>
+            </w:r>
+          </w:p>
+        </w:tc>
+        <w:tc>
+          <w:tcPr>
+            <w:tcW w:w="720" w:type="dxa"/>
+            <w:tcBorders>
+              <w:top w:val="nil"/>
+              <w:left w:val="nil"/>
+              <w:bottom w:val="single" w:sz="4" w:space="0" w:color="auto"/>
+              <w:right w:val="single" w:sz="4" w:space="0" w:color="auto"/>
+            </w:tcBorders>
+            <w:shd w:val="clear" w:color="auto" w:fill="auto"/>
+            <w:noWrap/>
+            <w:vAlign w:val="bottom"/>
+            <w:hideMark/>
+          </w:tcPr>
+          <w:p>
+            <w:pPr>
+              <w:spacing w:after="0" w:line="240" w:lineRule="auto"/>
+              <w:jc w:val="center"/>
+              <w:rPr>
+                <w:rFonts w:ascii="Calibri" w:eastAsia="Times New Roman" w:hAnsi="Calibri" w:cs="Times New Roman"/>
+                <w:color w:val="000000"/>
+              </w:rPr>
+            </w:pPr>
+            <w:r>
+              <w:rPr>
+                <w:rFonts w:ascii="Calibri" w:eastAsia="Times New Roman" w:hAnsi="Calibri" w:cs="Times New Roman"/>
+                <w:color w:val="000000"/>
+              </w:rPr>
+              <w:t>-1</w:t>
+            </w:r>
+          </w:p>
+        </w:tc>
+        <w:tc>
+          <w:tcPr>
+            <w:tcW w:w="900" w:type="dxa"/>
+            <w:tcBorders>
+              <w:top w:val="nil"/>
+              <w:left w:val="nil"/>
+              <w:bottom w:val="single" w:sz="4" w:space="0" w:color="auto"/>
+              <w:right w:val="single" w:sz="4" w:space="0" w:color="auto"/>
+            </w:tcBorders>
+            <w:shd w:val="clear" w:color="auto" w:fill="auto"/>
+            <w:noWrap/>
+            <w:vAlign w:val="bottom"/>
+            <w:hideMark/>
+          </w:tcPr>
+          <w:p>
+            <w:pPr>
+              <w:spacing w:after="0" w:line="240" w:lineRule="auto"/>
+              <w:jc w:val="center"/>
+              <w:rPr>
+                <w:rFonts w:ascii="Calibri" w:eastAsia="Times New Roman" w:hAnsi="Calibri" w:cs="Times New Roman"/>
+                <w:color w:val="000000"/>
+              </w:rPr>
+            </w:pPr>
+            <w:r>
+              <w:rPr>
+                <w:rFonts w:ascii="Calibri" w:eastAsia="Times New Roman" w:hAnsi="Calibri" w:cs="Times New Roman"/>
+                <w:color w:val="000000"/>
+              </w:rPr>
+              <w:t>4</w:t>
+            </w:r>
+          </w:p>
+        </w:tc>
+        <w:tc>
+          <w:tcPr>
+            <w:tcW w:w="1170" w:type="dxa"/>
+            <w:tcBorders>
+              <w:top w:val="nil"/>
+              <w:left w:val="nil"/>
+              <w:bottom w:val="single" w:sz="4" w:space="0" w:color="auto"/>
+              <w:right w:val="single" w:sz="4" w:space="0" w:color="auto"/>
+            </w:tcBorders>
+            <w:shd w:val="clear" w:color="auto" w:fill="auto"/>
+            <w:noWrap/>
+            <w:vAlign w:val="bottom"/>
+            <w:hideMark/>
+          </w:tcPr>
+          <w:p>
+            <w:pPr>
+              <w:spacing w:after="0" w:line="240" w:lineRule="auto"/>
+              <w:jc w:val="center"/>
+              <w:rPr>
+                <w:rFonts w:ascii="Calibri" w:eastAsia="Times New Roman" w:hAnsi="Calibri" w:cs="Times New Roman"/>
+                <w:color w:val="000000"/>
+              </w:rPr>
+            </w:pPr>
+            <w:r>
+              <w:rPr>
+                <w:rFonts w:ascii="Calibri" w:eastAsia="Times New Roman" w:hAnsi="Calibri" w:cs="Times New Roman"/>
+                <w:color w:val="000000"/>
+              </w:rPr>
+              <w:t>5</w:t>
+            </w:r>
+          </w:p>
+        </w:tc>
+        <w:tc>
+          <w:tcPr>
+            <w:tcW w:w="841" w:type="dxa"/>
+            <w:tcBorders>
+              <w:top w:val="nil"/>
+              <w:left w:val="nil"/>
+              <w:bottom w:val="single" w:sz="4" w:space="0" w:color="auto"/>
+              <w:right w:val="single" w:sz="4" w:space="0" w:color="auto"/>
+            </w:tcBorders>
+            <w:shd w:val="clear" w:color="auto" w:fill="auto"/>
+            <w:noWrap/>
+            <w:vAlign w:val="bottom"/>
+            <w:hideMark/>
+          </w:tcPr>
+          <w:p>
+            <w:pPr>
+              <w:spacing w:after="0" w:line="240" w:lineRule="auto"/>
+              <w:jc w:val="center"/>
+              <w:rPr>
+                <w:rFonts w:ascii="Calibri" w:eastAsia="Times New Roman" w:hAnsi="Calibri" w:cs="Times New Roman"/>
+                <w:color w:val="000000"/>
+              </w:rPr>
+            </w:pPr>
+            <w:r>
+              <w:rPr>
+                <w:rFonts w:ascii="Calibri" w:eastAsia="Times New Roman" w:hAnsi="Calibri" w:cs="Times New Roman"/>
+                <w:color w:val="000000"/>
+              </w:rPr>
+              <w:t>0</w:t>
+            </w:r>
+            <w:r>
+              <w:rPr>
+                <w:rFonts w:ascii="Calibri" w:eastAsia="Times New Roman" w:hAnsi="Calibri" w:cs="Times New Roman"/>
+                <w:color w:val="000000"/>
+              </w:rPr>
+              <w:t>.1</w:t>
+            </w:r>
+          </w:p>
+        </w:tc>
+        <w:tc>
+          <w:tcPr>
+            <w:tcW w:w="689" w:type="dxa"/>
+            <w:tcBorders>
+              <w:top w:val="nil"/>
+              <w:left w:val="nil"/>
+              <w:bottom w:val="single" w:sz="4" w:space="0" w:color="auto"/>
+              <w:right w:val="single" w:sz="4" w:space="0" w:color="auto"/>
+            </w:tcBorders>
+            <w:shd w:val="clear" w:color="auto" w:fill="auto"/>
+            <w:noWrap/>
+            <w:vAlign w:val="bottom"/>
+            <w:hideMark/>
+          </w:tcPr>
+          <w:p>
+            <w:pPr>
+              <w:spacing w:after="0" w:line="240" w:lineRule="auto"/>
+              <w:jc w:val="center"/>
+              <w:rPr>
+                <w:rFonts w:ascii="Calibri" w:eastAsia="Times New Roman" w:hAnsi="Calibri" w:cs="Times New Roman"/>
+                <w:color w:val="000000"/>
+              </w:rPr>
+            </w:pPr>
+            <w:r>
+              <w:rPr>
+                <w:rFonts w:ascii="Calibri" w:eastAsia="Times New Roman" w:hAnsi="Calibri" w:cs="Times New Roman"/>
+                <w:color w:val="000000"/>
+              </w:rPr>
+              <w:t>0.25</w:t>
+            </w:r>
+            <w:r>
+              <w:rPr>
+                <w:rFonts w:ascii="Calibri" w:eastAsia="Times New Roman" w:hAnsi="Calibri" w:cs="Times New Roman"/>
+                <w:color w:val="000000"/>
+              </w:rPr>
+              <w:t> </w:t>
+            </w:r>
+          </w:p>
+        </w:tc>
+        <w:tc>
+          <w:tcPr>
+            <w:tcW w:w="1260" w:type="dxa"/>
+            <w:tcBorders>
+              <w:top w:val="nil"/>
+              <w:left w:val="nil"/>
+              <w:bottom w:val="single" w:sz="4" w:space="0" w:color="auto"/>
+              <w:right w:val="single" w:sz="8" w:space="0" w:color="auto"/>
+            </w:tcBorders>
+            <w:shd w:val="clear" w:color="auto" w:fill="auto"/>
+            <w:noWrap/>
+            <w:vAlign w:val="bottom"/>
+            <w:hideMark/>
+          </w:tcPr>
+          <w:p>
+            <w:pPr>
+              <w:spacing w:after="0" w:line="240" w:lineRule="auto"/>
+              <w:jc w:val="center"/>
+              <w:rPr>
+                <w:rFonts w:ascii="Calibri" w:eastAsia="Times New Roman" w:hAnsi="Calibri" w:cs="Times New Roman"/>
+                <w:color w:val="000000"/>
+              </w:rPr>
+            </w:pPr>
+            <w:r>
+              <w:rPr>
+                <w:rFonts w:ascii="Calibri" w:eastAsia="Times New Roman" w:hAnsi="Calibri" w:cs="Times New Roman"/>
+                <w:color w:val="000000"/>
+              </w:rPr>
+              <w:t>4</w:t>
+            </w:r>
+            <w:r>
+              <w:rPr>
+                <w:rFonts w:ascii="Calibri" w:eastAsia="Times New Roman" w:hAnsi="Calibri" w:cs="Times New Roman"/>
+                <w:color w:val="000000"/>
+              </w:rPr>
+              <w:t> </w:t>
+            </w:r>
+          </w:p>
+        </w:tc>
+      </w:tr>
+      <w:tr>
+        <w:trPr>
+          <w:trHeight w:val="300"/>
+        </w:trPr>
+        <w:tc>
+          <w:tcPr>
+            <w:tcW w:w="1905" w:type="dxa"/>
+            <w:tcBorders>
+              <w:top w:val="nil"/>
+              <w:left w:val="single" w:sz="8" w:space="0" w:color="auto"/>
+              <w:bottom w:val="single" w:sz="4" w:space="0" w:color="auto"/>
+              <w:right w:val="single" w:sz="8" w:space="0" w:color="auto"/>
+            </w:tcBorders>
+            <w:shd w:val="clear" w:color="auto" w:fill="auto"/>
+            <w:noWrap/>
+            <w:vAlign w:val="bottom"/>
+            <w:hideMark/>
+          </w:tcPr>
+          <w:p>
+            <w:pPr>
+              <w:spacing w:after="0" w:line="240" w:lineRule="auto"/>
+              <w:jc w:val="center"/>
+              <w:rPr>
+                <w:rFonts w:ascii="Calibri" w:eastAsia="Times New Roman" w:hAnsi="Calibri" w:cs="Times New Roman"/>
+                <w:color w:val="000000"/>
+              </w:rPr>
+            </w:pPr>
+            <w:r>
+              <w:rPr>
+                <w:rFonts w:ascii="Calibri" w:eastAsia="Times New Roman" w:hAnsi="Calibri" w:cs="Times New Roman"/>
+                <w:color w:val="000000"/>
+              </w:rPr>
+              <w:t>Item</w:t>
+            </w:r>
+          </w:p>
+        </w:tc>
+        <w:tc>
+          <w:tcPr>
+            <w:tcW w:w="810" w:type="dxa"/>
+            <w:tcBorders>
+              <w:top w:val="nil"/>
+              <w:left w:val="nil"/>
+              <w:bottom w:val="single" w:sz="4" w:space="0" w:color="auto"/>
+              <w:right w:val="single" w:sz="4" w:space="0" w:color="auto"/>
+            </w:tcBorders>
+            <w:shd w:val="clear" w:color="auto" w:fill="auto"/>
+            <w:noWrap/>
+            <w:vAlign w:val="bottom"/>
+            <w:hideMark/>
+          </w:tcPr>
+          <w:p>
+            <w:pPr>
+              <w:spacing w:after="0" w:line="240" w:lineRule="auto"/>
+              <w:jc w:val="center"/>
+              <w:rPr>
+                <w:rFonts w:ascii="Calibri" w:eastAsia="Times New Roman" w:hAnsi="Calibri" w:cs="Times New Roman"/>
+                <w:color w:val="000000"/>
+              </w:rPr>
+            </w:pPr>
+            <w:r>
+              <w:rPr>
+                <w:rFonts w:ascii="Calibri" w:eastAsia="Times New Roman" w:hAnsi="Calibri" w:cs="Times New Roman"/>
+                <w:color w:val="000000"/>
+              </w:rPr>
+              <w:t> </w:t>
+            </w:r>
+            <w:r>
+              <w:rPr>
+                <w:rFonts w:ascii="Calibri" w:eastAsia="Times New Roman" w:hAnsi="Calibri" w:cs="Times New Roman"/>
+                <w:color w:val="000000"/>
+              </w:rPr>
+              <w:t>egg</w:t>
+            </w:r>
+          </w:p>
+        </w:tc>
+        <w:tc>
+          <w:tcPr>
+            <w:tcW w:w="720" w:type="dxa"/>
+            <w:tcBorders>
+              <w:top w:val="nil"/>
+              <w:left w:val="nil"/>
+              <w:bottom w:val="single" w:sz="4" w:space="0" w:color="auto"/>
+              <w:right w:val="single" w:sz="4" w:space="0" w:color="auto"/>
+            </w:tcBorders>
+            <w:shd w:val="clear" w:color="auto" w:fill="auto"/>
+            <w:noWrap/>
+            <w:vAlign w:val="bottom"/>
+            <w:hideMark/>
+          </w:tcPr>
+          <w:p>
+            <w:pPr>
+              <w:spacing w:after="0" w:line="240" w:lineRule="auto"/>
+              <w:jc w:val="center"/>
+              <w:rPr>
+                <w:rFonts w:ascii="Calibri" w:eastAsia="Times New Roman" w:hAnsi="Calibri" w:cs="Times New Roman"/>
+                <w:color w:val="000000"/>
+              </w:rPr>
+            </w:pPr>
+            <w:r>
+              <w:rPr>
+                <w:rFonts w:ascii="Calibri" w:eastAsia="Times New Roman" w:hAnsi="Calibri" w:cs="Times New Roman"/>
+                <w:color w:val="000000"/>
+              </w:rPr>
+              <w:t>egg</w:t>
+            </w:r>
+            <w:r>
+              <w:rPr>
+                <w:rFonts w:ascii="Calibri" w:eastAsia="Times New Roman" w:hAnsi="Calibri" w:cs="Times New Roman"/>
+                <w:color w:val="000000"/>
+              </w:rPr>
+              <w:t> </w:t>
+            </w:r>
+          </w:p>
+        </w:tc>
+        <w:tc>
+          <w:tcPr>
+            <w:tcW w:w="900" w:type="dxa"/>
+            <w:tcBorders>
+              <w:top w:val="nil"/>
+              <w:left w:val="nil"/>
+              <w:bottom w:val="single" w:sz="4" w:space="0" w:color="auto"/>
+              <w:right w:val="single" w:sz="4" w:space="0" w:color="auto"/>
+            </w:tcBorders>
+            <w:shd w:val="clear" w:color="auto" w:fill="auto"/>
+            <w:noWrap/>
+            <w:vAlign w:val="bottom"/>
+            <w:hideMark/>
+          </w:tcPr>
+          <w:p>
+            <w:pPr>
+              <w:spacing w:after="0" w:line="240" w:lineRule="auto"/>
+              <w:jc w:val="center"/>
+              <w:rPr>
+                <w:rFonts w:ascii="Calibri" w:eastAsia="Times New Roman" w:hAnsi="Calibri" w:cs="Times New Roman"/>
+                <w:color w:val="000000"/>
+              </w:rPr>
+            </w:pPr>
+            <w:r>
+              <w:rPr>
+                <w:rFonts w:ascii="Calibri" w:eastAsia="Times New Roman" w:hAnsi="Calibri" w:cs="Times New Roman"/>
+                <w:color w:val="000000"/>
+              </w:rPr>
+              <w:t>EGG</w:t>
+            </w:r>
+            <w:r>
+              <w:rPr>
+                <w:rFonts w:ascii="Calibri" w:eastAsia="Times New Roman" w:hAnsi="Calibri" w:cs="Times New Roman"/>
+                <w:color w:val="000000"/>
+              </w:rPr>
+              <w:t> </w:t>
+            </w:r>
+          </w:p>
+        </w:tc>
+        <w:tc>
+          <w:tcPr>
+            <w:tcW w:w="1170" w:type="dxa"/>
+            <w:tcBorders>
+              <w:top w:val="nil"/>
+              <w:left w:val="nil"/>
+              <w:bottom w:val="single" w:sz="4" w:space="0" w:color="auto"/>
+              <w:right w:val="single" w:sz="4" w:space="0" w:color="auto"/>
+            </w:tcBorders>
+            <w:shd w:val="clear" w:color="auto" w:fill="auto"/>
+            <w:noWrap/>
+            <w:vAlign w:val="bottom"/>
+            <w:hideMark/>
+          </w:tcPr>
+          <w:p>
+            <w:pPr>
+              <w:spacing w:after="0" w:line="240" w:lineRule="auto"/>
+              <w:jc w:val="center"/>
+              <w:rPr>
+                <w:rFonts w:ascii="Calibri" w:eastAsia="Times New Roman" w:hAnsi="Calibri" w:cs="Times New Roman"/>
+                <w:color w:val="000000"/>
+              </w:rPr>
+            </w:pPr>
+            <w:r>
+              <w:rPr>
+                <w:rFonts w:ascii="Calibri" w:eastAsia="Times New Roman" w:hAnsi="Calibri" w:cs="Times New Roman"/>
+                <w:color w:val="000000"/>
+              </w:rPr>
+              <w:t>egg</w:t>
+            </w:r>
+            <w:r>
+              <w:rPr>
+                <w:rFonts w:ascii="Calibri" w:eastAsia="Times New Roman" w:hAnsi="Calibri" w:cs="Times New Roman"/>
+                <w:color w:val="000000"/>
+              </w:rPr>
+              <w:t> </w:t>
+            </w:r>
+          </w:p>
+        </w:tc>
+        <w:tc>
+          <w:tcPr>
+            <w:tcW w:w="841" w:type="dxa"/>
+            <w:tcBorders>
+              <w:top w:val="nil"/>
+              <w:left w:val="nil"/>
+              <w:bottom w:val="single" w:sz="4" w:space="0" w:color="auto"/>
+              <w:right w:val="single" w:sz="4" w:space="0" w:color="auto"/>
+            </w:tcBorders>
+            <w:shd w:val="clear" w:color="auto" w:fill="auto"/>
+            <w:noWrap/>
+            <w:vAlign w:val="bottom"/>
+            <w:hideMark/>
+          </w:tcPr>
+          <w:p>
+            <w:pPr>
+              <w:spacing w:after="0" w:line="240" w:lineRule="auto"/>
+              <w:jc w:val="center"/>
+              <w:rPr>
+                <w:rFonts w:ascii="Calibri" w:eastAsia="Times New Roman" w:hAnsi="Calibri" w:cs="Times New Roman"/>
+                <w:color w:val="000000"/>
+              </w:rPr>
+            </w:pPr>
+            <w:r>
+              <w:rPr>
+                <w:rFonts w:ascii="Calibri" w:eastAsia="Times New Roman" w:hAnsi="Calibri" w:cs="Times New Roman"/>
+                <w:color w:val="000000"/>
+              </w:rPr>
+              <w:t> </w:t>
+            </w:r>
+            <w:r>
+              <w:rPr>
+                <w:rFonts w:ascii="Calibri" w:eastAsia="Times New Roman" w:hAnsi="Calibri" w:cs="Times New Roman"/>
+                <w:color w:val="000000"/>
+              </w:rPr>
+              <w:t>egg</w:t>
+            </w:r>
+          </w:p>
+        </w:tc>
+        <w:tc>
+          <w:tcPr>
+            <w:tcW w:w="689" w:type="dxa"/>
+            <w:tcBorders>
+              <w:top w:val="nil"/>
+              <w:left w:val="nil"/>
+              <w:bottom w:val="single" w:sz="4" w:space="0" w:color="auto"/>
+              <w:right w:val="single" w:sz="4" w:space="0" w:color="auto"/>
+            </w:tcBorders>
+            <w:shd w:val="clear" w:color="auto" w:fill="auto"/>
+            <w:noWrap/>
+            <w:vAlign w:val="bottom"/>
+            <w:hideMark/>
+          </w:tcPr>
+          <w:p>
+            <w:pPr>
+              <w:spacing w:after="0" w:line="240" w:lineRule="auto"/>
+              <w:jc w:val="center"/>
+              <w:rPr>
+                <w:rFonts w:ascii="Calibri" w:eastAsia="Times New Roman" w:hAnsi="Calibri" w:cs="Times New Roman"/>
+                <w:color w:val="000000"/>
+              </w:rPr>
+            </w:pPr>
+            <w:r>
+              <w:rPr>
+                <w:rFonts w:ascii="Calibri" w:eastAsia="Times New Roman" w:hAnsi="Calibri" w:cs="Times New Roman"/>
+                <w:color w:val="000000"/>
+              </w:rPr>
+              <w:t>egg</w:t>
+            </w:r>
+            <w:r>
+              <w:rPr>
+                <w:rFonts w:ascii="Calibri" w:eastAsia="Times New Roman" w:hAnsi="Calibri" w:cs="Times New Roman"/>
+                <w:color w:val="000000"/>
+              </w:rPr>
+              <w:t> </w:t>
+            </w:r>
+          </w:p>
+        </w:tc>
+        <w:tc>
+          <w:tcPr>
+            <w:tcW w:w="1260" w:type="dxa"/>
+            <w:tcBorders>
+              <w:top w:val="nil"/>
+              <w:left w:val="nil"/>
+              <w:bottom w:val="single" w:sz="4" w:space="0" w:color="auto"/>
+              <w:right w:val="single" w:sz="8" w:space="0" w:color="auto"/>
+            </w:tcBorders>
+            <w:shd w:val="clear" w:color="auto" w:fill="auto"/>
+            <w:noWrap/>
+            <w:vAlign w:val="bottom"/>
+            <w:hideMark/>
+          </w:tcPr>
+          <w:p>
+            <w:pPr>
+              <w:spacing w:after="0" w:line="240" w:lineRule="auto"/>
+              <w:jc w:val="center"/>
+              <w:rPr>
+                <w:rFonts w:ascii="Calibri" w:eastAsia="Times New Roman" w:hAnsi="Calibri" w:cs="Times New Roman"/>
+                <w:color w:val="000000"/>
+              </w:rPr>
+            </w:pPr>
+            <w:r>
+              <w:rPr>
+                <w:rFonts w:ascii="Calibri" w:eastAsia="Times New Roman" w:hAnsi="Calibri" w:cs="Times New Roman"/>
+                <w:color w:val="000000"/>
+              </w:rPr>
+              <w:t>egg</w:t>
+            </w:r>
+            <w:r>
+              <w:rPr>
+                <w:rFonts w:ascii="Calibri" w:eastAsia="Times New Roman" w:hAnsi="Calibri" w:cs="Times New Roman"/>
+                <w:color w:val="000000"/>
+              </w:rPr>
+              <w:t> </w:t>
+            </w:r>
+          </w:p>
+        </w:tc>
+      </w:tr>
+      <w:tr>
+        <w:trPr>
+          <w:trHeight w:val="300"/>
+        </w:trPr>
+        <w:tc>
+          <w:tcPr>
+            <w:tcW w:w="1905" w:type="dxa"/>
+            <w:tcBorders>
+              <w:top w:val="nil"/>
+              <w:left w:val="single" w:sz="8" w:space="0" w:color="auto"/>
+              <w:bottom w:val="single" w:sz="4" w:space="0" w:color="auto"/>
+              <w:right w:val="single" w:sz="8" w:space="0" w:color="auto"/>
+            </w:tcBorders>
+            <w:shd w:val="clear" w:color="auto" w:fill="auto"/>
+            <w:noWrap/>
+            <w:vAlign w:val="bottom"/>
+            <w:hideMark/>
+          </w:tcPr>
+          <w:p>
+            <w:pPr>
+              <w:spacing w:after="0" w:line="240" w:lineRule="auto"/>
+              <w:jc w:val="center"/>
+              <w:rPr>
+                <w:rFonts w:ascii="Calibri" w:eastAsia="Times New Roman" w:hAnsi="Calibri" w:cs="Times New Roman"/>
+                <w:color w:val="000000"/>
+              </w:rPr>
+            </w:pPr>
+            <w:proofErr w:type="spellStart"/>
+            <w:r>
+              <w:rPr>
+                <w:rFonts w:ascii="Calibri" w:eastAsia="Times New Roman" w:hAnsi="Calibri" w:cs="Times New Roman"/>
+                <w:color w:val="000000"/>
+              </w:rPr>
+              <w:t>itemToLbs</w:t>
+            </w:r>
+            <w:proofErr w:type="spellEnd"/>
+          </w:p>
+        </w:tc>
+        <w:tc>
+          <w:tcPr>
+            <w:tcW w:w="810" w:type="dxa"/>
+            <w:tcBorders>
+              <w:top w:val="nil"/>
+              <w:left w:val="nil"/>
+              <w:bottom w:val="single" w:sz="4" w:space="0" w:color="auto"/>
+              <w:right w:val="single" w:sz="4" w:space="0" w:color="auto"/>
+            </w:tcBorders>
+            <w:shd w:val="clear" w:color="auto" w:fill="auto"/>
+            <w:noWrap/>
+            <w:vAlign w:val="bottom"/>
+            <w:hideMark/>
+          </w:tcPr>
+          <w:p>
+            <w:pPr>
+              <w:spacing w:after="0" w:line="240" w:lineRule="auto"/>
+              <w:jc w:val="center"/>
+              <w:rPr>
+                <w:rFonts w:ascii="Calibri" w:eastAsia="Times New Roman" w:hAnsi="Calibri" w:cs="Times New Roman"/>
+                <w:color w:val="000000"/>
+              </w:rPr>
+            </w:pPr>
+            <w:r>
+              <w:rPr>
+                <w:rFonts w:ascii="Calibri" w:eastAsia="Times New Roman" w:hAnsi="Calibri" w:cs="Times New Roman"/>
+                <w:color w:val="000000"/>
+              </w:rPr>
+              <w:t>0.22</w:t>
+            </w:r>
+            <w:r>
+              <w:rPr>
+                <w:rFonts w:ascii="Calibri" w:eastAsia="Times New Roman" w:hAnsi="Calibri" w:cs="Times New Roman"/>
+                <w:color w:val="000000"/>
+              </w:rPr>
+              <w:t> </w:t>
+            </w:r>
+          </w:p>
+        </w:tc>
+        <w:tc>
+          <w:tcPr>
+            <w:tcW w:w="720" w:type="dxa"/>
+            <w:tcBorders>
+              <w:top w:val="nil"/>
+              <w:left w:val="nil"/>
+              <w:bottom w:val="single" w:sz="4" w:space="0" w:color="auto"/>
+              <w:right w:val="single" w:sz="4" w:space="0" w:color="auto"/>
+            </w:tcBorders>
+            <w:shd w:val="clear" w:color="auto" w:fill="auto"/>
+            <w:noWrap/>
+            <w:vAlign w:val="bottom"/>
+            <w:hideMark/>
+          </w:tcPr>
+          <w:p>
+            <w:pPr>
+              <w:spacing w:after="0" w:line="240" w:lineRule="auto"/>
+              <w:jc w:val="center"/>
+              <w:rPr>
+                <w:rFonts w:ascii="Calibri" w:eastAsia="Times New Roman" w:hAnsi="Calibri" w:cs="Times New Roman"/>
+                <w:color w:val="000000"/>
+              </w:rPr>
+            </w:pPr>
+            <w:r>
+              <w:rPr>
+                <w:rFonts w:ascii="Calibri" w:eastAsia="Times New Roman" w:hAnsi="Calibri" w:cs="Times New Roman"/>
+                <w:color w:val="000000"/>
+              </w:rPr>
+              <w:t>0.22</w:t>
+            </w:r>
+            <w:r>
+              <w:rPr>
+                <w:rFonts w:ascii="Calibri" w:eastAsia="Times New Roman" w:hAnsi="Calibri" w:cs="Times New Roman"/>
+                <w:color w:val="000000"/>
+              </w:rPr>
+              <w:t> </w:t>
+            </w:r>
+          </w:p>
+        </w:tc>
+        <w:tc>
+          <w:tcPr>
+            <w:tcW w:w="900" w:type="dxa"/>
+            <w:tcBorders>
+              <w:top w:val="nil"/>
+              <w:left w:val="nil"/>
+              <w:bottom w:val="single" w:sz="4" w:space="0" w:color="auto"/>
+              <w:right w:val="single" w:sz="4" w:space="0" w:color="auto"/>
+            </w:tcBorders>
+            <w:shd w:val="clear" w:color="auto" w:fill="auto"/>
+            <w:noWrap/>
+            <w:vAlign w:val="bottom"/>
+            <w:hideMark/>
+          </w:tcPr>
+          <w:p>
+            <w:pPr>
+              <w:spacing w:after="0" w:line="240" w:lineRule="auto"/>
+              <w:jc w:val="center"/>
+              <w:rPr>
+                <w:rFonts w:ascii="Calibri" w:eastAsia="Times New Roman" w:hAnsi="Calibri" w:cs="Times New Roman"/>
+                <w:color w:val="000000"/>
+              </w:rPr>
+            </w:pPr>
+            <w:r>
+              <w:rPr>
+                <w:rFonts w:ascii="Calibri" w:eastAsia="Times New Roman" w:hAnsi="Calibri" w:cs="Times New Roman"/>
+                <w:color w:val="000000"/>
+              </w:rPr>
+              <w:t>0</w:t>
+            </w:r>
+            <w:r>
+              <w:rPr>
+                <w:rFonts w:ascii="Calibri" w:eastAsia="Times New Roman" w:hAnsi="Calibri" w:cs="Times New Roman"/>
+                <w:color w:val="000000"/>
+              </w:rPr>
+              <w:t> </w:t>
+            </w:r>
+          </w:p>
+        </w:tc>
+        <w:tc>
+          <w:tcPr>
+            <w:tcW w:w="1170" w:type="dxa"/>
+            <w:tcBorders>
+              <w:top w:val="nil"/>
+              <w:left w:val="nil"/>
+              <w:bottom w:val="single" w:sz="4" w:space="0" w:color="auto"/>
+              <w:right w:val="single" w:sz="4" w:space="0" w:color="auto"/>
+            </w:tcBorders>
+            <w:shd w:val="clear" w:color="auto" w:fill="auto"/>
+            <w:noWrap/>
+            <w:vAlign w:val="bottom"/>
+            <w:hideMark/>
+          </w:tcPr>
+          <w:p>
+            <w:pPr>
+              <w:spacing w:after="0" w:line="240" w:lineRule="auto"/>
+              <w:jc w:val="center"/>
+              <w:rPr>
+                <w:rFonts w:ascii="Calibri" w:eastAsia="Times New Roman" w:hAnsi="Calibri" w:cs="Times New Roman"/>
+                <w:color w:val="000000"/>
+              </w:rPr>
+            </w:pPr>
+            <w:r>
+              <w:rPr>
+                <w:rFonts w:ascii="Calibri" w:eastAsia="Times New Roman" w:hAnsi="Calibri" w:cs="Times New Roman"/>
+                <w:color w:val="000000"/>
+              </w:rPr>
+              <w:t>0</w:t>
+            </w:r>
+            <w:r>
+              <w:rPr>
+                <w:rFonts w:ascii="Calibri" w:eastAsia="Times New Roman" w:hAnsi="Calibri" w:cs="Times New Roman"/>
+                <w:color w:val="000000"/>
+              </w:rPr>
+              <w:t> </w:t>
+            </w:r>
+          </w:p>
+        </w:tc>
+        <w:tc>
+          <w:tcPr>
+            <w:tcW w:w="841" w:type="dxa"/>
+            <w:tcBorders>
+              <w:top w:val="nil"/>
+              <w:left w:val="nil"/>
+              <w:bottom w:val="single" w:sz="4" w:space="0" w:color="auto"/>
+              <w:right w:val="single" w:sz="4" w:space="0" w:color="auto"/>
+            </w:tcBorders>
+            <w:shd w:val="clear" w:color="auto" w:fill="auto"/>
+            <w:noWrap/>
+            <w:vAlign w:val="bottom"/>
+            <w:hideMark/>
+          </w:tcPr>
+          <w:p>
+            <w:pPr>
+              <w:spacing w:after="0" w:line="240" w:lineRule="auto"/>
+              <w:jc w:val="center"/>
+              <w:rPr>
+                <w:rFonts w:ascii="Calibri" w:eastAsia="Times New Roman" w:hAnsi="Calibri" w:cs="Times New Roman"/>
+                <w:color w:val="000000"/>
+              </w:rPr>
+            </w:pPr>
+            <w:r>
+              <w:rPr>
+                <w:rFonts w:ascii="Calibri" w:eastAsia="Times New Roman" w:hAnsi="Calibri" w:cs="Times New Roman"/>
+                <w:color w:val="000000"/>
+              </w:rPr>
+              <w:t> </w:t>
+            </w:r>
+            <w:r>
+              <w:rPr>
+                <w:rFonts w:ascii="Calibri" w:eastAsia="Times New Roman" w:hAnsi="Calibri" w:cs="Times New Roman"/>
+                <w:color w:val="000000"/>
+              </w:rPr>
+              <w:t>0</w:t>
+            </w:r>
+          </w:p>
+        </w:tc>
+        <w:tc>
+          <w:tcPr>
+            <w:tcW w:w="689" w:type="dxa"/>
+            <w:tcBorders>
+              <w:top w:val="nil"/>
+              <w:left w:val="nil"/>
+              <w:bottom w:val="single" w:sz="4" w:space="0" w:color="auto"/>
+              <w:right w:val="single" w:sz="4" w:space="0" w:color="auto"/>
+            </w:tcBorders>
+            <w:shd w:val="clear" w:color="auto" w:fill="auto"/>
+            <w:noWrap/>
+            <w:vAlign w:val="bottom"/>
+            <w:hideMark/>
+          </w:tcPr>
+          <w:p>
+            <w:pPr>
+              <w:spacing w:after="0" w:line="240" w:lineRule="auto"/>
+              <w:jc w:val="center"/>
+              <w:rPr>
+                <w:rFonts w:ascii="Calibri" w:eastAsia="Times New Roman" w:hAnsi="Calibri" w:cs="Times New Roman"/>
+                <w:color w:val="000000"/>
+              </w:rPr>
+            </w:pPr>
+            <w:r>
+              <w:rPr>
+                <w:rFonts w:ascii="Calibri" w:eastAsia="Times New Roman" w:hAnsi="Calibri" w:cs="Times New Roman"/>
+                <w:color w:val="000000"/>
+              </w:rPr>
+              <w:t>0</w:t>
+            </w:r>
+          </w:p>
+        </w:tc>
+        <w:tc>
+          <w:tcPr>
+            <w:tcW w:w="1260" w:type="dxa"/>
+            <w:tcBorders>
+              <w:top w:val="nil"/>
+              <w:left w:val="nil"/>
+              <w:bottom w:val="single" w:sz="4" w:space="0" w:color="auto"/>
+              <w:right w:val="single" w:sz="8" w:space="0" w:color="auto"/>
+            </w:tcBorders>
+            <w:shd w:val="clear" w:color="auto" w:fill="auto"/>
+            <w:noWrap/>
+            <w:vAlign w:val="bottom"/>
+            <w:hideMark/>
+          </w:tcPr>
+          <w:p>
+            <w:pPr>
+              <w:spacing w:after="0" w:line="240" w:lineRule="auto"/>
+              <w:jc w:val="center"/>
+              <w:rPr>
+                <w:rFonts w:ascii="Calibri" w:eastAsia="Times New Roman" w:hAnsi="Calibri" w:cs="Times New Roman"/>
+                <w:color w:val="000000"/>
+              </w:rPr>
+            </w:pPr>
+            <w:r>
+              <w:rPr>
+                <w:rFonts w:ascii="Calibri" w:eastAsia="Times New Roman" w:hAnsi="Calibri" w:cs="Times New Roman"/>
+                <w:color w:val="000000"/>
+              </w:rPr>
+              <w:t>0.22</w:t>
+            </w:r>
+          </w:p>
+        </w:tc>
+      </w:tr>
+      <w:tr>
+        <w:trPr>
+          <w:trHeight w:val="300"/>
+        </w:trPr>
+        <w:tc>
+          <w:tcPr>
+            <w:tcW w:w="1905" w:type="dxa"/>
+            <w:tcBorders>
+              <w:top w:val="nil"/>
+              <w:left w:val="single" w:sz="8" w:space="0" w:color="auto"/>
+              <w:bottom w:val="single" w:sz="4" w:space="0" w:color="auto"/>
+              <w:right w:val="single" w:sz="8" w:space="0" w:color="auto"/>
+            </w:tcBorders>
+            <w:shd w:val="clear" w:color="auto" w:fill="auto"/>
+            <w:noWrap/>
+            <w:vAlign w:val="bottom"/>
+            <w:hideMark/>
+          </w:tcPr>
+          <w:p>
+            <w:pPr>
+              <w:spacing w:after="0" w:line="240" w:lineRule="auto"/>
+              <w:jc w:val="center"/>
+              <w:rPr>
+                <w:rFonts w:ascii="Calibri" w:eastAsia="Times New Roman" w:hAnsi="Calibri" w:cs="Times New Roman"/>
+                <w:color w:val="000000"/>
+              </w:rPr>
+            </w:pPr>
+            <w:proofErr w:type="spellStart"/>
+            <w:r>
+              <w:rPr>
+                <w:rFonts w:ascii="Calibri" w:eastAsia="Times New Roman" w:hAnsi="Calibri" w:cs="Times New Roman"/>
+                <w:color w:val="000000"/>
+              </w:rPr>
+              <w:t>totalItemLbs</w:t>
+            </w:r>
+            <w:proofErr w:type="spellEnd"/>
+            <w:r>
+              <w:rPr>
+                <w:rFonts w:ascii="Calibri" w:eastAsia="Times New Roman" w:hAnsi="Calibri" w:cs="Times New Roman"/>
+                <w:color w:val="000000"/>
+              </w:rPr>
+              <w:t> </w:t>
+            </w:r>
+          </w:p>
+        </w:tc>
+        <w:tc>
+          <w:tcPr>
+            <w:tcW w:w="810" w:type="dxa"/>
+            <w:tcBorders>
+              <w:top w:val="nil"/>
+              <w:left w:val="nil"/>
+              <w:bottom w:val="single" w:sz="4" w:space="0" w:color="auto"/>
+              <w:right w:val="single" w:sz="4" w:space="0" w:color="auto"/>
+            </w:tcBorders>
+            <w:shd w:val="clear" w:color="auto" w:fill="auto"/>
+            <w:noWrap/>
+            <w:vAlign w:val="bottom"/>
+            <w:hideMark/>
+          </w:tcPr>
+          <w:p>
+            <w:pPr>
+              <w:spacing w:after="0" w:line="240" w:lineRule="auto"/>
+              <w:jc w:val="center"/>
+              <w:rPr>
+                <w:rFonts w:ascii="Calibri" w:eastAsia="Times New Roman" w:hAnsi="Calibri" w:cs="Times New Roman"/>
+                <w:color w:val="000000"/>
+              </w:rPr>
+            </w:pPr>
+            <w:r>
+              <w:rPr>
+                <w:rFonts w:ascii="Calibri" w:eastAsia="Times New Roman" w:hAnsi="Calibri" w:cs="Times New Roman"/>
+                <w:color w:val="000000"/>
+              </w:rPr>
+              <w:t> </w:t>
+            </w:r>
+            <w:r>
+              <w:rPr>
+                <w:rFonts w:ascii="Calibri" w:eastAsia="Times New Roman" w:hAnsi="Calibri" w:cs="Times New Roman"/>
+                <w:color w:val="000000"/>
+              </w:rPr>
+              <w:t>0.44</w:t>
+            </w:r>
+          </w:p>
+        </w:tc>
+        <w:tc>
+          <w:tcPr>
+            <w:tcW w:w="720" w:type="dxa"/>
+            <w:tcBorders>
+              <w:top w:val="nil"/>
+              <w:left w:val="nil"/>
+              <w:bottom w:val="single" w:sz="4" w:space="0" w:color="auto"/>
+              <w:right w:val="single" w:sz="4" w:space="0" w:color="auto"/>
+            </w:tcBorders>
+            <w:shd w:val="clear" w:color="auto" w:fill="auto"/>
+            <w:noWrap/>
+            <w:vAlign w:val="bottom"/>
+            <w:hideMark/>
+          </w:tcPr>
+          <w:p>
+            <w:pPr>
+              <w:spacing w:after="0" w:line="240" w:lineRule="auto"/>
+              <w:jc w:val="center"/>
+              <w:rPr>
+                <w:rFonts w:ascii="Calibri" w:eastAsia="Times New Roman" w:hAnsi="Calibri" w:cs="Times New Roman"/>
+                <w:color w:val="000000"/>
+              </w:rPr>
+            </w:pPr>
+            <w:r>
+              <w:rPr>
+                <w:rFonts w:ascii="Calibri" w:eastAsia="Times New Roman" w:hAnsi="Calibri" w:cs="Times New Roman"/>
+                <w:color w:val="000000"/>
+              </w:rPr>
+              <w:t>-1</w:t>
+            </w:r>
+            <w:r>
+              <w:rPr>
+                <w:rFonts w:ascii="Calibri" w:eastAsia="Times New Roman" w:hAnsi="Calibri" w:cs="Times New Roman"/>
+                <w:color w:val="000000"/>
+              </w:rPr>
+              <w:t> </w:t>
+            </w:r>
+          </w:p>
+        </w:tc>
+        <w:tc>
+          <w:tcPr>
+            <w:tcW w:w="900" w:type="dxa"/>
+            <w:tcBorders>
+              <w:top w:val="nil"/>
+              <w:left w:val="nil"/>
+              <w:bottom w:val="single" w:sz="4" w:space="0" w:color="auto"/>
+              <w:right w:val="single" w:sz="4" w:space="0" w:color="auto"/>
+            </w:tcBorders>
+            <w:shd w:val="clear" w:color="auto" w:fill="auto"/>
+            <w:noWrap/>
+            <w:vAlign w:val="bottom"/>
+            <w:hideMark/>
+          </w:tcPr>
+          <w:p>
+            <w:pPr>
+              <w:spacing w:after="0" w:line="240" w:lineRule="auto"/>
+              <w:jc w:val="center"/>
+              <w:rPr>
+                <w:rFonts w:ascii="Calibri" w:eastAsia="Times New Roman" w:hAnsi="Calibri" w:cs="Times New Roman"/>
+                <w:color w:val="000000"/>
+              </w:rPr>
+            </w:pPr>
+            <w:r>
+              <w:rPr>
+                <w:rFonts w:ascii="Calibri" w:eastAsia="Times New Roman" w:hAnsi="Calibri" w:cs="Times New Roman"/>
+                <w:color w:val="000000"/>
+              </w:rPr>
+              <w:t>-1</w:t>
+            </w:r>
+            <w:r>
+              <w:rPr>
+                <w:rFonts w:ascii="Calibri" w:eastAsia="Times New Roman" w:hAnsi="Calibri" w:cs="Times New Roman"/>
+                <w:color w:val="000000"/>
+              </w:rPr>
+              <w:t> </w:t>
+            </w:r>
+          </w:p>
+        </w:tc>
+        <w:tc>
+          <w:tcPr>
+            <w:tcW w:w="1170" w:type="dxa"/>
+            <w:tcBorders>
+              <w:top w:val="nil"/>
+              <w:left w:val="nil"/>
+              <w:bottom w:val="single" w:sz="4" w:space="0" w:color="auto"/>
+              <w:right w:val="single" w:sz="4" w:space="0" w:color="auto"/>
+            </w:tcBorders>
+            <w:shd w:val="clear" w:color="auto" w:fill="auto"/>
+            <w:noWrap/>
+            <w:vAlign w:val="bottom"/>
+            <w:hideMark/>
+          </w:tcPr>
+          <w:p>
+            <w:pPr>
+              <w:spacing w:after="0" w:line="240" w:lineRule="auto"/>
+              <w:jc w:val="center"/>
+              <w:rPr>
+                <w:rFonts w:ascii="Calibri" w:eastAsia="Times New Roman" w:hAnsi="Calibri" w:cs="Times New Roman"/>
+                <w:color w:val="000000"/>
+              </w:rPr>
+            </w:pPr>
+            <w:r>
+              <w:rPr>
+                <w:rFonts w:ascii="Calibri" w:eastAsia="Times New Roman" w:hAnsi="Calibri" w:cs="Times New Roman"/>
+                <w:color w:val="000000"/>
+              </w:rPr>
+              <w:t>-1</w:t>
+            </w:r>
+            <w:r>
+              <w:rPr>
+                <w:rFonts w:ascii="Calibri" w:eastAsia="Times New Roman" w:hAnsi="Calibri" w:cs="Times New Roman"/>
+                <w:color w:val="000000"/>
+              </w:rPr>
+              <w:t> </w:t>
+            </w:r>
+          </w:p>
+        </w:tc>
+        <w:tc>
+          <w:tcPr>
+            <w:tcW w:w="841" w:type="dxa"/>
+            <w:tcBorders>
+              <w:top w:val="nil"/>
+              <w:left w:val="nil"/>
+              <w:bottom w:val="single" w:sz="4" w:space="0" w:color="auto"/>
+              <w:right w:val="single" w:sz="4" w:space="0" w:color="auto"/>
+            </w:tcBorders>
+            <w:shd w:val="clear" w:color="auto" w:fill="auto"/>
+            <w:noWrap/>
+            <w:vAlign w:val="bottom"/>
+            <w:hideMark/>
+          </w:tcPr>
+          <w:p>
+            <w:pPr>
+              <w:spacing w:after="0" w:line="240" w:lineRule="auto"/>
+              <w:jc w:val="center"/>
+              <w:rPr>
+                <w:rFonts w:ascii="Calibri" w:eastAsia="Times New Roman" w:hAnsi="Calibri" w:cs="Times New Roman"/>
+                <w:color w:val="000000"/>
+              </w:rPr>
+            </w:pPr>
+            <w:r>
+              <w:rPr>
+                <w:rFonts w:ascii="Calibri" w:eastAsia="Times New Roman" w:hAnsi="Calibri" w:cs="Times New Roman"/>
+                <w:color w:val="000000"/>
+              </w:rPr>
+              <w:t xml:space="preserve"> 0</w:t>
+            </w:r>
+            <w:r>
+              <w:rPr>
+                <w:rFonts w:ascii="Calibri" w:eastAsia="Times New Roman" w:hAnsi="Calibri" w:cs="Times New Roman"/>
+                <w:color w:val="000000"/>
+              </w:rPr>
+              <w:t> </w:t>
+            </w:r>
+          </w:p>
+        </w:tc>
+        <w:tc>
+          <w:tcPr>
+            <w:tcW w:w="689" w:type="dxa"/>
+            <w:tcBorders>
+              <w:top w:val="nil"/>
+              <w:left w:val="nil"/>
+              <w:bottom w:val="single" w:sz="4" w:space="0" w:color="auto"/>
+              <w:right w:val="single" w:sz="4" w:space="0" w:color="auto"/>
+            </w:tcBorders>
+            <w:shd w:val="clear" w:color="auto" w:fill="auto"/>
+            <w:noWrap/>
+            <w:vAlign w:val="bottom"/>
+            <w:hideMark/>
+          </w:tcPr>
+          <w:p>
+            <w:pPr>
+              <w:spacing w:after="0" w:line="240" w:lineRule="auto"/>
+              <w:jc w:val="center"/>
+              <w:rPr>
+                <w:rFonts w:ascii="Calibri" w:eastAsia="Times New Roman" w:hAnsi="Calibri" w:cs="Times New Roman"/>
+                <w:color w:val="000000"/>
+              </w:rPr>
+            </w:pPr>
+            <w:r>
+              <w:rPr>
+                <w:rFonts w:ascii="Calibri" w:eastAsia="Times New Roman" w:hAnsi="Calibri" w:cs="Times New Roman"/>
+                <w:color w:val="000000"/>
+              </w:rPr>
+              <w:t>0</w:t>
+            </w:r>
+          </w:p>
+        </w:tc>
+        <w:tc>
+          <w:tcPr>
+            <w:tcW w:w="1260" w:type="dxa"/>
+            <w:tcBorders>
+              <w:top w:val="nil"/>
+              <w:left w:val="nil"/>
+              <w:bottom w:val="single" w:sz="4" w:space="0" w:color="auto"/>
+              <w:right w:val="single" w:sz="8" w:space="0" w:color="auto"/>
+            </w:tcBorders>
+            <w:shd w:val="clear" w:color="auto" w:fill="auto"/>
+            <w:noWrap/>
+            <w:vAlign w:val="bottom"/>
+            <w:hideMark/>
+          </w:tcPr>
+          <w:p>
+            <w:pPr>
+              <w:spacing w:after="0" w:line="240" w:lineRule="auto"/>
+              <w:jc w:val="center"/>
+              <w:rPr>
+                <w:rFonts w:ascii="Calibri" w:eastAsia="Times New Roman" w:hAnsi="Calibri" w:cs="Times New Roman"/>
+                <w:color w:val="000000"/>
+              </w:rPr>
+            </w:pPr>
+            <w:r>
+              <w:rPr>
+                <w:rFonts w:ascii="Calibri" w:eastAsia="Times New Roman" w:hAnsi="Calibri" w:cs="Times New Roman"/>
+                <w:color w:val="000000"/>
+              </w:rPr>
+              <w:t>0.88</w:t>
+            </w:r>
+          </w:p>
+        </w:tc>
+      </w:tr>
+      <w:tr>
+        <w:trPr>
+          <w:trHeight w:val="315"/>
+        </w:trPr>
+        <w:tc>
+          <w:tcPr>
+            <w:tcW w:w="1905" w:type="dxa"/>
+            <w:tcBorders>
+              <w:top w:val="nil"/>
+              <w:left w:val="single" w:sz="8" w:space="0" w:color="auto"/>
+              <w:bottom w:val="single" w:sz="8" w:space="0" w:color="auto"/>
+              <w:right w:val="single" w:sz="8" w:space="0" w:color="auto"/>
+            </w:tcBorders>
+            <w:shd w:val="clear" w:color="auto" w:fill="auto"/>
+            <w:noWrap/>
+            <w:vAlign w:val="bottom"/>
+            <w:hideMark/>
+          </w:tcPr>
+          <w:p>
+            <w:pPr>
+              <w:spacing w:after="0" w:line="240" w:lineRule="auto"/>
+              <w:jc w:val="center"/>
+              <w:rPr>
+                <w:rFonts w:ascii="Calibri" w:eastAsia="Times New Roman" w:hAnsi="Calibri" w:cs="Times New Roman"/>
+                <w:color w:val="000000"/>
+              </w:rPr>
+            </w:pPr>
+            <w:r>
+              <w:rPr>
+                <w:rFonts w:ascii="Calibri" w:eastAsia="Times New Roman" w:hAnsi="Calibri" w:cs="Times New Roman"/>
+                <w:color w:val="000000"/>
+              </w:rPr>
+              <w:t> </w:t>
+            </w:r>
+          </w:p>
+        </w:tc>
+        <w:tc>
+          <w:tcPr>
+            <w:tcW w:w="810" w:type="dxa"/>
+            <w:tcBorders>
+              <w:top w:val="nil"/>
+              <w:left w:val="nil"/>
+              <w:bottom w:val="single" w:sz="8" w:space="0" w:color="auto"/>
+              <w:right w:val="single" w:sz="4" w:space="0" w:color="auto"/>
+            </w:tcBorders>
+            <w:shd w:val="clear" w:color="auto" w:fill="auto"/>
+            <w:noWrap/>
+            <w:vAlign w:val="bottom"/>
+            <w:hideMark/>
+          </w:tcPr>
+          <w:p>
+            <w:pPr>
+              <w:spacing w:after="0" w:line="240" w:lineRule="auto"/>
+              <w:jc w:val="center"/>
+              <w:rPr>
+                <w:rFonts w:ascii="Calibri" w:eastAsia="Times New Roman" w:hAnsi="Calibri" w:cs="Times New Roman"/>
+                <w:color w:val="000000"/>
+              </w:rPr>
+            </w:pPr>
+            <w:r>
+              <w:rPr>
+                <w:rFonts w:ascii="Calibri" w:eastAsia="Times New Roman" w:hAnsi="Calibri" w:cs="Times New Roman"/>
+                <w:color w:val="000000"/>
+              </w:rPr>
+              <w:t> </w:t>
+            </w:r>
+          </w:p>
+        </w:tc>
+        <w:tc>
+          <w:tcPr>
+            <w:tcW w:w="720" w:type="dxa"/>
+            <w:tcBorders>
+              <w:top w:val="nil"/>
+              <w:left w:val="nil"/>
+              <w:bottom w:val="single" w:sz="8" w:space="0" w:color="auto"/>
+              <w:right w:val="single" w:sz="4" w:space="0" w:color="auto"/>
+            </w:tcBorders>
+            <w:shd w:val="clear" w:color="auto" w:fill="auto"/>
+            <w:noWrap/>
+            <w:vAlign w:val="bottom"/>
+            <w:hideMark/>
+          </w:tcPr>
+          <w:p>
+            <w:pPr>
+              <w:spacing w:after="0" w:line="240" w:lineRule="auto"/>
+              <w:jc w:val="center"/>
+              <w:rPr>
+                <w:rFonts w:ascii="Calibri" w:eastAsia="Times New Roman" w:hAnsi="Calibri" w:cs="Times New Roman"/>
+                <w:color w:val="000000"/>
+              </w:rPr>
+            </w:pPr>
+            <w:r>
+              <w:rPr>
+                <w:rFonts w:ascii="Calibri" w:eastAsia="Times New Roman" w:hAnsi="Calibri" w:cs="Times New Roman"/>
+                <w:color w:val="000000"/>
+              </w:rPr>
+              <w:t> </w:t>
+            </w:r>
+          </w:p>
+        </w:tc>
+        <w:tc>
+          <w:tcPr>
+            <w:tcW w:w="900" w:type="dxa"/>
+            <w:tcBorders>
+              <w:top w:val="nil"/>
+              <w:left w:val="nil"/>
+              <w:bottom w:val="single" w:sz="8" w:space="0" w:color="auto"/>
+              <w:right w:val="single" w:sz="4" w:space="0" w:color="auto"/>
+            </w:tcBorders>
+            <w:shd w:val="clear" w:color="auto" w:fill="auto"/>
+            <w:noWrap/>
+            <w:vAlign w:val="bottom"/>
+            <w:hideMark/>
+          </w:tcPr>
+          <w:p>
+            <w:pPr>
+              <w:spacing w:after="0" w:line="240" w:lineRule="auto"/>
+              <w:jc w:val="center"/>
+              <w:rPr>
+                <w:rFonts w:ascii="Calibri" w:eastAsia="Times New Roman" w:hAnsi="Calibri" w:cs="Times New Roman"/>
+                <w:color w:val="000000"/>
+              </w:rPr>
+            </w:pPr>
+            <w:r>
+              <w:rPr>
+                <w:rFonts w:ascii="Calibri" w:eastAsia="Times New Roman" w:hAnsi="Calibri" w:cs="Times New Roman"/>
+                <w:color w:val="000000"/>
+              </w:rPr>
+              <w:t> </w:t>
+            </w:r>
+          </w:p>
+        </w:tc>
+        <w:tc>
+          <w:tcPr>
+            <w:tcW w:w="1170" w:type="dxa"/>
+            <w:tcBorders>
+              <w:top w:val="nil"/>
+              <w:left w:val="nil"/>
+              <w:bottom w:val="single" w:sz="8" w:space="0" w:color="auto"/>
+              <w:right w:val="single" w:sz="4" w:space="0" w:color="auto"/>
+            </w:tcBorders>
+            <w:shd w:val="clear" w:color="auto" w:fill="auto"/>
+            <w:noWrap/>
+            <w:vAlign w:val="bottom"/>
+            <w:hideMark/>
+          </w:tcPr>
+          <w:p>
+            <w:pPr>
+              <w:spacing w:after="0" w:line="240" w:lineRule="auto"/>
+              <w:jc w:val="center"/>
+              <w:rPr>
+                <w:rFonts w:ascii="Calibri" w:eastAsia="Times New Roman" w:hAnsi="Calibri" w:cs="Times New Roman"/>
+                <w:color w:val="000000"/>
+              </w:rPr>
+            </w:pPr>
+            <w:r>
+              <w:rPr>
+                <w:rFonts w:ascii="Calibri" w:eastAsia="Times New Roman" w:hAnsi="Calibri" w:cs="Times New Roman"/>
+                <w:color w:val="000000"/>
+              </w:rPr>
+              <w:t> </w:t>
+            </w:r>
+          </w:p>
+        </w:tc>
+        <w:tc>
+          <w:tcPr>
+            <w:tcW w:w="841" w:type="dxa"/>
+            <w:tcBorders>
+              <w:top w:val="nil"/>
+              <w:left w:val="nil"/>
+              <w:bottom w:val="single" w:sz="8" w:space="0" w:color="auto"/>
+              <w:right w:val="single" w:sz="4" w:space="0" w:color="auto"/>
+            </w:tcBorders>
+            <w:shd w:val="clear" w:color="auto" w:fill="auto"/>
+            <w:noWrap/>
+            <w:vAlign w:val="bottom"/>
+            <w:hideMark/>
+          </w:tcPr>
+          <w:p>
+            <w:pPr>
+              <w:spacing w:after="0" w:line="240" w:lineRule="auto"/>
+              <w:jc w:val="center"/>
+              <w:rPr>
+                <w:rFonts w:ascii="Calibri" w:eastAsia="Times New Roman" w:hAnsi="Calibri" w:cs="Times New Roman"/>
+                <w:color w:val="000000"/>
+              </w:rPr>
+            </w:pPr>
+            <w:r>
+              <w:rPr>
+                <w:rFonts w:ascii="Calibri" w:eastAsia="Times New Roman" w:hAnsi="Calibri" w:cs="Times New Roman"/>
+                <w:color w:val="000000"/>
+              </w:rPr>
+              <w:t> </w:t>
+            </w:r>
+          </w:p>
+        </w:tc>
+        <w:tc>
+          <w:tcPr>
+            <w:tcW w:w="689" w:type="dxa"/>
+            <w:tcBorders>
+              <w:top w:val="nil"/>
+              <w:left w:val="nil"/>
+              <w:bottom w:val="single" w:sz="8" w:space="0" w:color="auto"/>
+              <w:right w:val="single" w:sz="4" w:space="0" w:color="auto"/>
+            </w:tcBorders>
+            <w:shd w:val="clear" w:color="auto" w:fill="auto"/>
+            <w:noWrap/>
+            <w:vAlign w:val="bottom"/>
+            <w:hideMark/>
+          </w:tcPr>
+          <w:p>
+            <w:pPr>
+              <w:spacing w:after="0" w:line="240" w:lineRule="auto"/>
+              <w:jc w:val="center"/>
+              <w:rPr>
+                <w:rFonts w:ascii="Calibri" w:eastAsia="Times New Roman" w:hAnsi="Calibri" w:cs="Times New Roman"/>
+                <w:color w:val="000000"/>
+              </w:rPr>
+            </w:pPr>
+            <w:r>
+              <w:rPr>
+                <w:rFonts w:ascii="Calibri" w:eastAsia="Times New Roman" w:hAnsi="Calibri" w:cs="Times New Roman"/>
+                <w:color w:val="000000"/>
+              </w:rPr>
+              <w:t> </w:t>
+            </w:r>
+          </w:p>
+        </w:tc>
+        <w:tc>
+          <w:tcPr>
+            <w:tcW w:w="1260" w:type="dxa"/>
+            <w:tcBorders>
+              <w:top w:val="nil"/>
+              <w:left w:val="nil"/>
+              <w:bottom w:val="single" w:sz="8" w:space="0" w:color="auto"/>
+              <w:right w:val="single" w:sz="8" w:space="0" w:color="auto"/>
+            </w:tcBorders>
+            <w:shd w:val="clear" w:color="auto" w:fill="auto"/>
+            <w:noWrap/>
+            <w:vAlign w:val="bottom"/>
+            <w:hideMark/>
+          </w:tcPr>
+          <w:p>
+            <w:pPr>
+              <w:spacing w:after="0" w:line="240" w:lineRule="auto"/>
+              <w:jc w:val="center"/>
+              <w:rPr>
+                <w:rFonts w:ascii="Calibri" w:eastAsia="Times New Roman" w:hAnsi="Calibri" w:cs="Times New Roman"/>
+                <w:color w:val="000000"/>
+              </w:rPr>
+            </w:pPr>
+            <w:r>
+              <w:rPr>
+                <w:rFonts w:ascii="Calibri" w:eastAsia="Times New Roman" w:hAnsi="Calibri" w:cs="Times New Roman"/>
+                <w:color w:val="000000"/>
+              </w:rPr>
+              <w:t> </w:t>
+            </w:r>
+          </w:p>
+        </w:tc>
+      </w:tr>
+    </w:tbl>
+    <w:p>
+      <w:pPr>
+        <w:spacing w:after="0"/>
+      </w:pPr>
+      <w:r>
+        <w:t xml:space="preserve">   </w:t>
+      </w:r>
+    </w:p>
+    <w:p>
+      <w:pPr>
+        <w:spacing w:after="0"/>
+      </w:pPr>
+      <w:r>
+        <w:t>BEGIN</w:t>
+      </w:r>
+    </w:p>
+    <w:p>
+      <w:pPr>
+        <w:spacing w:after="0"/>
+      </w:pPr>
+      <w:r>
+        <w:t xml:space="preserve">        </w:t>
+      </w:r>
+    </w:p>
+    <w:p>
+      <w:pPr>
+        <w:spacing w:after="0"/>
+      </w:pPr>
+      <w:r>
+        <w:t xml:space="preserve">        </w:t>
+      </w:r>
+      <w:r>
+        <w:t>IF (</w:t>
+      </w:r>
+      <w:proofErr w:type="spellStart"/>
+      <w:r>
+        <w:t>numOfItems</w:t>
+      </w:r>
+      <w:proofErr w:type="spellEnd"/>
+      <w:r>
+        <w:t xml:space="preserve"> &gt;0 OR </w:t>
+      </w:r>
+      <w:proofErr w:type="spellStart"/>
+      <w:r>
+        <w:t>numOfItems</w:t>
+      </w:r>
+      <w:proofErr w:type="spellEnd"/>
+      <w:r>
+        <w:t xml:space="preserve"> &lt;</w:t>
+      </w:r>
+      <w:r>
+        <w:t>4</w:t>
+      </w:r>
+      <w:proofErr w:type="gramStart"/>
+      <w:r>
+        <w:t>)THEN</w:t>
+      </w:r>
+      <w:proofErr w:type="gramEnd"/>
+    </w:p>
+    <w:p>
+      <w:pPr>
+        <w:spacing w:after="0"/>
+      </w:pPr>
+      <w:r>
+        <w:t xml:space="preserve">         RETURN -1</w:t>
+      </w:r>
+    </w:p>
+    <w:p>
+      <w:pPr>
+        <w:spacing w:after="0"/>
+      </w:pPr>
+      <w:r>
+        <w:t xml:space="preserve">         </w:t>
+      </w:r>
+    </w:p>
+    <w:p>
+      <w:pPr>
+        <w:spacing w:after="0"/>
+      </w:pPr>
+      <w:r>
+        <w:t xml:space="preserve">        IF (item == </w:t>
+      </w:r>
+      <w:proofErr w:type="gramStart"/>
+      <w:r>
+        <w:t>list[</w:t>
+      </w:r>
+      <w:proofErr w:type="gramEnd"/>
+      <w:r>
+        <w:t>*] )THEN</w:t>
+      </w:r>
+    </w:p>
+    <w:p>
+      <w:pPr>
+        <w:spacing w:after="0"/>
+      </w:pPr>
+      <w:r>
+        <w:t xml:space="preserve">         TRUE</w:t>
+      </w:r>
+    </w:p>
+    <w:p>
+      <w:pPr>
+        <w:spacing w:after="0"/>
+      </w:pPr>
+      <w:r>
+        <w:t xml:space="preserve">        ELSE</w:t>
+      </w:r>
+    </w:p>
+    <w:p>
+      <w:pPr>
+        <w:spacing w:after="0"/>
+      </w:pPr>
+      <w:r>
+        <w:t xml:space="preserve">         RETURN -1</w:t>
+      </w:r>
+    </w:p>
+    <w:p>
+      <w:pPr>
+        <w:spacing w:after="0"/>
+      </w:pPr>
+      <w:r>
+        <w:t xml:space="preserve">        </w:t>
+      </w:r>
+    </w:p>
+    <w:p>
+      <w:pPr>
+        <w:spacing w:after="0"/>
+      </w:pPr>
+      <w:r>
+        <w:t xml:space="preserve">        IF (item == egg</w:t>
+      </w:r>
+      <w:proofErr w:type="gramStart"/>
+      <w:r>
+        <w:t>)THEN</w:t>
+      </w:r>
+      <w:proofErr w:type="gramEnd"/>
+    </w:p>
+    <w:p>
+      <w:pPr>
+        <w:spacing w:after="0"/>
+      </w:pPr>
+      <w:r>
+        <w:t xml:space="preserve">          </w:t>
+      </w:r>
+      <w:proofErr w:type="spellStart"/>
+      <w:proofErr w:type="gramStart"/>
+      <w:r>
+        <w:t>itemToLbs</w:t>
+      </w:r>
+      <w:proofErr w:type="spellEnd"/>
+      <w:proofErr w:type="gramEnd"/>
+      <w:r>
+        <w:t xml:space="preserve"> = 0.22</w:t>
+      </w:r>
+    </w:p>
+    <w:p>
+      <w:pPr>
+        <w:spacing w:after="0"/>
+      </w:pPr>
+      <w:r>
+        <w:lastRenderedPageBreak/>
+        <w:t xml:space="preserve">        </w:t>
+      </w:r>
+    </w:p>
+    <w:p>
+      <w:pPr>
+        <w:spacing w:after="0"/>
+      </w:pPr>
+      <w:r>
+        <w:t xml:space="preserve">        IF (item == flour</w:t>
+      </w:r>
+      <w:proofErr w:type="gramStart"/>
+      <w:r>
+        <w:t>)THEN</w:t>
+      </w:r>
+      <w:proofErr w:type="gramEnd"/>
+    </w:p>
+    <w:p>
+      <w:pPr>
+        <w:spacing w:after="0"/>
+      </w:pPr>
+      <w:r>
+        <w:t xml:space="preserve">          </w:t>
+      </w:r>
+      <w:proofErr w:type="spellStart"/>
+      <w:proofErr w:type="gramStart"/>
+      <w:r>
+        <w:t>itemToLbs</w:t>
+      </w:r>
+      <w:proofErr w:type="spellEnd"/>
+      <w:proofErr w:type="gramEnd"/>
+      <w:r>
+        <w:t xml:space="preserve"> = 0.275</w:t>
+      </w:r>
+    </w:p>
+    <w:p>
+      <w:pPr>
+        <w:spacing w:after="0"/>
+      </w:pPr>
+      <w:r>
+        <w:t xml:space="preserve">        </w:t>
+      </w:r>
+    </w:p>
+    <w:p>
+      <w:pPr>
+        <w:spacing w:after="0"/>
+      </w:pPr>
+      <w:r>
+        <w:t xml:space="preserve">        IF (item == sugar</w:t>
+      </w:r>
+      <w:proofErr w:type="gramStart"/>
+      <w:r>
+        <w:t>)THEN</w:t>
+      </w:r>
+      <w:proofErr w:type="gramEnd"/>
+    </w:p>
+    <w:p>
+      <w:pPr>
+        <w:spacing w:after="0"/>
+      </w:pPr>
+      <w:r>
+        <w:t xml:space="preserve">          </w:t>
+      </w:r>
+      <w:proofErr w:type="spellStart"/>
+      <w:proofErr w:type="gramStart"/>
+      <w:r>
+        <w:t>itemToLbs</w:t>
+      </w:r>
+      <w:proofErr w:type="spellEnd"/>
+      <w:proofErr w:type="gramEnd"/>
+      <w:r>
+        <w:t xml:space="preserve"> = 0.44</w:t>
+      </w:r>
+    </w:p>
+    <w:p>
+      <w:pPr>
+        <w:spacing w:after="0"/>
+      </w:pPr>
+      <w:r>
+        <w:t xml:space="preserve">        </w:t>
+      </w:r>
+    </w:p>
+    <w:p>
+      <w:pPr>
+        <w:spacing w:after="0"/>
+      </w:pPr>
+      <w:r>
+        <w:t xml:space="preserve">        IF (item == </w:t>
+      </w:r>
+      <w:proofErr w:type="spellStart"/>
+      <w:r>
+        <w:t>butta</w:t>
+      </w:r>
+      <w:proofErr w:type="spellEnd"/>
+      <w:proofErr w:type="gramStart"/>
+      <w:r>
+        <w:t>)THEN</w:t>
+      </w:r>
+      <w:proofErr w:type="gramEnd"/>
+    </w:p>
+    <w:p>
+      <w:pPr>
+        <w:spacing w:after="0"/>
+      </w:pPr>
+      <w:r>
+        <w:t xml:space="preserve">          </w:t>
+      </w:r>
+      <w:proofErr w:type="spellStart"/>
+      <w:proofErr w:type="gramStart"/>
+      <w:r>
+        <w:t>itemToLbs</w:t>
+      </w:r>
+      <w:proofErr w:type="spellEnd"/>
+      <w:proofErr w:type="gramEnd"/>
+      <w:r>
+        <w:t xml:space="preserve"> = 0.25</w:t>
+      </w:r>
+    </w:p>
+    <w:p>
+      <w:pPr>
+        <w:spacing w:after="0"/>
+      </w:pPr>
+      <w:r>
+        <w:t xml:space="preserve">        </w:t>
+      </w:r>
+    </w:p>
+    <w:p>
+      <w:pPr>
+        <w:spacing w:after="0"/>
+      </w:pPr>
+      <w:r>
+        <w:t xml:space="preserve">        </w:t>
+      </w:r>
+      <w:proofErr w:type="spellStart"/>
+      <w:proofErr w:type="gramStart"/>
+      <w:r>
+        <w:t>totalItemLbs</w:t>
+      </w:r>
+      <w:proofErr w:type="spellEnd"/>
+      <w:proofErr w:type="gramEnd"/>
+      <w:r>
+        <w:t xml:space="preserve"> = </w:t>
+      </w:r>
+      <w:proofErr w:type="spellStart"/>
+      <w:r>
+        <w:t>numOfItems</w:t>
+      </w:r>
+      <w:proofErr w:type="spellEnd"/>
+      <w:r>
+        <w:t xml:space="preserve"> * </w:t>
+      </w:r>
+      <w:proofErr w:type="spellStart"/>
+      <w:r>
+        <w:t>itemToLbs</w:t>
+      </w:r>
+      <w:proofErr w:type="spellEnd"/>
+    </w:p>
+    <w:p>
+      <w:pPr>
+        <w:spacing w:after="0"/>
+      </w:pPr>
+      <w:r>
+        <w:t xml:space="preserve">        </w:t>
+      </w:r>
+    </w:p>
+    <w:p>
+      <w:pPr>
+        <w:spacing w:after="0"/>
+      </w:pPr>
+      <w:r>
+        <w:t xml:space="preserve">        RETURN </w:t>
+      </w:r>
+      <w:proofErr w:type="spellStart"/>
+      <w:r>
+        <w:t>totalItemLbs</w:t>
+      </w:r>
+      <w:proofErr w:type="spellEnd"/>
+    </w:p>
+    <w:p>
+      <w:pPr>
+        <w:spacing w:after="0"/>
+      </w:pPr>
+      <w:r>
+        <w:t xml:space="preserve">        </w:t>
+      </w:r>
+    </w:p>
+    <w:p>
+      <w:pPr>
+        <w:spacing w:after="0"/>
+      </w:pPr>
+      <w:r>
+        <w:t xml:space="preserve">        </w:t>
+      </w:r>
+    </w:p>
+    <w:p>
+      <w:pPr>
+        <w:spacing w:after="0"/>
+      </w:pPr>
+      <w:r>
+        <w:t xml:space="preserve">    END</w:t>
+      </w:r>
+    </w:p>
+    <w:p/>
+    <w:p/>
+    <w:p/>
+    <w:p/>
+    <w:p/>
+    <w:p/>
+    <w:p/>
+    <w:p/>
+    <w:p/>
+    <w:p>
+      <w:bookmarkStart w:id="0" w:name="_GoBack"/>
+      <w:bookmarkEnd w:id="0"/>
+    </w:p>
+    <w:p/>
+    <w:p/>
+    <w:p/>
+    <w:p/>
+    <w:p/>
+    <w:p/>
     <w:p/>
     <w:tbl>
       <w:tblPr>
@@ -3314,10 +5576,25 @@
         </w:tc>
       </w:tr>
     </w:tbl>
-    <w:p>
-      <w:bookmarkStart w:id="0" w:name="_GoBack"/>
-      <w:bookmarkEnd w:id="0"/>
-    </w:p>
+    <w:p/>
+    <w:p/>
+    <w:p/>
+    <w:p/>
+    <w:p/>
+    <w:p/>
+    <w:p/>
+    <w:p/>
+    <w:p/>
+    <w:p/>
+    <w:p/>
+    <w:p/>
+    <w:p/>
+    <w:p/>
+    <w:p/>
+    <w:p/>
+    <w:p/>
+    <w:p/>
+    <w:p/>
     <w:tbl>
       <w:tblPr>
         <w:tblW w:w="8295" w:type="dxa"/>

</xml_diff>

<commit_message>
Oct-23-2015 Test Matrix Update
</commit_message>
<xml_diff>
--- a/YouGotNoCakeMC/src/designdocs/Test Matrix.docx
+++ b/YouGotNoCakeMC/src/designdocs/Test Matrix.docx
@@ -3928,10 +3928,7 @@
     <w:p/>
     <w:p/>
     <w:p/>
-    <w:p>
-      <w:bookmarkStart w:id="0" w:name="_GoBack"/>
-      <w:bookmarkEnd w:id="0"/>
-    </w:p>
+    <w:p/>
     <w:tbl>
       <w:tblPr>
         <w:tblW w:w="8295" w:type="dxa"/>
@@ -5577,8 +5574,6 @@
         </w:tc>
       </w:tr>
     </w:tbl>
-    <w:p/>
-    <w:p/>
     <w:p/>
     <w:p/>
     <w:p/>
@@ -5604,12 +5599,12 @@
       </w:tblPr>
       <w:tblGrid>
         <w:gridCol w:w="1941"/>
-        <w:gridCol w:w="718"/>
+        <w:gridCol w:w="957"/>
         <w:gridCol w:w="718"/>
         <w:gridCol w:w="1048"/>
         <w:gridCol w:w="1080"/>
         <w:gridCol w:w="810"/>
-        <w:gridCol w:w="720"/>
+        <w:gridCol w:w="826"/>
         <w:gridCol w:w="1260"/>
       </w:tblGrid>
       <w:tr>
@@ -5646,6 +5641,7 @@
                 <w:rFonts w:ascii="Calibri" w:eastAsia="Times New Roman" w:hAnsi="Calibri" w:cs="Times New Roman"/>
                 <w:color w:val="000000"/>
               </w:rPr>
+              <w:lastRenderedPageBreak/>
               <w:t>calcCostOfItems</w:t>
             </w:r>
             <w:proofErr w:type="spellEnd"/>
@@ -6171,13 +6167,15 @@
                 <w:color w:val="000000"/>
               </w:rPr>
             </w:pPr>
-            <w:r>
-              <w:rPr>
-                <w:rFonts w:ascii="Calibri" w:eastAsia="Times New Roman" w:hAnsi="Calibri" w:cs="Times New Roman"/>
-                <w:color w:val="000000"/>
-              </w:rPr>
-              <w:t>Number of Items</w:t>
-            </w:r>
+            <w:proofErr w:type="spellStart"/>
+            <w:r>
+              <w:rPr>
+                <w:rFonts w:ascii="Calibri" w:eastAsia="Times New Roman" w:hAnsi="Calibri" w:cs="Times New Roman"/>
+                <w:color w:val="000000"/>
+              </w:rPr>
+              <w:t>numOfItems</w:t>
+            </w:r>
+            <w:proofErr w:type="spellEnd"/>
           </w:p>
         </w:tc>
         <w:tc>
@@ -6386,7 +6384,7 @@
               <w:rPr>
                 <w:rFonts w:ascii="Calibri" w:eastAsia="Times New Roman" w:hAnsi="Calibri" w:cs="Times New Roman"/>
               </w:rPr>
-              <w:t>4</w:t>
+              <w:t>(any)</w:t>
             </w:r>
           </w:p>
         </w:tc>
@@ -6418,13 +6416,15 @@
                 <w:color w:val="000000"/>
               </w:rPr>
             </w:pPr>
-            <w:r>
-              <w:rPr>
-                <w:rFonts w:ascii="Calibri" w:eastAsia="Times New Roman" w:hAnsi="Calibri" w:cs="Times New Roman"/>
-                <w:color w:val="000000"/>
-              </w:rPr>
-              <w:t>Cost Conversion</w:t>
-            </w:r>
+            <w:proofErr w:type="spellStart"/>
+            <w:r>
+              <w:rPr>
+                <w:rFonts w:ascii="Calibri" w:eastAsia="Times New Roman" w:hAnsi="Calibri" w:cs="Times New Roman"/>
+                <w:color w:val="000000"/>
+              </w:rPr>
+              <w:t>costConversion</w:t>
+            </w:r>
+            <w:proofErr w:type="spellEnd"/>
           </w:p>
         </w:tc>
         <w:tc>
@@ -6449,12 +6449,26 @@
                 <w:rFonts w:ascii="Calibri" w:eastAsia="Times New Roman" w:hAnsi="Calibri" w:cs="Times New Roman"/>
               </w:rPr>
             </w:pPr>
-            <w:r>
-              <w:rPr>
-                <w:rFonts w:ascii="Calibri" w:eastAsia="Times New Roman" w:hAnsi="Calibri" w:cs="Times New Roman"/>
-              </w:rPr>
-              <w:t>egg</w:t>
-            </w:r>
+            <w:proofErr w:type="spellStart"/>
+            <w:r>
+              <w:rPr>
+                <w:rFonts w:ascii="Calibri" w:eastAsia="Times New Roman" w:hAnsi="Calibri" w:cs="Times New Roman"/>
+              </w:rPr>
+              <w:t>e</w:t>
+            </w:r>
+            <w:r>
+              <w:rPr>
+                <w:rFonts w:ascii="Calibri" w:eastAsia="Times New Roman" w:hAnsi="Calibri" w:cs="Times New Roman"/>
+              </w:rPr>
+              <w:t>gg</w:t>
+            </w:r>
+            <w:r>
+              <w:rPr>
+                <w:rFonts w:ascii="Calibri" w:eastAsia="Times New Roman" w:hAnsi="Calibri" w:cs="Times New Roman"/>
+              </w:rPr>
+              <w:t>.cost</w:t>
+            </w:r>
+            <w:proofErr w:type="spellEnd"/>
           </w:p>
         </w:tc>
         <w:tc>
@@ -6702,13 +6716,22 @@
                 <w:color w:val="000000"/>
               </w:rPr>
             </w:pPr>
-            <w:r>
-              <w:rPr>
-                <w:rFonts w:ascii="Calibri" w:eastAsia="Times New Roman" w:hAnsi="Calibri" w:cs="Times New Roman"/>
-                <w:color w:val="000000"/>
-              </w:rPr>
-              <w:t>total cost</w:t>
-            </w:r>
+            <w:proofErr w:type="spellStart"/>
+            <w:r>
+              <w:rPr>
+                <w:rFonts w:ascii="Calibri" w:eastAsia="Times New Roman" w:hAnsi="Calibri" w:cs="Times New Roman"/>
+                <w:color w:val="000000"/>
+              </w:rPr>
+              <w:t>totalC</w:t>
+            </w:r>
+            <w:r>
+              <w:rPr>
+                <w:rFonts w:ascii="Calibri" w:eastAsia="Times New Roman" w:hAnsi="Calibri" w:cs="Times New Roman"/>
+                <w:color w:val="000000"/>
+              </w:rPr>
+              <w:t>ost</w:t>
+            </w:r>
+            <w:proofErr w:type="spellEnd"/>
           </w:p>
         </w:tc>
         <w:tc>
@@ -6899,7 +6922,21 @@
                 <w:rFonts w:ascii="Calibri" w:eastAsia="Times New Roman" w:hAnsi="Calibri" w:cs="Times New Roman"/>
                 <w:color w:val="000000"/>
               </w:rPr>
-              <w:t>$0.00</w:t>
+              <w:t>$</w:t>
+            </w:r>
+            <w:r>
+              <w:rPr>
+                <w:rFonts w:ascii="Calibri" w:eastAsia="Times New Roman" w:hAnsi="Calibri" w:cs="Times New Roman"/>
+                <w:color w:val="000000"/>
+              </w:rPr>
+              <w:t>##</w:t>
+            </w:r>
+            <w:r>
+              <w:rPr>
+                <w:rFonts w:ascii="Calibri" w:eastAsia="Times New Roman" w:hAnsi="Calibri" w:cs="Times New Roman"/>
+                <w:color w:val="000000"/>
+              </w:rPr>
+              <w:t>.00</w:t>
             </w:r>
           </w:p>
         </w:tc>
@@ -6931,7 +6968,7 @@
                 <w:rFonts w:ascii="Calibri" w:eastAsia="Times New Roman" w:hAnsi="Calibri" w:cs="Times New Roman"/>
                 <w:color w:val="000000"/>
               </w:rPr>
-              <w:t>(max)</w:t>
+              <w:t>$25.00</w:t>
             </w:r>
           </w:p>
         </w:tc>
@@ -7207,6 +7244,2151 @@
       </w:tr>
     </w:tbl>
     <w:p/>
+    <w:p>
+      <w:pPr>
+        <w:spacing w:after="0"/>
+        <w:rPr>
+          <w:rFonts w:ascii="Calibri" w:eastAsia="Times New Roman" w:hAnsi="Calibri" w:cs="Times New Roman"/>
+          <w:color w:val="000000"/>
+        </w:rPr>
+      </w:pPr>
+      <w:r>
+        <w:rPr>
+          <w:b/>
+        </w:rPr>
+        <w:t>Function Signature:</w:t>
+      </w:r>
+      <w:r>
+        <w:t xml:space="preserve">  </w:t>
+      </w:r>
+      <w:proofErr w:type="spellStart"/>
+      <w:r>
+        <w:rPr>
+          <w:rFonts w:ascii="Calibri" w:eastAsia="Times New Roman" w:hAnsi="Calibri" w:cs="Times New Roman"/>
+          <w:color w:val="000000"/>
+        </w:rPr>
+        <w:t>calcCostOfItems</w:t>
+      </w:r>
+      <w:proofErr w:type="spellEnd"/>
+      <w:r>
+        <w:t xml:space="preserve"> </w:t>
+      </w:r>
+      <w:r>
+        <w:rPr>
+          <w:rFonts w:ascii="Calibri" w:eastAsia="Times New Roman" w:hAnsi="Calibri" w:cs="Times New Roman"/>
+          <w:color w:val="000000"/>
+        </w:rPr>
+        <w:t>(</w:t>
+      </w:r>
+      <w:proofErr w:type="spellStart"/>
+      <w:r>
+        <w:rPr>
+          <w:rFonts w:ascii="Calibri" w:eastAsia="Times New Roman" w:hAnsi="Calibri" w:cs="Times New Roman"/>
+          <w:color w:val="000000"/>
+        </w:rPr>
+        <w:t>numOfItems</w:t>
+      </w:r>
+      <w:proofErr w:type="spellEnd"/>
+      <w:r>
+        <w:rPr>
+          <w:rFonts w:ascii="Calibri" w:eastAsia="Times New Roman" w:hAnsi="Calibri" w:cs="Times New Roman"/>
+          <w:color w:val="000000"/>
+        </w:rPr>
+        <w:t xml:space="preserve">, </w:t>
+      </w:r>
+      <w:proofErr w:type="spellStart"/>
+      <w:r>
+        <w:rPr>
+          <w:rFonts w:ascii="Calibri" w:eastAsia="Times New Roman" w:hAnsi="Calibri" w:cs="Times New Roman"/>
+          <w:color w:val="000000"/>
+        </w:rPr>
+        <w:t>costConversion</w:t>
+      </w:r>
+      <w:proofErr w:type="spellEnd"/>
+      <w:r>
+        <w:rPr>
+          <w:rFonts w:ascii="Calibri" w:eastAsia="Times New Roman" w:hAnsi="Calibri" w:cs="Times New Roman"/>
+          <w:color w:val="000000"/>
+        </w:rPr>
+        <w:t>):</w:t>
+      </w:r>
+      <w:r>
+        <w:rPr>
+          <w:rFonts w:ascii="Calibri" w:eastAsia="Times New Roman" w:hAnsi="Calibri" w:cs="Times New Roman"/>
+          <w:color w:val="000000"/>
+        </w:rPr>
+        <w:t xml:space="preserve"> </w:t>
+      </w:r>
+      <w:r>
+        <w:rPr>
+          <w:rFonts w:ascii="Calibri" w:eastAsia="Times New Roman" w:hAnsi="Calibri" w:cs="Times New Roman"/>
+          <w:color w:val="000000"/>
+        </w:rPr>
+        <w:t>double</w:t>
+      </w:r>
+    </w:p>
+    <w:p>
+      <w:pPr>
+        <w:spacing w:after="0"/>
+      </w:pPr>
+      <w:r>
+        <w:rPr>
+          <w:b/>
+        </w:rPr>
+        <w:t>Inputs:</w:t>
+      </w:r>
+      <w:r>
+        <w:t xml:space="preserve"> </w:t>
+      </w:r>
+      <w:proofErr w:type="spellStart"/>
+      <w:r>
+        <w:t>costConversion</w:t>
+      </w:r>
+      <w:proofErr w:type="spellEnd"/>
+      <w:r>
+        <w:t xml:space="preserve">, </w:t>
+      </w:r>
+      <w:proofErr w:type="spellStart"/>
+      <w:r>
+        <w:t>numOfItems</w:t>
+      </w:r>
+      <w:proofErr w:type="spellEnd"/>
+    </w:p>
+    <w:p>
+      <w:pPr>
+        <w:spacing w:after="0"/>
+      </w:pPr>
+      <w:r>
+        <w:rPr>
+          <w:b/>
+        </w:rPr>
+        <w:t>Outputs:</w:t>
+      </w:r>
+      <w:r>
+        <w:t xml:space="preserve"> </w:t>
+      </w:r>
+      <w:proofErr w:type="spellStart"/>
+      <w:r>
+        <w:t>totalCost</w:t>
+      </w:r>
+      <w:proofErr w:type="spellEnd"/>
+    </w:p>
+    <w:p>
+      <w:pPr>
+        <w:spacing w:after="0"/>
+      </w:pPr>
+      <w:r>
+        <w:rPr>
+          <w:b/>
+        </w:rPr>
+        <w:t>Validation:</w:t>
+      </w:r>
+      <w:r>
+        <w:t xml:space="preserve"> Number of items cannot be negative, number of items cannot be greater than 5, </w:t>
+      </w:r>
+      <w:proofErr w:type="gramStart"/>
+      <w:r>
+        <w:t>total</w:t>
+      </w:r>
+      <w:proofErr w:type="gramEnd"/>
+      <w:r>
+        <w:t xml:space="preserve"> cost cannot be over $25.00</w:t>
+      </w:r>
+    </w:p>
+    <w:p>
+      <w:pPr>
+        <w:spacing w:after="0"/>
+      </w:pPr>
+      <w:r>
+        <w:rPr>
+          <w:b/>
+        </w:rPr>
+        <w:t>Cost Conversions Per Unit as follows:</w:t>
+      </w:r>
+      <w:r>
+        <w:t xml:space="preserve"> egg $</w:t>
+      </w:r>
+      <w:proofErr w:type="gramStart"/>
+      <w:r>
+        <w:t>0.25 ,</w:t>
+      </w:r>
+      <w:proofErr w:type="gramEnd"/>
+      <w:r>
+        <w:t xml:space="preserve"> </w:t>
+      </w:r>
+      <w:proofErr w:type="spellStart"/>
+      <w:r>
+        <w:t>butta</w:t>
+      </w:r>
+      <w:proofErr w:type="spellEnd"/>
+      <w:r>
+        <w:t xml:space="preserve"> $1.00, sugar $2.50, flour $5.00</w:t>
+      </w:r>
+    </w:p>
+    <w:p>
+      <w:pPr>
+        <w:spacing w:after="0"/>
+      </w:pPr>
+    </w:p>
+    <w:p>
+      <w:pPr>
+        <w:spacing w:after="0"/>
+      </w:pPr>
+      <w:r>
+        <w:t>BEGIN</w:t>
+      </w:r>
+    </w:p>
+    <w:p>
+      <w:pPr>
+        <w:spacing w:after="0"/>
+      </w:pPr>
+      <w:r>
+        <w:t>IF (</w:t>
+      </w:r>
+      <w:proofErr w:type="spellStart"/>
+      <w:r>
+        <w:t>numOfItems</w:t>
+      </w:r>
+      <w:proofErr w:type="spellEnd"/>
+      <w:r>
+        <w:t xml:space="preserve"> &lt; 0 OR </w:t>
+      </w:r>
+      <w:proofErr w:type="spellStart"/>
+      <w:r>
+        <w:t>numOfItems</w:t>
+      </w:r>
+      <w:proofErr w:type="spellEnd"/>
+      <w:r>
+        <w:t xml:space="preserve"> &gt; 5</w:t>
+      </w:r>
+      <w:proofErr w:type="gramStart"/>
+      <w:r>
+        <w:t>)THEN</w:t>
+      </w:r>
+      <w:proofErr w:type="gramEnd"/>
+    </w:p>
+    <w:p>
+      <w:pPr>
+        <w:spacing w:after="0"/>
+        <w:ind w:firstLine="720"/>
+      </w:pPr>
+      <w:r>
+        <w:t>RETURN -1</w:t>
+      </w:r>
+    </w:p>
+    <w:p>
+      <w:pPr>
+        <w:spacing w:after="0"/>
+      </w:pPr>
+    </w:p>
+    <w:p>
+      <w:pPr>
+        <w:spacing w:after="0"/>
+      </w:pPr>
+      <w:proofErr w:type="spellStart"/>
+      <w:proofErr w:type="gramStart"/>
+      <w:r>
+        <w:t>totalCost</w:t>
+      </w:r>
+      <w:proofErr w:type="spellEnd"/>
+      <w:proofErr w:type="gramEnd"/>
+      <w:r>
+        <w:t xml:space="preserve"> = </w:t>
+      </w:r>
+      <w:proofErr w:type="spellStart"/>
+      <w:r>
+        <w:t>totalCost</w:t>
+      </w:r>
+      <w:proofErr w:type="spellEnd"/>
+      <w:r>
+        <w:t xml:space="preserve"> + (</w:t>
+      </w:r>
+      <w:proofErr w:type="spellStart"/>
+      <w:r>
+        <w:t>numOfItems</w:t>
+      </w:r>
+      <w:proofErr w:type="spellEnd"/>
+      <w:r>
+        <w:t xml:space="preserve"> * </w:t>
+      </w:r>
+      <w:proofErr w:type="spellStart"/>
+      <w:r>
+        <w:t>costConversion</w:t>
+      </w:r>
+      <w:proofErr w:type="spellEnd"/>
+      <w:r>
+        <w:t>)</w:t>
+      </w:r>
+    </w:p>
+    <w:p>
+      <w:pPr>
+        <w:spacing w:after="0"/>
+      </w:pPr>
+    </w:p>
+    <w:p>
+      <w:pPr>
+        <w:spacing w:after="0"/>
+      </w:pPr>
+      <w:r>
+        <w:t>IF (</w:t>
+      </w:r>
+      <w:proofErr w:type="spellStart"/>
+      <w:r>
+        <w:t>totalCost</w:t>
+      </w:r>
+      <w:proofErr w:type="spellEnd"/>
+      <w:r>
+        <w:t xml:space="preserve"> &gt; 25</w:t>
+      </w:r>
+      <w:proofErr w:type="gramStart"/>
+      <w:r>
+        <w:t>)THEN</w:t>
+      </w:r>
+      <w:proofErr w:type="gramEnd"/>
+    </w:p>
+    <w:p>
+      <w:pPr>
+        <w:spacing w:after="0"/>
+        <w:ind w:firstLine="720"/>
+      </w:pPr>
+      <w:r>
+        <w:t>RETURN -1</w:t>
+      </w:r>
+    </w:p>
+    <w:p>
+      <w:pPr>
+        <w:spacing w:after="0"/>
+      </w:pPr>
+      <w:r>
+        <w:t xml:space="preserve">    ELSE</w:t>
+      </w:r>
+    </w:p>
+    <w:p>
+      <w:pPr>
+        <w:spacing w:after="0"/>
+      </w:pPr>
+      <w:r>
+        <w:tab/>
+        <w:t xml:space="preserve">RETURN </w:t>
+      </w:r>
+      <w:proofErr w:type="spellStart"/>
+      <w:r>
+        <w:t>totalCost</w:t>
+      </w:r>
+      <w:proofErr w:type="spellEnd"/>
+    </w:p>
+    <w:p>
+      <w:pPr>
+        <w:spacing w:after="0"/>
+      </w:pPr>
+      <w:r>
+        <w:t>END</w:t>
+      </w:r>
+    </w:p>
+    <w:p>
+      <w:pPr>
+        <w:spacing w:after="0"/>
+      </w:pPr>
+    </w:p>
+    <w:tbl>
+      <w:tblPr>
+        <w:tblW w:w="8295" w:type="dxa"/>
+        <w:tblInd w:w="93" w:type="dxa"/>
+        <w:tblLook w:val="04A0" w:firstRow="1" w:lastRow="0" w:firstColumn="1" w:lastColumn="0" w:noHBand="0" w:noVBand="1"/>
+      </w:tblPr>
+      <w:tblGrid>
+        <w:gridCol w:w="1905"/>
+        <w:gridCol w:w="810"/>
+        <w:gridCol w:w="720"/>
+        <w:gridCol w:w="900"/>
+        <w:gridCol w:w="1170"/>
+        <w:gridCol w:w="841"/>
+        <w:gridCol w:w="689"/>
+        <w:gridCol w:w="1260"/>
+      </w:tblGrid>
+      <w:tr>
+        <w:trPr>
+          <w:trHeight w:val="315"/>
+        </w:trPr>
+        <w:tc>
+          <w:tcPr>
+            <w:tcW w:w="8295" w:type="dxa"/>
+            <w:gridSpan w:val="8"/>
+            <w:tcBorders>
+              <w:top w:val="single" w:sz="8" w:space="0" w:color="auto"/>
+              <w:left w:val="single" w:sz="8" w:space="0" w:color="auto"/>
+              <w:bottom w:val="nil"/>
+              <w:right w:val="single" w:sz="8" w:space="0" w:color="000000"/>
+            </w:tcBorders>
+            <w:shd w:val="clear" w:color="auto" w:fill="auto"/>
+            <w:noWrap/>
+            <w:vAlign w:val="bottom"/>
+            <w:hideMark/>
+          </w:tcPr>
+          <w:p>
+            <w:pPr>
+              <w:spacing w:after="0" w:line="240" w:lineRule="auto"/>
+              <w:jc w:val="center"/>
+              <w:rPr>
+                <w:rFonts w:ascii="Calibri" w:eastAsia="Times New Roman" w:hAnsi="Calibri" w:cs="Times New Roman"/>
+                <w:b/>
+                <w:color w:val="000000"/>
+              </w:rPr>
+            </w:pPr>
+            <w:r>
+              <w:rPr>
+                <w:rFonts w:ascii="Calibri" w:eastAsia="Times New Roman" w:hAnsi="Calibri" w:cs="Times New Roman"/>
+                <w:b/>
+                <w:color w:val="000000"/>
+              </w:rPr>
+              <w:t>Test Cases</w:t>
+            </w:r>
+          </w:p>
+        </w:tc>
+      </w:tr>
+      <w:tr>
+        <w:trPr>
+          <w:trHeight w:val="315"/>
+        </w:trPr>
+        <w:tc>
+          <w:tcPr>
+            <w:tcW w:w="1905" w:type="dxa"/>
+            <w:tcBorders>
+              <w:top w:val="single" w:sz="8" w:space="0" w:color="auto"/>
+              <w:left w:val="single" w:sz="8" w:space="0" w:color="auto"/>
+              <w:bottom w:val="single" w:sz="8" w:space="0" w:color="auto"/>
+              <w:right w:val="single" w:sz="4" w:space="0" w:color="auto"/>
+            </w:tcBorders>
+            <w:shd w:val="clear" w:color="auto" w:fill="auto"/>
+            <w:noWrap/>
+            <w:vAlign w:val="bottom"/>
+            <w:hideMark/>
+          </w:tcPr>
+          <w:p>
+            <w:pPr>
+              <w:spacing w:after="0" w:line="240" w:lineRule="auto"/>
+              <w:jc w:val="center"/>
+              <w:rPr>
+                <w:rFonts w:ascii="Calibri" w:eastAsia="Times New Roman" w:hAnsi="Calibri" w:cs="Times New Roman"/>
+                <w:b/>
+                <w:color w:val="000000"/>
+              </w:rPr>
+            </w:pPr>
+            <w:r>
+              <w:rPr>
+                <w:rFonts w:ascii="Calibri" w:eastAsia="Times New Roman" w:hAnsi="Calibri" w:cs="Times New Roman"/>
+                <w:b/>
+                <w:color w:val="000000"/>
+              </w:rPr>
+              <w:t>Variables</w:t>
+            </w:r>
+          </w:p>
+        </w:tc>
+        <w:tc>
+          <w:tcPr>
+            <w:tcW w:w="810" w:type="dxa"/>
+            <w:tcBorders>
+              <w:top w:val="single" w:sz="8" w:space="0" w:color="auto"/>
+              <w:left w:val="nil"/>
+              <w:bottom w:val="single" w:sz="8" w:space="0" w:color="auto"/>
+              <w:right w:val="single" w:sz="4" w:space="0" w:color="auto"/>
+            </w:tcBorders>
+            <w:shd w:val="clear" w:color="auto" w:fill="auto"/>
+            <w:noWrap/>
+            <w:vAlign w:val="bottom"/>
+            <w:hideMark/>
+          </w:tcPr>
+          <w:p>
+            <w:pPr>
+              <w:spacing w:after="0" w:line="240" w:lineRule="auto"/>
+              <w:jc w:val="center"/>
+              <w:rPr>
+                <w:rFonts w:ascii="Calibri" w:eastAsia="Times New Roman" w:hAnsi="Calibri" w:cs="Times New Roman"/>
+                <w:b/>
+                <w:color w:val="000000"/>
+              </w:rPr>
+            </w:pPr>
+            <w:r>
+              <w:rPr>
+                <w:rFonts w:ascii="Calibri" w:eastAsia="Times New Roman" w:hAnsi="Calibri" w:cs="Times New Roman"/>
+                <w:b/>
+                <w:color w:val="000000"/>
+              </w:rPr>
+              <w:t>1</w:t>
+            </w:r>
+          </w:p>
+        </w:tc>
+        <w:tc>
+          <w:tcPr>
+            <w:tcW w:w="720" w:type="dxa"/>
+            <w:tcBorders>
+              <w:top w:val="single" w:sz="8" w:space="0" w:color="auto"/>
+              <w:left w:val="nil"/>
+              <w:bottom w:val="single" w:sz="8" w:space="0" w:color="auto"/>
+              <w:right w:val="single" w:sz="4" w:space="0" w:color="auto"/>
+            </w:tcBorders>
+            <w:shd w:val="clear" w:color="auto" w:fill="auto"/>
+            <w:noWrap/>
+            <w:vAlign w:val="bottom"/>
+            <w:hideMark/>
+          </w:tcPr>
+          <w:p>
+            <w:pPr>
+              <w:spacing w:after="0" w:line="240" w:lineRule="auto"/>
+              <w:jc w:val="center"/>
+              <w:rPr>
+                <w:rFonts w:ascii="Calibri" w:eastAsia="Times New Roman" w:hAnsi="Calibri" w:cs="Times New Roman"/>
+                <w:b/>
+                <w:color w:val="000000"/>
+              </w:rPr>
+            </w:pPr>
+            <w:r>
+              <w:rPr>
+                <w:rFonts w:ascii="Calibri" w:eastAsia="Times New Roman" w:hAnsi="Calibri" w:cs="Times New Roman"/>
+                <w:b/>
+                <w:color w:val="000000"/>
+              </w:rPr>
+              <w:t>2</w:t>
+            </w:r>
+          </w:p>
+        </w:tc>
+        <w:tc>
+          <w:tcPr>
+            <w:tcW w:w="900" w:type="dxa"/>
+            <w:tcBorders>
+              <w:top w:val="single" w:sz="8" w:space="0" w:color="auto"/>
+              <w:left w:val="nil"/>
+              <w:bottom w:val="single" w:sz="8" w:space="0" w:color="auto"/>
+              <w:right w:val="single" w:sz="4" w:space="0" w:color="auto"/>
+            </w:tcBorders>
+            <w:shd w:val="clear" w:color="auto" w:fill="auto"/>
+            <w:noWrap/>
+            <w:vAlign w:val="bottom"/>
+            <w:hideMark/>
+          </w:tcPr>
+          <w:p>
+            <w:pPr>
+              <w:spacing w:after="0" w:line="240" w:lineRule="auto"/>
+              <w:jc w:val="center"/>
+              <w:rPr>
+                <w:rFonts w:ascii="Calibri" w:eastAsia="Times New Roman" w:hAnsi="Calibri" w:cs="Times New Roman"/>
+                <w:b/>
+                <w:color w:val="000000"/>
+              </w:rPr>
+            </w:pPr>
+            <w:r>
+              <w:rPr>
+                <w:rFonts w:ascii="Calibri" w:eastAsia="Times New Roman" w:hAnsi="Calibri" w:cs="Times New Roman"/>
+                <w:b/>
+                <w:color w:val="000000"/>
+              </w:rPr>
+              <w:t>3</w:t>
+            </w:r>
+          </w:p>
+        </w:tc>
+        <w:tc>
+          <w:tcPr>
+            <w:tcW w:w="1170" w:type="dxa"/>
+            <w:tcBorders>
+              <w:top w:val="single" w:sz="8" w:space="0" w:color="auto"/>
+              <w:left w:val="nil"/>
+              <w:bottom w:val="single" w:sz="8" w:space="0" w:color="auto"/>
+              <w:right w:val="single" w:sz="4" w:space="0" w:color="auto"/>
+            </w:tcBorders>
+            <w:shd w:val="clear" w:color="auto" w:fill="auto"/>
+            <w:noWrap/>
+            <w:vAlign w:val="bottom"/>
+            <w:hideMark/>
+          </w:tcPr>
+          <w:p>
+            <w:pPr>
+              <w:spacing w:after="0" w:line="240" w:lineRule="auto"/>
+              <w:jc w:val="center"/>
+              <w:rPr>
+                <w:rFonts w:ascii="Calibri" w:eastAsia="Times New Roman" w:hAnsi="Calibri" w:cs="Times New Roman"/>
+                <w:b/>
+                <w:color w:val="000000"/>
+              </w:rPr>
+            </w:pPr>
+            <w:r>
+              <w:rPr>
+                <w:rFonts w:ascii="Calibri" w:eastAsia="Times New Roman" w:hAnsi="Calibri" w:cs="Times New Roman"/>
+                <w:b/>
+                <w:color w:val="000000"/>
+              </w:rPr>
+              <w:t>4</w:t>
+            </w:r>
+          </w:p>
+        </w:tc>
+        <w:tc>
+          <w:tcPr>
+            <w:tcW w:w="841" w:type="dxa"/>
+            <w:tcBorders>
+              <w:top w:val="single" w:sz="8" w:space="0" w:color="auto"/>
+              <w:left w:val="nil"/>
+              <w:bottom w:val="single" w:sz="8" w:space="0" w:color="auto"/>
+              <w:right w:val="single" w:sz="4" w:space="0" w:color="auto"/>
+            </w:tcBorders>
+            <w:shd w:val="clear" w:color="auto" w:fill="auto"/>
+            <w:noWrap/>
+            <w:vAlign w:val="bottom"/>
+            <w:hideMark/>
+          </w:tcPr>
+          <w:p>
+            <w:pPr>
+              <w:spacing w:after="0" w:line="240" w:lineRule="auto"/>
+              <w:jc w:val="center"/>
+              <w:rPr>
+                <w:rFonts w:ascii="Calibri" w:eastAsia="Times New Roman" w:hAnsi="Calibri" w:cs="Times New Roman"/>
+                <w:b/>
+                <w:color w:val="000000"/>
+              </w:rPr>
+            </w:pPr>
+            <w:r>
+              <w:rPr>
+                <w:rFonts w:ascii="Calibri" w:eastAsia="Times New Roman" w:hAnsi="Calibri" w:cs="Times New Roman"/>
+                <w:b/>
+                <w:color w:val="000000"/>
+              </w:rPr>
+              <w:t>5</w:t>
+            </w:r>
+          </w:p>
+        </w:tc>
+        <w:tc>
+          <w:tcPr>
+            <w:tcW w:w="689" w:type="dxa"/>
+            <w:tcBorders>
+              <w:top w:val="single" w:sz="8" w:space="0" w:color="auto"/>
+              <w:left w:val="nil"/>
+              <w:bottom w:val="single" w:sz="8" w:space="0" w:color="auto"/>
+              <w:right w:val="single" w:sz="4" w:space="0" w:color="auto"/>
+            </w:tcBorders>
+            <w:shd w:val="clear" w:color="auto" w:fill="auto"/>
+            <w:noWrap/>
+            <w:vAlign w:val="bottom"/>
+            <w:hideMark/>
+          </w:tcPr>
+          <w:p>
+            <w:pPr>
+              <w:spacing w:after="0" w:line="240" w:lineRule="auto"/>
+              <w:jc w:val="center"/>
+              <w:rPr>
+                <w:rFonts w:ascii="Calibri" w:eastAsia="Times New Roman" w:hAnsi="Calibri" w:cs="Times New Roman"/>
+                <w:b/>
+                <w:color w:val="000000"/>
+              </w:rPr>
+            </w:pPr>
+            <w:r>
+              <w:rPr>
+                <w:rFonts w:ascii="Calibri" w:eastAsia="Times New Roman" w:hAnsi="Calibri" w:cs="Times New Roman"/>
+                <w:b/>
+                <w:color w:val="000000"/>
+              </w:rPr>
+              <w:t>6</w:t>
+            </w:r>
+          </w:p>
+        </w:tc>
+        <w:tc>
+          <w:tcPr>
+            <w:tcW w:w="1260" w:type="dxa"/>
+            <w:tcBorders>
+              <w:top w:val="single" w:sz="8" w:space="0" w:color="auto"/>
+              <w:left w:val="nil"/>
+              <w:bottom w:val="single" w:sz="8" w:space="0" w:color="auto"/>
+              <w:right w:val="single" w:sz="8" w:space="0" w:color="auto"/>
+            </w:tcBorders>
+            <w:shd w:val="clear" w:color="auto" w:fill="auto"/>
+            <w:noWrap/>
+            <w:vAlign w:val="bottom"/>
+            <w:hideMark/>
+          </w:tcPr>
+          <w:p>
+            <w:pPr>
+              <w:spacing w:after="0" w:line="240" w:lineRule="auto"/>
+              <w:jc w:val="center"/>
+              <w:rPr>
+                <w:rFonts w:ascii="Calibri" w:eastAsia="Times New Roman" w:hAnsi="Calibri" w:cs="Times New Roman"/>
+                <w:b/>
+                <w:color w:val="000000"/>
+              </w:rPr>
+            </w:pPr>
+            <w:r>
+              <w:rPr>
+                <w:rFonts w:ascii="Calibri" w:eastAsia="Times New Roman" w:hAnsi="Calibri" w:cs="Times New Roman"/>
+                <w:b/>
+                <w:color w:val="000000"/>
+              </w:rPr>
+              <w:t>7</w:t>
+            </w:r>
+          </w:p>
+        </w:tc>
+      </w:tr>
+      <w:tr>
+        <w:trPr>
+          <w:trHeight w:val="300"/>
+        </w:trPr>
+        <w:tc>
+          <w:tcPr>
+            <w:tcW w:w="1905" w:type="dxa"/>
+            <w:tcBorders>
+              <w:top w:val="nil"/>
+              <w:left w:val="single" w:sz="8" w:space="0" w:color="auto"/>
+              <w:bottom w:val="single" w:sz="4" w:space="0" w:color="auto"/>
+              <w:right w:val="single" w:sz="8" w:space="0" w:color="auto"/>
+            </w:tcBorders>
+            <w:shd w:val="clear" w:color="auto" w:fill="auto"/>
+            <w:noWrap/>
+            <w:vAlign w:val="bottom"/>
+            <w:hideMark/>
+          </w:tcPr>
+          <w:p>
+            <w:pPr>
+              <w:spacing w:after="0" w:line="240" w:lineRule="auto"/>
+              <w:jc w:val="center"/>
+              <w:rPr>
+                <w:rFonts w:ascii="Calibri" w:eastAsia="Times New Roman" w:hAnsi="Calibri" w:cs="Times New Roman"/>
+                <w:color w:val="000000"/>
+              </w:rPr>
+            </w:pPr>
+            <w:proofErr w:type="spellStart"/>
+            <w:r>
+              <w:rPr>
+                <w:rFonts w:ascii="Calibri" w:eastAsia="Times New Roman" w:hAnsi="Calibri" w:cs="Times New Roman"/>
+                <w:color w:val="000000"/>
+              </w:rPr>
+              <w:t>numOfItems</w:t>
+            </w:r>
+            <w:proofErr w:type="spellEnd"/>
+          </w:p>
+        </w:tc>
+        <w:tc>
+          <w:tcPr>
+            <w:tcW w:w="810" w:type="dxa"/>
+            <w:tcBorders>
+              <w:top w:val="nil"/>
+              <w:left w:val="nil"/>
+              <w:bottom w:val="single" w:sz="4" w:space="0" w:color="auto"/>
+              <w:right w:val="single" w:sz="4" w:space="0" w:color="auto"/>
+            </w:tcBorders>
+            <w:shd w:val="clear" w:color="auto" w:fill="auto"/>
+            <w:noWrap/>
+            <w:vAlign w:val="bottom"/>
+            <w:hideMark/>
+          </w:tcPr>
+          <w:p>
+            <w:pPr>
+              <w:spacing w:after="0" w:line="240" w:lineRule="auto"/>
+              <w:jc w:val="center"/>
+              <w:rPr>
+                <w:rFonts w:ascii="Calibri" w:eastAsia="Times New Roman" w:hAnsi="Calibri" w:cs="Times New Roman"/>
+                <w:color w:val="000000"/>
+              </w:rPr>
+            </w:pPr>
+            <w:r>
+              <w:rPr>
+                <w:rFonts w:ascii="Calibri" w:eastAsia="Times New Roman" w:hAnsi="Calibri" w:cs="Times New Roman"/>
+                <w:color w:val="000000"/>
+              </w:rPr>
+              <w:t>2</w:t>
+            </w:r>
+          </w:p>
+        </w:tc>
+        <w:tc>
+          <w:tcPr>
+            <w:tcW w:w="720" w:type="dxa"/>
+            <w:tcBorders>
+              <w:top w:val="nil"/>
+              <w:left w:val="nil"/>
+              <w:bottom w:val="single" w:sz="4" w:space="0" w:color="auto"/>
+              <w:right w:val="single" w:sz="4" w:space="0" w:color="auto"/>
+            </w:tcBorders>
+            <w:shd w:val="clear" w:color="auto" w:fill="auto"/>
+            <w:noWrap/>
+            <w:vAlign w:val="bottom"/>
+            <w:hideMark/>
+          </w:tcPr>
+          <w:p>
+            <w:pPr>
+              <w:spacing w:after="0" w:line="240" w:lineRule="auto"/>
+              <w:jc w:val="center"/>
+              <w:rPr>
+                <w:rFonts w:ascii="Calibri" w:eastAsia="Times New Roman" w:hAnsi="Calibri" w:cs="Times New Roman"/>
+                <w:color w:val="000000"/>
+              </w:rPr>
+            </w:pPr>
+            <w:r>
+              <w:rPr>
+                <w:rFonts w:ascii="Calibri" w:eastAsia="Times New Roman" w:hAnsi="Calibri" w:cs="Times New Roman"/>
+                <w:color w:val="000000"/>
+              </w:rPr>
+              <w:t>-1</w:t>
+            </w:r>
+          </w:p>
+        </w:tc>
+        <w:tc>
+          <w:tcPr>
+            <w:tcW w:w="900" w:type="dxa"/>
+            <w:tcBorders>
+              <w:top w:val="nil"/>
+              <w:left w:val="nil"/>
+              <w:bottom w:val="single" w:sz="4" w:space="0" w:color="auto"/>
+              <w:right w:val="single" w:sz="4" w:space="0" w:color="auto"/>
+            </w:tcBorders>
+            <w:shd w:val="clear" w:color="auto" w:fill="auto"/>
+            <w:noWrap/>
+            <w:vAlign w:val="bottom"/>
+            <w:hideMark/>
+          </w:tcPr>
+          <w:p>
+            <w:pPr>
+              <w:spacing w:after="0" w:line="240" w:lineRule="auto"/>
+              <w:jc w:val="center"/>
+              <w:rPr>
+                <w:rFonts w:ascii="Calibri" w:eastAsia="Times New Roman" w:hAnsi="Calibri" w:cs="Times New Roman"/>
+                <w:color w:val="000000"/>
+              </w:rPr>
+            </w:pPr>
+            <w:r>
+              <w:rPr>
+                <w:rFonts w:ascii="Calibri" w:eastAsia="Times New Roman" w:hAnsi="Calibri" w:cs="Times New Roman"/>
+                <w:color w:val="000000"/>
+              </w:rPr>
+              <w:t>4</w:t>
+            </w:r>
+          </w:p>
+        </w:tc>
+        <w:tc>
+          <w:tcPr>
+            <w:tcW w:w="1170" w:type="dxa"/>
+            <w:tcBorders>
+              <w:top w:val="nil"/>
+              <w:left w:val="nil"/>
+              <w:bottom w:val="single" w:sz="4" w:space="0" w:color="auto"/>
+              <w:right w:val="single" w:sz="4" w:space="0" w:color="auto"/>
+            </w:tcBorders>
+            <w:shd w:val="clear" w:color="auto" w:fill="auto"/>
+            <w:noWrap/>
+            <w:vAlign w:val="bottom"/>
+            <w:hideMark/>
+          </w:tcPr>
+          <w:p>
+            <w:pPr>
+              <w:spacing w:after="0" w:line="240" w:lineRule="auto"/>
+              <w:jc w:val="center"/>
+              <w:rPr>
+                <w:rFonts w:ascii="Calibri" w:eastAsia="Times New Roman" w:hAnsi="Calibri" w:cs="Times New Roman"/>
+                <w:color w:val="000000"/>
+              </w:rPr>
+            </w:pPr>
+            <w:r>
+              <w:rPr>
+                <w:rFonts w:ascii="Calibri" w:eastAsia="Times New Roman" w:hAnsi="Calibri" w:cs="Times New Roman"/>
+                <w:color w:val="000000"/>
+              </w:rPr>
+              <w:t>5</w:t>
+            </w:r>
+          </w:p>
+        </w:tc>
+        <w:tc>
+          <w:tcPr>
+            <w:tcW w:w="841" w:type="dxa"/>
+            <w:tcBorders>
+              <w:top w:val="nil"/>
+              <w:left w:val="nil"/>
+              <w:bottom w:val="single" w:sz="4" w:space="0" w:color="auto"/>
+              <w:right w:val="single" w:sz="4" w:space="0" w:color="auto"/>
+            </w:tcBorders>
+            <w:shd w:val="clear" w:color="auto" w:fill="auto"/>
+            <w:noWrap/>
+            <w:vAlign w:val="bottom"/>
+            <w:hideMark/>
+          </w:tcPr>
+          <w:p>
+            <w:pPr>
+              <w:spacing w:after="0" w:line="240" w:lineRule="auto"/>
+              <w:jc w:val="center"/>
+              <w:rPr>
+                <w:rFonts w:ascii="Calibri" w:eastAsia="Times New Roman" w:hAnsi="Calibri" w:cs="Times New Roman"/>
+                <w:color w:val="000000"/>
+              </w:rPr>
+            </w:pPr>
+            <w:r>
+              <w:rPr>
+                <w:rFonts w:ascii="Calibri" w:eastAsia="Times New Roman" w:hAnsi="Calibri" w:cs="Times New Roman"/>
+                <w:color w:val="000000"/>
+              </w:rPr>
+              <w:t>0.1</w:t>
+            </w:r>
+          </w:p>
+        </w:tc>
+        <w:tc>
+          <w:tcPr>
+            <w:tcW w:w="689" w:type="dxa"/>
+            <w:tcBorders>
+              <w:top w:val="nil"/>
+              <w:left w:val="nil"/>
+              <w:bottom w:val="single" w:sz="4" w:space="0" w:color="auto"/>
+              <w:right w:val="single" w:sz="4" w:space="0" w:color="auto"/>
+            </w:tcBorders>
+            <w:shd w:val="clear" w:color="auto" w:fill="auto"/>
+            <w:noWrap/>
+            <w:vAlign w:val="bottom"/>
+            <w:hideMark/>
+          </w:tcPr>
+          <w:p>
+            <w:pPr>
+              <w:spacing w:after="0" w:line="240" w:lineRule="auto"/>
+              <w:jc w:val="center"/>
+              <w:rPr>
+                <w:rFonts w:ascii="Calibri" w:eastAsia="Times New Roman" w:hAnsi="Calibri" w:cs="Times New Roman"/>
+                <w:color w:val="000000"/>
+              </w:rPr>
+            </w:pPr>
+            <w:r>
+              <w:rPr>
+                <w:rFonts w:ascii="Calibri" w:eastAsia="Times New Roman" w:hAnsi="Calibri" w:cs="Times New Roman"/>
+                <w:color w:val="000000"/>
+              </w:rPr>
+              <w:t>0.25</w:t>
+            </w:r>
+            <w:r>
+              <w:rPr>
+                <w:rFonts w:ascii="Calibri" w:eastAsia="Times New Roman" w:hAnsi="Calibri" w:cs="Times New Roman"/>
+                <w:color w:val="000000"/>
+              </w:rPr>
+              <w:t> </w:t>
+            </w:r>
+          </w:p>
+        </w:tc>
+        <w:tc>
+          <w:tcPr>
+            <w:tcW w:w="1260" w:type="dxa"/>
+            <w:tcBorders>
+              <w:top w:val="nil"/>
+              <w:left w:val="nil"/>
+              <w:bottom w:val="single" w:sz="4" w:space="0" w:color="auto"/>
+              <w:right w:val="single" w:sz="8" w:space="0" w:color="auto"/>
+            </w:tcBorders>
+            <w:shd w:val="clear" w:color="auto" w:fill="auto"/>
+            <w:noWrap/>
+            <w:vAlign w:val="bottom"/>
+            <w:hideMark/>
+          </w:tcPr>
+          <w:p>
+            <w:pPr>
+              <w:spacing w:after="0" w:line="240" w:lineRule="auto"/>
+              <w:jc w:val="center"/>
+              <w:rPr>
+                <w:rFonts w:ascii="Calibri" w:eastAsia="Times New Roman" w:hAnsi="Calibri" w:cs="Times New Roman"/>
+                <w:color w:val="000000"/>
+              </w:rPr>
+            </w:pPr>
+            <w:r>
+              <w:rPr>
+                <w:rFonts w:ascii="Calibri" w:eastAsia="Times New Roman" w:hAnsi="Calibri" w:cs="Times New Roman"/>
+                <w:color w:val="000000"/>
+              </w:rPr>
+              <w:t>4</w:t>
+            </w:r>
+            <w:r>
+              <w:rPr>
+                <w:rFonts w:ascii="Calibri" w:eastAsia="Times New Roman" w:hAnsi="Calibri" w:cs="Times New Roman"/>
+                <w:color w:val="000000"/>
+              </w:rPr>
+              <w:t> </w:t>
+            </w:r>
+          </w:p>
+        </w:tc>
+      </w:tr>
+      <w:tr>
+        <w:trPr>
+          <w:trHeight w:val="300"/>
+        </w:trPr>
+        <w:tc>
+          <w:tcPr>
+            <w:tcW w:w="1905" w:type="dxa"/>
+            <w:tcBorders>
+              <w:top w:val="nil"/>
+              <w:left w:val="single" w:sz="8" w:space="0" w:color="auto"/>
+              <w:bottom w:val="single" w:sz="4" w:space="0" w:color="auto"/>
+              <w:right w:val="single" w:sz="8" w:space="0" w:color="auto"/>
+            </w:tcBorders>
+            <w:shd w:val="clear" w:color="auto" w:fill="auto"/>
+            <w:noWrap/>
+            <w:vAlign w:val="bottom"/>
+            <w:hideMark/>
+          </w:tcPr>
+          <w:p>
+            <w:pPr>
+              <w:spacing w:after="0" w:line="240" w:lineRule="auto"/>
+              <w:jc w:val="center"/>
+              <w:rPr>
+                <w:rFonts w:ascii="Calibri" w:eastAsia="Times New Roman" w:hAnsi="Calibri" w:cs="Times New Roman"/>
+                <w:color w:val="000000"/>
+              </w:rPr>
+            </w:pPr>
+            <w:r>
+              <w:rPr>
+                <w:rFonts w:ascii="Calibri" w:eastAsia="Times New Roman" w:hAnsi="Calibri" w:cs="Times New Roman"/>
+                <w:color w:val="000000"/>
+              </w:rPr>
+              <w:t>Item</w:t>
+            </w:r>
+          </w:p>
+        </w:tc>
+        <w:tc>
+          <w:tcPr>
+            <w:tcW w:w="810" w:type="dxa"/>
+            <w:tcBorders>
+              <w:top w:val="nil"/>
+              <w:left w:val="nil"/>
+              <w:bottom w:val="single" w:sz="4" w:space="0" w:color="auto"/>
+              <w:right w:val="single" w:sz="4" w:space="0" w:color="auto"/>
+            </w:tcBorders>
+            <w:shd w:val="clear" w:color="auto" w:fill="auto"/>
+            <w:noWrap/>
+            <w:vAlign w:val="bottom"/>
+            <w:hideMark/>
+          </w:tcPr>
+          <w:p>
+            <w:pPr>
+              <w:spacing w:after="0" w:line="240" w:lineRule="auto"/>
+              <w:jc w:val="center"/>
+              <w:rPr>
+                <w:rFonts w:ascii="Calibri" w:eastAsia="Times New Roman" w:hAnsi="Calibri" w:cs="Times New Roman"/>
+                <w:color w:val="000000"/>
+              </w:rPr>
+            </w:pPr>
+            <w:r>
+              <w:rPr>
+                <w:rFonts w:ascii="Calibri" w:eastAsia="Times New Roman" w:hAnsi="Calibri" w:cs="Times New Roman"/>
+                <w:color w:val="000000"/>
+              </w:rPr>
+              <w:t> </w:t>
+            </w:r>
+            <w:r>
+              <w:rPr>
+                <w:rFonts w:ascii="Calibri" w:eastAsia="Times New Roman" w:hAnsi="Calibri" w:cs="Times New Roman"/>
+                <w:color w:val="000000"/>
+              </w:rPr>
+              <w:t>egg</w:t>
+            </w:r>
+          </w:p>
+        </w:tc>
+        <w:tc>
+          <w:tcPr>
+            <w:tcW w:w="720" w:type="dxa"/>
+            <w:tcBorders>
+              <w:top w:val="nil"/>
+              <w:left w:val="nil"/>
+              <w:bottom w:val="single" w:sz="4" w:space="0" w:color="auto"/>
+              <w:right w:val="single" w:sz="4" w:space="0" w:color="auto"/>
+            </w:tcBorders>
+            <w:shd w:val="clear" w:color="auto" w:fill="auto"/>
+            <w:noWrap/>
+            <w:vAlign w:val="bottom"/>
+            <w:hideMark/>
+          </w:tcPr>
+          <w:p>
+            <w:pPr>
+              <w:spacing w:after="0" w:line="240" w:lineRule="auto"/>
+              <w:jc w:val="center"/>
+              <w:rPr>
+                <w:rFonts w:ascii="Calibri" w:eastAsia="Times New Roman" w:hAnsi="Calibri" w:cs="Times New Roman"/>
+                <w:color w:val="000000"/>
+              </w:rPr>
+            </w:pPr>
+            <w:r>
+              <w:rPr>
+                <w:rFonts w:ascii="Calibri" w:eastAsia="Times New Roman" w:hAnsi="Calibri" w:cs="Times New Roman"/>
+                <w:color w:val="000000"/>
+              </w:rPr>
+              <w:t>egg</w:t>
+            </w:r>
+            <w:r>
+              <w:rPr>
+                <w:rFonts w:ascii="Calibri" w:eastAsia="Times New Roman" w:hAnsi="Calibri" w:cs="Times New Roman"/>
+                <w:color w:val="000000"/>
+              </w:rPr>
+              <w:t> </w:t>
+            </w:r>
+          </w:p>
+        </w:tc>
+        <w:tc>
+          <w:tcPr>
+            <w:tcW w:w="900" w:type="dxa"/>
+            <w:tcBorders>
+              <w:top w:val="nil"/>
+              <w:left w:val="nil"/>
+              <w:bottom w:val="single" w:sz="4" w:space="0" w:color="auto"/>
+              <w:right w:val="single" w:sz="4" w:space="0" w:color="auto"/>
+            </w:tcBorders>
+            <w:shd w:val="clear" w:color="auto" w:fill="auto"/>
+            <w:noWrap/>
+            <w:vAlign w:val="bottom"/>
+            <w:hideMark/>
+          </w:tcPr>
+          <w:p>
+            <w:pPr>
+              <w:spacing w:after="0" w:line="240" w:lineRule="auto"/>
+              <w:jc w:val="center"/>
+              <w:rPr>
+                <w:rFonts w:ascii="Calibri" w:eastAsia="Times New Roman" w:hAnsi="Calibri" w:cs="Times New Roman"/>
+                <w:color w:val="000000"/>
+              </w:rPr>
+            </w:pPr>
+            <w:r>
+              <w:rPr>
+                <w:rFonts w:ascii="Calibri" w:eastAsia="Times New Roman" w:hAnsi="Calibri" w:cs="Times New Roman"/>
+                <w:color w:val="000000"/>
+              </w:rPr>
+              <w:t>EGG</w:t>
+            </w:r>
+            <w:r>
+              <w:rPr>
+                <w:rFonts w:ascii="Calibri" w:eastAsia="Times New Roman" w:hAnsi="Calibri" w:cs="Times New Roman"/>
+                <w:color w:val="000000"/>
+              </w:rPr>
+              <w:t> </w:t>
+            </w:r>
+          </w:p>
+        </w:tc>
+        <w:tc>
+          <w:tcPr>
+            <w:tcW w:w="1170" w:type="dxa"/>
+            <w:tcBorders>
+              <w:top w:val="nil"/>
+              <w:left w:val="nil"/>
+              <w:bottom w:val="single" w:sz="4" w:space="0" w:color="auto"/>
+              <w:right w:val="single" w:sz="4" w:space="0" w:color="auto"/>
+            </w:tcBorders>
+            <w:shd w:val="clear" w:color="auto" w:fill="auto"/>
+            <w:noWrap/>
+            <w:vAlign w:val="bottom"/>
+            <w:hideMark/>
+          </w:tcPr>
+          <w:p>
+            <w:pPr>
+              <w:spacing w:after="0" w:line="240" w:lineRule="auto"/>
+              <w:jc w:val="center"/>
+              <w:rPr>
+                <w:rFonts w:ascii="Calibri" w:eastAsia="Times New Roman" w:hAnsi="Calibri" w:cs="Times New Roman"/>
+                <w:color w:val="000000"/>
+              </w:rPr>
+            </w:pPr>
+            <w:r>
+              <w:rPr>
+                <w:rFonts w:ascii="Calibri" w:eastAsia="Times New Roman" w:hAnsi="Calibri" w:cs="Times New Roman"/>
+                <w:color w:val="000000"/>
+              </w:rPr>
+              <w:t>egg</w:t>
+            </w:r>
+            <w:r>
+              <w:rPr>
+                <w:rFonts w:ascii="Calibri" w:eastAsia="Times New Roman" w:hAnsi="Calibri" w:cs="Times New Roman"/>
+                <w:color w:val="000000"/>
+              </w:rPr>
+              <w:t> </w:t>
+            </w:r>
+          </w:p>
+        </w:tc>
+        <w:tc>
+          <w:tcPr>
+            <w:tcW w:w="841" w:type="dxa"/>
+            <w:tcBorders>
+              <w:top w:val="nil"/>
+              <w:left w:val="nil"/>
+              <w:bottom w:val="single" w:sz="4" w:space="0" w:color="auto"/>
+              <w:right w:val="single" w:sz="4" w:space="0" w:color="auto"/>
+            </w:tcBorders>
+            <w:shd w:val="clear" w:color="auto" w:fill="auto"/>
+            <w:noWrap/>
+            <w:vAlign w:val="bottom"/>
+            <w:hideMark/>
+          </w:tcPr>
+          <w:p>
+            <w:pPr>
+              <w:spacing w:after="0" w:line="240" w:lineRule="auto"/>
+              <w:jc w:val="center"/>
+              <w:rPr>
+                <w:rFonts w:ascii="Calibri" w:eastAsia="Times New Roman" w:hAnsi="Calibri" w:cs="Times New Roman"/>
+                <w:color w:val="000000"/>
+              </w:rPr>
+            </w:pPr>
+            <w:r>
+              <w:rPr>
+                <w:rFonts w:ascii="Calibri" w:eastAsia="Times New Roman" w:hAnsi="Calibri" w:cs="Times New Roman"/>
+                <w:color w:val="000000"/>
+              </w:rPr>
+              <w:t> </w:t>
+            </w:r>
+            <w:r>
+              <w:rPr>
+                <w:rFonts w:ascii="Calibri" w:eastAsia="Times New Roman" w:hAnsi="Calibri" w:cs="Times New Roman"/>
+                <w:color w:val="000000"/>
+              </w:rPr>
+              <w:t>egg</w:t>
+            </w:r>
+          </w:p>
+        </w:tc>
+        <w:tc>
+          <w:tcPr>
+            <w:tcW w:w="689" w:type="dxa"/>
+            <w:tcBorders>
+              <w:top w:val="nil"/>
+              <w:left w:val="nil"/>
+              <w:bottom w:val="single" w:sz="4" w:space="0" w:color="auto"/>
+              <w:right w:val="single" w:sz="4" w:space="0" w:color="auto"/>
+            </w:tcBorders>
+            <w:shd w:val="clear" w:color="auto" w:fill="auto"/>
+            <w:noWrap/>
+            <w:vAlign w:val="bottom"/>
+            <w:hideMark/>
+          </w:tcPr>
+          <w:p>
+            <w:pPr>
+              <w:spacing w:after="0" w:line="240" w:lineRule="auto"/>
+              <w:jc w:val="center"/>
+              <w:rPr>
+                <w:rFonts w:ascii="Calibri" w:eastAsia="Times New Roman" w:hAnsi="Calibri" w:cs="Times New Roman"/>
+                <w:color w:val="000000"/>
+              </w:rPr>
+            </w:pPr>
+            <w:r>
+              <w:rPr>
+                <w:rFonts w:ascii="Calibri" w:eastAsia="Times New Roman" w:hAnsi="Calibri" w:cs="Times New Roman"/>
+                <w:color w:val="000000"/>
+              </w:rPr>
+              <w:t>egg</w:t>
+            </w:r>
+            <w:r>
+              <w:rPr>
+                <w:rFonts w:ascii="Calibri" w:eastAsia="Times New Roman" w:hAnsi="Calibri" w:cs="Times New Roman"/>
+                <w:color w:val="000000"/>
+              </w:rPr>
+              <w:t> </w:t>
+            </w:r>
+          </w:p>
+        </w:tc>
+        <w:tc>
+          <w:tcPr>
+            <w:tcW w:w="1260" w:type="dxa"/>
+            <w:tcBorders>
+              <w:top w:val="nil"/>
+              <w:left w:val="nil"/>
+              <w:bottom w:val="single" w:sz="4" w:space="0" w:color="auto"/>
+              <w:right w:val="single" w:sz="8" w:space="0" w:color="auto"/>
+            </w:tcBorders>
+            <w:shd w:val="clear" w:color="auto" w:fill="auto"/>
+            <w:noWrap/>
+            <w:vAlign w:val="bottom"/>
+            <w:hideMark/>
+          </w:tcPr>
+          <w:p>
+            <w:pPr>
+              <w:spacing w:after="0" w:line="240" w:lineRule="auto"/>
+              <w:jc w:val="center"/>
+              <w:rPr>
+                <w:rFonts w:ascii="Calibri" w:eastAsia="Times New Roman" w:hAnsi="Calibri" w:cs="Times New Roman"/>
+                <w:color w:val="000000"/>
+              </w:rPr>
+            </w:pPr>
+            <w:r>
+              <w:rPr>
+                <w:rFonts w:ascii="Calibri" w:eastAsia="Times New Roman" w:hAnsi="Calibri" w:cs="Times New Roman"/>
+                <w:color w:val="000000"/>
+              </w:rPr>
+              <w:t>egg</w:t>
+            </w:r>
+            <w:r>
+              <w:rPr>
+                <w:rFonts w:ascii="Calibri" w:eastAsia="Times New Roman" w:hAnsi="Calibri" w:cs="Times New Roman"/>
+                <w:color w:val="000000"/>
+              </w:rPr>
+              <w:t> </w:t>
+            </w:r>
+          </w:p>
+        </w:tc>
+      </w:tr>
+      <w:tr>
+        <w:trPr>
+          <w:trHeight w:val="300"/>
+        </w:trPr>
+        <w:tc>
+          <w:tcPr>
+            <w:tcW w:w="1905" w:type="dxa"/>
+            <w:tcBorders>
+              <w:top w:val="nil"/>
+              <w:left w:val="single" w:sz="8" w:space="0" w:color="auto"/>
+              <w:bottom w:val="single" w:sz="4" w:space="0" w:color="auto"/>
+              <w:right w:val="single" w:sz="8" w:space="0" w:color="auto"/>
+            </w:tcBorders>
+            <w:shd w:val="clear" w:color="auto" w:fill="auto"/>
+            <w:noWrap/>
+            <w:vAlign w:val="bottom"/>
+            <w:hideMark/>
+          </w:tcPr>
+          <w:p>
+            <w:pPr>
+              <w:spacing w:after="0" w:line="240" w:lineRule="auto"/>
+              <w:jc w:val="center"/>
+              <w:rPr>
+                <w:rFonts w:ascii="Calibri" w:eastAsia="Times New Roman" w:hAnsi="Calibri" w:cs="Times New Roman"/>
+                <w:color w:val="000000"/>
+              </w:rPr>
+            </w:pPr>
+            <w:proofErr w:type="spellStart"/>
+            <w:r>
+              <w:rPr>
+                <w:rFonts w:ascii="Calibri" w:eastAsia="Times New Roman" w:hAnsi="Calibri" w:cs="Times New Roman"/>
+                <w:color w:val="000000"/>
+              </w:rPr>
+              <w:t>itemToLbs</w:t>
+            </w:r>
+            <w:proofErr w:type="spellEnd"/>
+          </w:p>
+        </w:tc>
+        <w:tc>
+          <w:tcPr>
+            <w:tcW w:w="810" w:type="dxa"/>
+            <w:tcBorders>
+              <w:top w:val="nil"/>
+              <w:left w:val="nil"/>
+              <w:bottom w:val="single" w:sz="4" w:space="0" w:color="auto"/>
+              <w:right w:val="single" w:sz="4" w:space="0" w:color="auto"/>
+            </w:tcBorders>
+            <w:shd w:val="clear" w:color="auto" w:fill="auto"/>
+            <w:noWrap/>
+            <w:vAlign w:val="bottom"/>
+            <w:hideMark/>
+          </w:tcPr>
+          <w:p>
+            <w:pPr>
+              <w:spacing w:after="0" w:line="240" w:lineRule="auto"/>
+              <w:jc w:val="center"/>
+              <w:rPr>
+                <w:rFonts w:ascii="Calibri" w:eastAsia="Times New Roman" w:hAnsi="Calibri" w:cs="Times New Roman"/>
+                <w:color w:val="000000"/>
+              </w:rPr>
+            </w:pPr>
+            <w:r>
+              <w:rPr>
+                <w:rFonts w:ascii="Calibri" w:eastAsia="Times New Roman" w:hAnsi="Calibri" w:cs="Times New Roman"/>
+                <w:color w:val="000000"/>
+              </w:rPr>
+              <w:t>0.22</w:t>
+            </w:r>
+            <w:r>
+              <w:rPr>
+                <w:rFonts w:ascii="Calibri" w:eastAsia="Times New Roman" w:hAnsi="Calibri" w:cs="Times New Roman"/>
+                <w:color w:val="000000"/>
+              </w:rPr>
+              <w:t> </w:t>
+            </w:r>
+          </w:p>
+        </w:tc>
+        <w:tc>
+          <w:tcPr>
+            <w:tcW w:w="720" w:type="dxa"/>
+            <w:tcBorders>
+              <w:top w:val="nil"/>
+              <w:left w:val="nil"/>
+              <w:bottom w:val="single" w:sz="4" w:space="0" w:color="auto"/>
+              <w:right w:val="single" w:sz="4" w:space="0" w:color="auto"/>
+            </w:tcBorders>
+            <w:shd w:val="clear" w:color="auto" w:fill="auto"/>
+            <w:noWrap/>
+            <w:vAlign w:val="bottom"/>
+            <w:hideMark/>
+          </w:tcPr>
+          <w:p>
+            <w:pPr>
+              <w:spacing w:after="0" w:line="240" w:lineRule="auto"/>
+              <w:jc w:val="center"/>
+              <w:rPr>
+                <w:rFonts w:ascii="Calibri" w:eastAsia="Times New Roman" w:hAnsi="Calibri" w:cs="Times New Roman"/>
+                <w:color w:val="000000"/>
+              </w:rPr>
+            </w:pPr>
+            <w:r>
+              <w:rPr>
+                <w:rFonts w:ascii="Calibri" w:eastAsia="Times New Roman" w:hAnsi="Calibri" w:cs="Times New Roman"/>
+                <w:color w:val="000000"/>
+              </w:rPr>
+              <w:t>0.22</w:t>
+            </w:r>
+            <w:r>
+              <w:rPr>
+                <w:rFonts w:ascii="Calibri" w:eastAsia="Times New Roman" w:hAnsi="Calibri" w:cs="Times New Roman"/>
+                <w:color w:val="000000"/>
+              </w:rPr>
+              <w:t> </w:t>
+            </w:r>
+          </w:p>
+        </w:tc>
+        <w:tc>
+          <w:tcPr>
+            <w:tcW w:w="900" w:type="dxa"/>
+            <w:tcBorders>
+              <w:top w:val="nil"/>
+              <w:left w:val="nil"/>
+              <w:bottom w:val="single" w:sz="4" w:space="0" w:color="auto"/>
+              <w:right w:val="single" w:sz="4" w:space="0" w:color="auto"/>
+            </w:tcBorders>
+            <w:shd w:val="clear" w:color="auto" w:fill="auto"/>
+            <w:noWrap/>
+            <w:vAlign w:val="bottom"/>
+            <w:hideMark/>
+          </w:tcPr>
+          <w:p>
+            <w:pPr>
+              <w:spacing w:after="0" w:line="240" w:lineRule="auto"/>
+              <w:jc w:val="center"/>
+              <w:rPr>
+                <w:rFonts w:ascii="Calibri" w:eastAsia="Times New Roman" w:hAnsi="Calibri" w:cs="Times New Roman"/>
+                <w:color w:val="000000"/>
+              </w:rPr>
+            </w:pPr>
+            <w:r>
+              <w:rPr>
+                <w:rFonts w:ascii="Calibri" w:eastAsia="Times New Roman" w:hAnsi="Calibri" w:cs="Times New Roman"/>
+                <w:color w:val="000000"/>
+              </w:rPr>
+              <w:t>0</w:t>
+            </w:r>
+            <w:r>
+              <w:rPr>
+                <w:rFonts w:ascii="Calibri" w:eastAsia="Times New Roman" w:hAnsi="Calibri" w:cs="Times New Roman"/>
+                <w:color w:val="000000"/>
+              </w:rPr>
+              <w:t> </w:t>
+            </w:r>
+          </w:p>
+        </w:tc>
+        <w:tc>
+          <w:tcPr>
+            <w:tcW w:w="1170" w:type="dxa"/>
+            <w:tcBorders>
+              <w:top w:val="nil"/>
+              <w:left w:val="nil"/>
+              <w:bottom w:val="single" w:sz="4" w:space="0" w:color="auto"/>
+              <w:right w:val="single" w:sz="4" w:space="0" w:color="auto"/>
+            </w:tcBorders>
+            <w:shd w:val="clear" w:color="auto" w:fill="auto"/>
+            <w:noWrap/>
+            <w:vAlign w:val="bottom"/>
+            <w:hideMark/>
+          </w:tcPr>
+          <w:p>
+            <w:pPr>
+              <w:spacing w:after="0" w:line="240" w:lineRule="auto"/>
+              <w:jc w:val="center"/>
+              <w:rPr>
+                <w:rFonts w:ascii="Calibri" w:eastAsia="Times New Roman" w:hAnsi="Calibri" w:cs="Times New Roman"/>
+                <w:color w:val="000000"/>
+              </w:rPr>
+            </w:pPr>
+            <w:r>
+              <w:rPr>
+                <w:rFonts w:ascii="Calibri" w:eastAsia="Times New Roman" w:hAnsi="Calibri" w:cs="Times New Roman"/>
+                <w:color w:val="000000"/>
+              </w:rPr>
+              <w:t>0</w:t>
+            </w:r>
+            <w:r>
+              <w:rPr>
+                <w:rFonts w:ascii="Calibri" w:eastAsia="Times New Roman" w:hAnsi="Calibri" w:cs="Times New Roman"/>
+                <w:color w:val="000000"/>
+              </w:rPr>
+              <w:t> </w:t>
+            </w:r>
+          </w:p>
+        </w:tc>
+        <w:tc>
+          <w:tcPr>
+            <w:tcW w:w="841" w:type="dxa"/>
+            <w:tcBorders>
+              <w:top w:val="nil"/>
+              <w:left w:val="nil"/>
+              <w:bottom w:val="single" w:sz="4" w:space="0" w:color="auto"/>
+              <w:right w:val="single" w:sz="4" w:space="0" w:color="auto"/>
+            </w:tcBorders>
+            <w:shd w:val="clear" w:color="auto" w:fill="auto"/>
+            <w:noWrap/>
+            <w:vAlign w:val="bottom"/>
+            <w:hideMark/>
+          </w:tcPr>
+          <w:p>
+            <w:pPr>
+              <w:spacing w:after="0" w:line="240" w:lineRule="auto"/>
+              <w:jc w:val="center"/>
+              <w:rPr>
+                <w:rFonts w:ascii="Calibri" w:eastAsia="Times New Roman" w:hAnsi="Calibri" w:cs="Times New Roman"/>
+                <w:color w:val="000000"/>
+              </w:rPr>
+            </w:pPr>
+            <w:r>
+              <w:rPr>
+                <w:rFonts w:ascii="Calibri" w:eastAsia="Times New Roman" w:hAnsi="Calibri" w:cs="Times New Roman"/>
+                <w:color w:val="000000"/>
+              </w:rPr>
+              <w:t> </w:t>
+            </w:r>
+            <w:r>
+              <w:rPr>
+                <w:rFonts w:ascii="Calibri" w:eastAsia="Times New Roman" w:hAnsi="Calibri" w:cs="Times New Roman"/>
+                <w:color w:val="000000"/>
+              </w:rPr>
+              <w:t>0</w:t>
+            </w:r>
+          </w:p>
+        </w:tc>
+        <w:tc>
+          <w:tcPr>
+            <w:tcW w:w="689" w:type="dxa"/>
+            <w:tcBorders>
+              <w:top w:val="nil"/>
+              <w:left w:val="nil"/>
+              <w:bottom w:val="single" w:sz="4" w:space="0" w:color="auto"/>
+              <w:right w:val="single" w:sz="4" w:space="0" w:color="auto"/>
+            </w:tcBorders>
+            <w:shd w:val="clear" w:color="auto" w:fill="auto"/>
+            <w:noWrap/>
+            <w:vAlign w:val="bottom"/>
+            <w:hideMark/>
+          </w:tcPr>
+          <w:p>
+            <w:pPr>
+              <w:spacing w:after="0" w:line="240" w:lineRule="auto"/>
+              <w:jc w:val="center"/>
+              <w:rPr>
+                <w:rFonts w:ascii="Calibri" w:eastAsia="Times New Roman" w:hAnsi="Calibri" w:cs="Times New Roman"/>
+                <w:color w:val="000000"/>
+              </w:rPr>
+            </w:pPr>
+            <w:r>
+              <w:rPr>
+                <w:rFonts w:ascii="Calibri" w:eastAsia="Times New Roman" w:hAnsi="Calibri" w:cs="Times New Roman"/>
+                <w:color w:val="000000"/>
+              </w:rPr>
+              <w:t>0</w:t>
+            </w:r>
+          </w:p>
+        </w:tc>
+        <w:tc>
+          <w:tcPr>
+            <w:tcW w:w="1260" w:type="dxa"/>
+            <w:tcBorders>
+              <w:top w:val="nil"/>
+              <w:left w:val="nil"/>
+              <w:bottom w:val="single" w:sz="4" w:space="0" w:color="auto"/>
+              <w:right w:val="single" w:sz="8" w:space="0" w:color="auto"/>
+            </w:tcBorders>
+            <w:shd w:val="clear" w:color="auto" w:fill="auto"/>
+            <w:noWrap/>
+            <w:vAlign w:val="bottom"/>
+            <w:hideMark/>
+          </w:tcPr>
+          <w:p>
+            <w:pPr>
+              <w:spacing w:after="0" w:line="240" w:lineRule="auto"/>
+              <w:jc w:val="center"/>
+              <w:rPr>
+                <w:rFonts w:ascii="Calibri" w:eastAsia="Times New Roman" w:hAnsi="Calibri" w:cs="Times New Roman"/>
+                <w:color w:val="000000"/>
+              </w:rPr>
+            </w:pPr>
+            <w:r>
+              <w:rPr>
+                <w:rFonts w:ascii="Calibri" w:eastAsia="Times New Roman" w:hAnsi="Calibri" w:cs="Times New Roman"/>
+                <w:color w:val="000000"/>
+              </w:rPr>
+              <w:t>0.22</w:t>
+            </w:r>
+          </w:p>
+        </w:tc>
+      </w:tr>
+      <w:tr>
+        <w:trPr>
+          <w:trHeight w:val="300"/>
+        </w:trPr>
+        <w:tc>
+          <w:tcPr>
+            <w:tcW w:w="1905" w:type="dxa"/>
+            <w:tcBorders>
+              <w:top w:val="nil"/>
+              <w:left w:val="single" w:sz="8" w:space="0" w:color="auto"/>
+              <w:bottom w:val="single" w:sz="4" w:space="0" w:color="auto"/>
+              <w:right w:val="single" w:sz="8" w:space="0" w:color="auto"/>
+            </w:tcBorders>
+            <w:shd w:val="clear" w:color="auto" w:fill="auto"/>
+            <w:noWrap/>
+            <w:vAlign w:val="bottom"/>
+            <w:hideMark/>
+          </w:tcPr>
+          <w:p>
+            <w:pPr>
+              <w:spacing w:after="0" w:line="240" w:lineRule="auto"/>
+              <w:jc w:val="center"/>
+              <w:rPr>
+                <w:rFonts w:ascii="Calibri" w:eastAsia="Times New Roman" w:hAnsi="Calibri" w:cs="Times New Roman"/>
+                <w:color w:val="000000"/>
+              </w:rPr>
+            </w:pPr>
+            <w:proofErr w:type="spellStart"/>
+            <w:r>
+              <w:rPr>
+                <w:rFonts w:ascii="Calibri" w:eastAsia="Times New Roman" w:hAnsi="Calibri" w:cs="Times New Roman"/>
+                <w:color w:val="000000"/>
+              </w:rPr>
+              <w:t>totalItemLbs</w:t>
+            </w:r>
+            <w:proofErr w:type="spellEnd"/>
+            <w:r>
+              <w:rPr>
+                <w:rFonts w:ascii="Calibri" w:eastAsia="Times New Roman" w:hAnsi="Calibri" w:cs="Times New Roman"/>
+                <w:color w:val="000000"/>
+              </w:rPr>
+              <w:t> </w:t>
+            </w:r>
+          </w:p>
+        </w:tc>
+        <w:tc>
+          <w:tcPr>
+            <w:tcW w:w="810" w:type="dxa"/>
+            <w:tcBorders>
+              <w:top w:val="nil"/>
+              <w:left w:val="nil"/>
+              <w:bottom w:val="single" w:sz="4" w:space="0" w:color="auto"/>
+              <w:right w:val="single" w:sz="4" w:space="0" w:color="auto"/>
+            </w:tcBorders>
+            <w:shd w:val="clear" w:color="auto" w:fill="auto"/>
+            <w:noWrap/>
+            <w:vAlign w:val="bottom"/>
+            <w:hideMark/>
+          </w:tcPr>
+          <w:p>
+            <w:pPr>
+              <w:spacing w:after="0" w:line="240" w:lineRule="auto"/>
+              <w:jc w:val="center"/>
+              <w:rPr>
+                <w:rFonts w:ascii="Calibri" w:eastAsia="Times New Roman" w:hAnsi="Calibri" w:cs="Times New Roman"/>
+                <w:color w:val="000000"/>
+              </w:rPr>
+            </w:pPr>
+            <w:r>
+              <w:rPr>
+                <w:rFonts w:ascii="Calibri" w:eastAsia="Times New Roman" w:hAnsi="Calibri" w:cs="Times New Roman"/>
+                <w:color w:val="000000"/>
+              </w:rPr>
+              <w:t> </w:t>
+            </w:r>
+            <w:r>
+              <w:rPr>
+                <w:rFonts w:ascii="Calibri" w:eastAsia="Times New Roman" w:hAnsi="Calibri" w:cs="Times New Roman"/>
+                <w:color w:val="000000"/>
+              </w:rPr>
+              <w:t>0.44</w:t>
+            </w:r>
+          </w:p>
+        </w:tc>
+        <w:tc>
+          <w:tcPr>
+            <w:tcW w:w="720" w:type="dxa"/>
+            <w:tcBorders>
+              <w:top w:val="nil"/>
+              <w:left w:val="nil"/>
+              <w:bottom w:val="single" w:sz="4" w:space="0" w:color="auto"/>
+              <w:right w:val="single" w:sz="4" w:space="0" w:color="auto"/>
+            </w:tcBorders>
+            <w:shd w:val="clear" w:color="auto" w:fill="auto"/>
+            <w:noWrap/>
+            <w:vAlign w:val="bottom"/>
+            <w:hideMark/>
+          </w:tcPr>
+          <w:p>
+            <w:pPr>
+              <w:spacing w:after="0" w:line="240" w:lineRule="auto"/>
+              <w:jc w:val="center"/>
+              <w:rPr>
+                <w:rFonts w:ascii="Calibri" w:eastAsia="Times New Roman" w:hAnsi="Calibri" w:cs="Times New Roman"/>
+                <w:color w:val="000000"/>
+              </w:rPr>
+            </w:pPr>
+            <w:r>
+              <w:rPr>
+                <w:rFonts w:ascii="Calibri" w:eastAsia="Times New Roman" w:hAnsi="Calibri" w:cs="Times New Roman"/>
+                <w:color w:val="000000"/>
+              </w:rPr>
+              <w:t>-1</w:t>
+            </w:r>
+            <w:r>
+              <w:rPr>
+                <w:rFonts w:ascii="Calibri" w:eastAsia="Times New Roman" w:hAnsi="Calibri" w:cs="Times New Roman"/>
+                <w:color w:val="000000"/>
+              </w:rPr>
+              <w:t> </w:t>
+            </w:r>
+          </w:p>
+        </w:tc>
+        <w:tc>
+          <w:tcPr>
+            <w:tcW w:w="900" w:type="dxa"/>
+            <w:tcBorders>
+              <w:top w:val="nil"/>
+              <w:left w:val="nil"/>
+              <w:bottom w:val="single" w:sz="4" w:space="0" w:color="auto"/>
+              <w:right w:val="single" w:sz="4" w:space="0" w:color="auto"/>
+            </w:tcBorders>
+            <w:shd w:val="clear" w:color="auto" w:fill="auto"/>
+            <w:noWrap/>
+            <w:vAlign w:val="bottom"/>
+            <w:hideMark/>
+          </w:tcPr>
+          <w:p>
+            <w:pPr>
+              <w:spacing w:after="0" w:line="240" w:lineRule="auto"/>
+              <w:jc w:val="center"/>
+              <w:rPr>
+                <w:rFonts w:ascii="Calibri" w:eastAsia="Times New Roman" w:hAnsi="Calibri" w:cs="Times New Roman"/>
+                <w:color w:val="000000"/>
+              </w:rPr>
+            </w:pPr>
+            <w:r>
+              <w:rPr>
+                <w:rFonts w:ascii="Calibri" w:eastAsia="Times New Roman" w:hAnsi="Calibri" w:cs="Times New Roman"/>
+                <w:color w:val="000000"/>
+              </w:rPr>
+              <w:t>-1</w:t>
+            </w:r>
+            <w:r>
+              <w:rPr>
+                <w:rFonts w:ascii="Calibri" w:eastAsia="Times New Roman" w:hAnsi="Calibri" w:cs="Times New Roman"/>
+                <w:color w:val="000000"/>
+              </w:rPr>
+              <w:t> </w:t>
+            </w:r>
+          </w:p>
+        </w:tc>
+        <w:tc>
+          <w:tcPr>
+            <w:tcW w:w="1170" w:type="dxa"/>
+            <w:tcBorders>
+              <w:top w:val="nil"/>
+              <w:left w:val="nil"/>
+              <w:bottom w:val="single" w:sz="4" w:space="0" w:color="auto"/>
+              <w:right w:val="single" w:sz="4" w:space="0" w:color="auto"/>
+            </w:tcBorders>
+            <w:shd w:val="clear" w:color="auto" w:fill="auto"/>
+            <w:noWrap/>
+            <w:vAlign w:val="bottom"/>
+            <w:hideMark/>
+          </w:tcPr>
+          <w:p>
+            <w:pPr>
+              <w:spacing w:after="0" w:line="240" w:lineRule="auto"/>
+              <w:jc w:val="center"/>
+              <w:rPr>
+                <w:rFonts w:ascii="Calibri" w:eastAsia="Times New Roman" w:hAnsi="Calibri" w:cs="Times New Roman"/>
+                <w:color w:val="000000"/>
+              </w:rPr>
+            </w:pPr>
+            <w:r>
+              <w:rPr>
+                <w:rFonts w:ascii="Calibri" w:eastAsia="Times New Roman" w:hAnsi="Calibri" w:cs="Times New Roman"/>
+                <w:color w:val="000000"/>
+              </w:rPr>
+              <w:t>-1</w:t>
+            </w:r>
+            <w:r>
+              <w:rPr>
+                <w:rFonts w:ascii="Calibri" w:eastAsia="Times New Roman" w:hAnsi="Calibri" w:cs="Times New Roman"/>
+                <w:color w:val="000000"/>
+              </w:rPr>
+              <w:t> </w:t>
+            </w:r>
+          </w:p>
+        </w:tc>
+        <w:tc>
+          <w:tcPr>
+            <w:tcW w:w="841" w:type="dxa"/>
+            <w:tcBorders>
+              <w:top w:val="nil"/>
+              <w:left w:val="nil"/>
+              <w:bottom w:val="single" w:sz="4" w:space="0" w:color="auto"/>
+              <w:right w:val="single" w:sz="4" w:space="0" w:color="auto"/>
+            </w:tcBorders>
+            <w:shd w:val="clear" w:color="auto" w:fill="auto"/>
+            <w:noWrap/>
+            <w:vAlign w:val="bottom"/>
+            <w:hideMark/>
+          </w:tcPr>
+          <w:p>
+            <w:pPr>
+              <w:spacing w:after="0" w:line="240" w:lineRule="auto"/>
+              <w:jc w:val="center"/>
+              <w:rPr>
+                <w:rFonts w:ascii="Calibri" w:eastAsia="Times New Roman" w:hAnsi="Calibri" w:cs="Times New Roman"/>
+                <w:color w:val="000000"/>
+              </w:rPr>
+            </w:pPr>
+            <w:r>
+              <w:rPr>
+                <w:rFonts w:ascii="Calibri" w:eastAsia="Times New Roman" w:hAnsi="Calibri" w:cs="Times New Roman"/>
+                <w:color w:val="000000"/>
+              </w:rPr>
+              <w:t xml:space="preserve"> 0</w:t>
+            </w:r>
+            <w:r>
+              <w:rPr>
+                <w:rFonts w:ascii="Calibri" w:eastAsia="Times New Roman" w:hAnsi="Calibri" w:cs="Times New Roman"/>
+                <w:color w:val="000000"/>
+              </w:rPr>
+              <w:t> </w:t>
+            </w:r>
+          </w:p>
+        </w:tc>
+        <w:tc>
+          <w:tcPr>
+            <w:tcW w:w="689" w:type="dxa"/>
+            <w:tcBorders>
+              <w:top w:val="nil"/>
+              <w:left w:val="nil"/>
+              <w:bottom w:val="single" w:sz="4" w:space="0" w:color="auto"/>
+              <w:right w:val="single" w:sz="4" w:space="0" w:color="auto"/>
+            </w:tcBorders>
+            <w:shd w:val="clear" w:color="auto" w:fill="auto"/>
+            <w:noWrap/>
+            <w:vAlign w:val="bottom"/>
+            <w:hideMark/>
+          </w:tcPr>
+          <w:p>
+            <w:pPr>
+              <w:spacing w:after="0" w:line="240" w:lineRule="auto"/>
+              <w:jc w:val="center"/>
+              <w:rPr>
+                <w:rFonts w:ascii="Calibri" w:eastAsia="Times New Roman" w:hAnsi="Calibri" w:cs="Times New Roman"/>
+                <w:color w:val="000000"/>
+              </w:rPr>
+            </w:pPr>
+            <w:r>
+              <w:rPr>
+                <w:rFonts w:ascii="Calibri" w:eastAsia="Times New Roman" w:hAnsi="Calibri" w:cs="Times New Roman"/>
+                <w:color w:val="000000"/>
+              </w:rPr>
+              <w:t>0</w:t>
+            </w:r>
+          </w:p>
+        </w:tc>
+        <w:tc>
+          <w:tcPr>
+            <w:tcW w:w="1260" w:type="dxa"/>
+            <w:tcBorders>
+              <w:top w:val="nil"/>
+              <w:left w:val="nil"/>
+              <w:bottom w:val="single" w:sz="4" w:space="0" w:color="auto"/>
+              <w:right w:val="single" w:sz="8" w:space="0" w:color="auto"/>
+            </w:tcBorders>
+            <w:shd w:val="clear" w:color="auto" w:fill="auto"/>
+            <w:noWrap/>
+            <w:vAlign w:val="bottom"/>
+            <w:hideMark/>
+          </w:tcPr>
+          <w:p>
+            <w:pPr>
+              <w:spacing w:after="0" w:line="240" w:lineRule="auto"/>
+              <w:jc w:val="center"/>
+              <w:rPr>
+                <w:rFonts w:ascii="Calibri" w:eastAsia="Times New Roman" w:hAnsi="Calibri" w:cs="Times New Roman"/>
+                <w:color w:val="000000"/>
+              </w:rPr>
+            </w:pPr>
+            <w:r>
+              <w:rPr>
+                <w:rFonts w:ascii="Calibri" w:eastAsia="Times New Roman" w:hAnsi="Calibri" w:cs="Times New Roman"/>
+                <w:color w:val="000000"/>
+              </w:rPr>
+              <w:t>0.88</w:t>
+            </w:r>
+          </w:p>
+        </w:tc>
+      </w:tr>
+      <w:tr>
+        <w:trPr>
+          <w:trHeight w:val="315"/>
+        </w:trPr>
+        <w:tc>
+          <w:tcPr>
+            <w:tcW w:w="1905" w:type="dxa"/>
+            <w:tcBorders>
+              <w:top w:val="nil"/>
+              <w:left w:val="single" w:sz="8" w:space="0" w:color="auto"/>
+              <w:bottom w:val="single" w:sz="8" w:space="0" w:color="auto"/>
+              <w:right w:val="single" w:sz="8" w:space="0" w:color="auto"/>
+            </w:tcBorders>
+            <w:shd w:val="clear" w:color="auto" w:fill="auto"/>
+            <w:noWrap/>
+            <w:vAlign w:val="bottom"/>
+            <w:hideMark/>
+          </w:tcPr>
+          <w:p>
+            <w:pPr>
+              <w:spacing w:after="0" w:line="240" w:lineRule="auto"/>
+              <w:jc w:val="center"/>
+              <w:rPr>
+                <w:rFonts w:ascii="Calibri" w:eastAsia="Times New Roman" w:hAnsi="Calibri" w:cs="Times New Roman"/>
+                <w:color w:val="000000"/>
+              </w:rPr>
+            </w:pPr>
+            <w:r>
+              <w:rPr>
+                <w:rFonts w:ascii="Calibri" w:eastAsia="Times New Roman" w:hAnsi="Calibri" w:cs="Times New Roman"/>
+                <w:color w:val="000000"/>
+              </w:rPr>
+              <w:t> </w:t>
+            </w:r>
+          </w:p>
+        </w:tc>
+        <w:tc>
+          <w:tcPr>
+            <w:tcW w:w="810" w:type="dxa"/>
+            <w:tcBorders>
+              <w:top w:val="nil"/>
+              <w:left w:val="nil"/>
+              <w:bottom w:val="single" w:sz="8" w:space="0" w:color="auto"/>
+              <w:right w:val="single" w:sz="4" w:space="0" w:color="auto"/>
+            </w:tcBorders>
+            <w:shd w:val="clear" w:color="auto" w:fill="auto"/>
+            <w:noWrap/>
+            <w:vAlign w:val="bottom"/>
+            <w:hideMark/>
+          </w:tcPr>
+          <w:p>
+            <w:pPr>
+              <w:spacing w:after="0" w:line="240" w:lineRule="auto"/>
+              <w:jc w:val="center"/>
+              <w:rPr>
+                <w:rFonts w:ascii="Calibri" w:eastAsia="Times New Roman" w:hAnsi="Calibri" w:cs="Times New Roman"/>
+                <w:color w:val="000000"/>
+              </w:rPr>
+            </w:pPr>
+            <w:r>
+              <w:rPr>
+                <w:rFonts w:ascii="Calibri" w:eastAsia="Times New Roman" w:hAnsi="Calibri" w:cs="Times New Roman"/>
+                <w:color w:val="000000"/>
+              </w:rPr>
+              <w:t> </w:t>
+            </w:r>
+          </w:p>
+        </w:tc>
+        <w:tc>
+          <w:tcPr>
+            <w:tcW w:w="720" w:type="dxa"/>
+            <w:tcBorders>
+              <w:top w:val="nil"/>
+              <w:left w:val="nil"/>
+              <w:bottom w:val="single" w:sz="8" w:space="0" w:color="auto"/>
+              <w:right w:val="single" w:sz="4" w:space="0" w:color="auto"/>
+            </w:tcBorders>
+            <w:shd w:val="clear" w:color="auto" w:fill="auto"/>
+            <w:noWrap/>
+            <w:vAlign w:val="bottom"/>
+            <w:hideMark/>
+          </w:tcPr>
+          <w:p>
+            <w:pPr>
+              <w:spacing w:after="0" w:line="240" w:lineRule="auto"/>
+              <w:jc w:val="center"/>
+              <w:rPr>
+                <w:rFonts w:ascii="Calibri" w:eastAsia="Times New Roman" w:hAnsi="Calibri" w:cs="Times New Roman"/>
+                <w:color w:val="000000"/>
+              </w:rPr>
+            </w:pPr>
+            <w:r>
+              <w:rPr>
+                <w:rFonts w:ascii="Calibri" w:eastAsia="Times New Roman" w:hAnsi="Calibri" w:cs="Times New Roman"/>
+                <w:color w:val="000000"/>
+              </w:rPr>
+              <w:t> </w:t>
+            </w:r>
+          </w:p>
+        </w:tc>
+        <w:tc>
+          <w:tcPr>
+            <w:tcW w:w="900" w:type="dxa"/>
+            <w:tcBorders>
+              <w:top w:val="nil"/>
+              <w:left w:val="nil"/>
+              <w:bottom w:val="single" w:sz="8" w:space="0" w:color="auto"/>
+              <w:right w:val="single" w:sz="4" w:space="0" w:color="auto"/>
+            </w:tcBorders>
+            <w:shd w:val="clear" w:color="auto" w:fill="auto"/>
+            <w:noWrap/>
+            <w:vAlign w:val="bottom"/>
+            <w:hideMark/>
+          </w:tcPr>
+          <w:p>
+            <w:pPr>
+              <w:spacing w:after="0" w:line="240" w:lineRule="auto"/>
+              <w:jc w:val="center"/>
+              <w:rPr>
+                <w:rFonts w:ascii="Calibri" w:eastAsia="Times New Roman" w:hAnsi="Calibri" w:cs="Times New Roman"/>
+                <w:color w:val="000000"/>
+              </w:rPr>
+            </w:pPr>
+            <w:r>
+              <w:rPr>
+                <w:rFonts w:ascii="Calibri" w:eastAsia="Times New Roman" w:hAnsi="Calibri" w:cs="Times New Roman"/>
+                <w:color w:val="000000"/>
+              </w:rPr>
+              <w:t> </w:t>
+            </w:r>
+          </w:p>
+        </w:tc>
+        <w:tc>
+          <w:tcPr>
+            <w:tcW w:w="1170" w:type="dxa"/>
+            <w:tcBorders>
+              <w:top w:val="nil"/>
+              <w:left w:val="nil"/>
+              <w:bottom w:val="single" w:sz="8" w:space="0" w:color="auto"/>
+              <w:right w:val="single" w:sz="4" w:space="0" w:color="auto"/>
+            </w:tcBorders>
+            <w:shd w:val="clear" w:color="auto" w:fill="auto"/>
+            <w:noWrap/>
+            <w:vAlign w:val="bottom"/>
+            <w:hideMark/>
+          </w:tcPr>
+          <w:p>
+            <w:pPr>
+              <w:spacing w:after="0" w:line="240" w:lineRule="auto"/>
+              <w:jc w:val="center"/>
+              <w:rPr>
+                <w:rFonts w:ascii="Calibri" w:eastAsia="Times New Roman" w:hAnsi="Calibri" w:cs="Times New Roman"/>
+                <w:color w:val="000000"/>
+              </w:rPr>
+            </w:pPr>
+            <w:r>
+              <w:rPr>
+                <w:rFonts w:ascii="Calibri" w:eastAsia="Times New Roman" w:hAnsi="Calibri" w:cs="Times New Roman"/>
+                <w:color w:val="000000"/>
+              </w:rPr>
+              <w:t> </w:t>
+            </w:r>
+          </w:p>
+        </w:tc>
+        <w:tc>
+          <w:tcPr>
+            <w:tcW w:w="841" w:type="dxa"/>
+            <w:tcBorders>
+              <w:top w:val="nil"/>
+              <w:left w:val="nil"/>
+              <w:bottom w:val="single" w:sz="8" w:space="0" w:color="auto"/>
+              <w:right w:val="single" w:sz="4" w:space="0" w:color="auto"/>
+            </w:tcBorders>
+            <w:shd w:val="clear" w:color="auto" w:fill="auto"/>
+            <w:noWrap/>
+            <w:vAlign w:val="bottom"/>
+            <w:hideMark/>
+          </w:tcPr>
+          <w:p>
+            <w:pPr>
+              <w:spacing w:after="0" w:line="240" w:lineRule="auto"/>
+              <w:jc w:val="center"/>
+              <w:rPr>
+                <w:rFonts w:ascii="Calibri" w:eastAsia="Times New Roman" w:hAnsi="Calibri" w:cs="Times New Roman"/>
+                <w:color w:val="000000"/>
+              </w:rPr>
+            </w:pPr>
+            <w:r>
+              <w:rPr>
+                <w:rFonts w:ascii="Calibri" w:eastAsia="Times New Roman" w:hAnsi="Calibri" w:cs="Times New Roman"/>
+                <w:color w:val="000000"/>
+              </w:rPr>
+              <w:t> </w:t>
+            </w:r>
+          </w:p>
+        </w:tc>
+        <w:tc>
+          <w:tcPr>
+            <w:tcW w:w="689" w:type="dxa"/>
+            <w:tcBorders>
+              <w:top w:val="nil"/>
+              <w:left w:val="nil"/>
+              <w:bottom w:val="single" w:sz="8" w:space="0" w:color="auto"/>
+              <w:right w:val="single" w:sz="4" w:space="0" w:color="auto"/>
+            </w:tcBorders>
+            <w:shd w:val="clear" w:color="auto" w:fill="auto"/>
+            <w:noWrap/>
+            <w:vAlign w:val="bottom"/>
+            <w:hideMark/>
+          </w:tcPr>
+          <w:p>
+            <w:pPr>
+              <w:spacing w:after="0" w:line="240" w:lineRule="auto"/>
+              <w:jc w:val="center"/>
+              <w:rPr>
+                <w:rFonts w:ascii="Calibri" w:eastAsia="Times New Roman" w:hAnsi="Calibri" w:cs="Times New Roman"/>
+                <w:color w:val="000000"/>
+              </w:rPr>
+            </w:pPr>
+            <w:r>
+              <w:rPr>
+                <w:rFonts w:ascii="Calibri" w:eastAsia="Times New Roman" w:hAnsi="Calibri" w:cs="Times New Roman"/>
+                <w:color w:val="000000"/>
+              </w:rPr>
+              <w:t> </w:t>
+            </w:r>
+          </w:p>
+        </w:tc>
+        <w:tc>
+          <w:tcPr>
+            <w:tcW w:w="1260" w:type="dxa"/>
+            <w:tcBorders>
+              <w:top w:val="nil"/>
+              <w:left w:val="nil"/>
+              <w:bottom w:val="single" w:sz="8" w:space="0" w:color="auto"/>
+              <w:right w:val="single" w:sz="8" w:space="0" w:color="auto"/>
+            </w:tcBorders>
+            <w:shd w:val="clear" w:color="auto" w:fill="auto"/>
+            <w:noWrap/>
+            <w:vAlign w:val="bottom"/>
+            <w:hideMark/>
+          </w:tcPr>
+          <w:p>
+            <w:pPr>
+              <w:spacing w:after="0" w:line="240" w:lineRule="auto"/>
+              <w:jc w:val="center"/>
+              <w:rPr>
+                <w:rFonts w:ascii="Calibri" w:eastAsia="Times New Roman" w:hAnsi="Calibri" w:cs="Times New Roman"/>
+                <w:color w:val="000000"/>
+              </w:rPr>
+            </w:pPr>
+            <w:r>
+              <w:rPr>
+                <w:rFonts w:ascii="Calibri" w:eastAsia="Times New Roman" w:hAnsi="Calibri" w:cs="Times New Roman"/>
+                <w:color w:val="000000"/>
+              </w:rPr>
+              <w:t> </w:t>
+            </w:r>
+          </w:p>
+        </w:tc>
+      </w:tr>
+    </w:tbl>
+    <w:p>
+      <w:pPr>
+        <w:spacing w:after="0"/>
+      </w:pPr>
+    </w:p>
+    <w:p>
+      <w:pPr>
+        <w:spacing w:after="0"/>
+      </w:pPr>
+    </w:p>
+    <w:p>
+      <w:bookmarkStart w:id="0" w:name="_GoBack"/>
+      <w:bookmarkEnd w:id="0"/>
+    </w:p>
     <w:sectPr>
       <w:pgSz w:w="12240" w:h="15840"/>
       <w:pgMar w:top="1440" w:right="1440" w:bottom="1440" w:left="1440" w:header="720" w:footer="720" w:gutter="0"/>

</xml_diff>

<commit_message>
updated test matrix 10/24/15
</commit_message>
<xml_diff>
--- a/YouGotNoCakeMC/src/designdocs/Test Matrix.docx
+++ b/YouGotNoCakeMC/src/designdocs/Test Matrix.docx
@@ -1,6 +1,6 @@
 
 <file path=word/document.xml><?xml version="1.0" encoding="utf-8"?>
-<w:document xmlns:wpc="http://schemas.microsoft.com/office/word/2010/wordprocessingCanvas" xmlns:mc="http://schemas.openxmlformats.org/markup-compatibility/2006" xmlns:o="urn:schemas-microsoft-com:office:office" xmlns:r="http://schemas.openxmlformats.org/officeDocument/2006/relationships" xmlns:m="http://schemas.openxmlformats.org/officeDocument/2006/math" xmlns:v="urn:schemas-microsoft-com:vml" xmlns:wp14="http://schemas.microsoft.com/office/word/2010/wordprocessingDrawing" xmlns:wp="http://schemas.openxmlformats.org/drawingml/2006/wordprocessingDrawing" xmlns:w10="urn:schemas-microsoft-com:office:word" xmlns:w="http://schemas.openxmlformats.org/wordprocessingml/2006/main" xmlns:w14="http://schemas.microsoft.com/office/word/2010/wordml" xmlns:wpg="http://schemas.microsoft.com/office/word/2010/wordprocessingGroup" xmlns:wpi="http://schemas.microsoft.com/office/word/2010/wordprocessingInk" xmlns:wne="http://schemas.microsoft.com/office/word/2006/wordml" xmlns:wps="http://schemas.microsoft.com/office/word/2010/wordprocessingShape" mc:Ignorable="w14 wp14">
+<w:document xmlns:wpc="http://schemas.microsoft.com/office/word/2010/wordprocessingCanvas" xmlns:mc="http://schemas.openxmlformats.org/markup-compatibility/2006" xmlns:o="urn:schemas-microsoft-com:office:office" xmlns:r="http://schemas.openxmlformats.org/officeDocument/2006/relationships" xmlns:m="http://schemas.openxmlformats.org/officeDocument/2006/math" xmlns:v="urn:schemas-microsoft-com:vml" xmlns:wp14="http://schemas.microsoft.com/office/word/2010/wordprocessingDrawing" xmlns:wp="http://schemas.openxmlformats.org/drawingml/2006/wordprocessingDrawing" xmlns:w10="urn:schemas-microsoft-com:office:word" xmlns:w="http://schemas.openxmlformats.org/wordprocessingml/2006/main" xmlns:w14="http://schemas.microsoft.com/office/word/2010/wordml" xmlns:w15="http://schemas.microsoft.com/office/word/2012/wordml" xmlns:wpg="http://schemas.microsoft.com/office/word/2010/wordprocessingGroup" xmlns:wpi="http://schemas.microsoft.com/office/word/2010/wordprocessingInk" xmlns:wne="http://schemas.microsoft.com/office/word/2006/wordml" xmlns:wps="http://schemas.microsoft.com/office/word/2010/wordprocessingShape" mc:Ignorable="w14 w15 wp14">
   <w:body>
     <w:p>
       <w:r>
@@ -3927,8 +3927,11 @@
     <w:p/>
     <w:p/>
     <w:p/>
-    <w:p/>
-    <w:p/>
+    <w:p>
+      <w:r>
+        <w:t>Test Matrix</w:t>
+      </w:r>
+    </w:p>
     <w:tbl>
       <w:tblPr>
         <w:tblW w:w="8295" w:type="dxa"/>
@@ -4511,6 +4514,13 @@
               </w:rPr>
               <w:t>item</w:t>
             </w:r>
+            <w:r>
+              <w:rPr>
+                <w:rFonts w:ascii="Calibri" w:eastAsia="Times New Roman" w:hAnsi="Calibri" w:cs="Times New Roman"/>
+                <w:color w:val="000000"/>
+              </w:rPr>
+              <w:t>s</w:t>
+            </w:r>
           </w:p>
         </w:tc>
         <w:tc>
@@ -4573,7 +4583,7 @@
                 <w:rFonts w:ascii="Calibri" w:eastAsia="Times New Roman" w:hAnsi="Calibri" w:cs="Times New Roman"/>
                 <w:color w:val="000000"/>
               </w:rPr>
-              <w:t>-1</w:t>
+              <w:t>EGG</w:t>
             </w:r>
           </w:p>
         </w:tc>
@@ -4605,7 +4615,7 @@
                 <w:rFonts w:ascii="Calibri" w:eastAsia="Times New Roman" w:hAnsi="Calibri" w:cs="Times New Roman"/>
                 <w:color w:val="000000"/>
               </w:rPr>
-              <w:t>char</w:t>
+              <w:t>egg</w:t>
             </w:r>
           </w:p>
         </w:tc>
@@ -4637,6 +4647,13 @@
                 <w:rFonts w:ascii="Calibri" w:eastAsia="Times New Roman" w:hAnsi="Calibri" w:cs="Times New Roman"/>
                 <w:color w:val="000000"/>
               </w:rPr>
+              <w:t>egg</w:t>
+            </w:r>
+            <w:r>
+              <w:rPr>
+                <w:rFonts w:ascii="Calibri" w:eastAsia="Times New Roman" w:hAnsi="Calibri" w:cs="Times New Roman"/>
+                <w:color w:val="000000"/>
+              </w:rPr>
               <w:t> </w:t>
             </w:r>
           </w:p>
@@ -4669,7 +4686,7 @@
                 <w:rFonts w:ascii="Calibri" w:eastAsia="Times New Roman" w:hAnsi="Calibri" w:cs="Times New Roman"/>
                 <w:color w:val="000000"/>
               </w:rPr>
-              <w:t>0</w:t>
+              <w:t>egg</w:t>
             </w:r>
           </w:p>
         </w:tc>
@@ -4701,7 +4718,7 @@
                 <w:rFonts w:ascii="Calibri" w:eastAsia="Times New Roman" w:hAnsi="Calibri" w:cs="Times New Roman"/>
                 <w:color w:val="000000"/>
               </w:rPr>
-              <w:t>(any)</w:t>
+              <w:t>egg</w:t>
             </w:r>
           </w:p>
         </w:tc>
@@ -4733,7 +4750,7 @@
                 <w:rFonts w:ascii="Calibri" w:eastAsia="Times New Roman" w:hAnsi="Calibri" w:cs="Times New Roman"/>
                 <w:color w:val="000000"/>
               </w:rPr>
-              <w:t>(any)</w:t>
+              <w:t>egg</w:t>
             </w:r>
           </w:p>
         </w:tc>
@@ -4765,13 +4782,29 @@
                 <w:color w:val="000000"/>
               </w:rPr>
             </w:pPr>
-            <w:r>
-              <w:rPr>
-                <w:rFonts w:ascii="Calibri" w:eastAsia="Times New Roman" w:hAnsi="Calibri" w:cs="Times New Roman"/>
-                <w:color w:val="000000"/>
-              </w:rPr>
-              <w:t>item weight total</w:t>
-            </w:r>
+            <w:proofErr w:type="spellStart"/>
+            <w:r>
+              <w:rPr>
+                <w:rFonts w:ascii="Calibri" w:eastAsia="Times New Roman" w:hAnsi="Calibri" w:cs="Times New Roman"/>
+                <w:color w:val="000000"/>
+              </w:rPr>
+              <w:t>itemT</w:t>
+            </w:r>
+            <w:r>
+              <w:rPr>
+                <w:rFonts w:ascii="Calibri" w:eastAsia="Times New Roman" w:hAnsi="Calibri" w:cs="Times New Roman"/>
+                <w:color w:val="000000"/>
+              </w:rPr>
+              <w:t>otal</w:t>
+            </w:r>
+            <w:r>
+              <w:rPr>
+                <w:rFonts w:ascii="Calibri" w:eastAsia="Times New Roman" w:hAnsi="Calibri" w:cs="Times New Roman"/>
+                <w:color w:val="000000"/>
+              </w:rPr>
+              <w:t>Pounds</w:t>
+            </w:r>
+            <w:proofErr w:type="spellEnd"/>
           </w:p>
         </w:tc>
         <w:tc>
@@ -4802,7 +4835,14 @@
                 <w:rFonts w:ascii="Calibri" w:eastAsia="Times New Roman" w:hAnsi="Calibri" w:cs="Times New Roman"/>
                 <w:color w:val="000000"/>
               </w:rPr>
-              <w:t>0.22</w:t>
+              <w:t>0.</w:t>
+            </w:r>
+            <w:r>
+              <w:rPr>
+                <w:rFonts w:ascii="Calibri" w:eastAsia="Times New Roman" w:hAnsi="Calibri" w:cs="Times New Roman"/>
+                <w:color w:val="000000"/>
+              </w:rPr>
+              <w:t>44</w:t>
             </w:r>
           </w:p>
         </w:tc>
@@ -4834,7 +4874,7 @@
                 <w:rFonts w:ascii="Calibri" w:eastAsia="Times New Roman" w:hAnsi="Calibri" w:cs="Times New Roman"/>
                 <w:color w:val="000000"/>
               </w:rPr>
-              <w:t> </w:t>
+              <w:t>0.44</w:t>
             </w:r>
           </w:p>
         </w:tc>
@@ -4866,6 +4906,13 @@
                 <w:rFonts w:ascii="Calibri" w:eastAsia="Times New Roman" w:hAnsi="Calibri" w:cs="Times New Roman"/>
                 <w:color w:val="000000"/>
               </w:rPr>
+              <w:t>-1</w:t>
+            </w:r>
+            <w:r>
+              <w:rPr>
+                <w:rFonts w:ascii="Calibri" w:eastAsia="Times New Roman" w:hAnsi="Calibri" w:cs="Times New Roman"/>
+                <w:color w:val="000000"/>
+              </w:rPr>
               <w:t> </w:t>
             </w:r>
           </w:p>
@@ -4900,6 +4947,13 @@
               </w:rPr>
               <w:t> </w:t>
             </w:r>
+            <w:r>
+              <w:rPr>
+                <w:rFonts w:ascii="Calibri" w:eastAsia="Times New Roman" w:hAnsi="Calibri" w:cs="Times New Roman"/>
+                <w:color w:val="000000"/>
+              </w:rPr>
+              <w:t>26</w:t>
+            </w:r>
           </w:p>
         </w:tc>
         <w:tc>
@@ -4930,7 +4984,7 @@
                 <w:rFonts w:ascii="Calibri" w:eastAsia="Times New Roman" w:hAnsi="Calibri" w:cs="Times New Roman"/>
                 <w:color w:val="000000"/>
               </w:rPr>
-              <w:t>(any)</w:t>
+              <w:t>0.01</w:t>
             </w:r>
           </w:p>
         </w:tc>
@@ -5072,8 +5126,37 @@
                 <w:sz w:val="18"/>
                 <w:szCs w:val="18"/>
               </w:rPr>
-              <w:t>Sum total weight</w:t>
-            </w:r>
+              <w:t xml:space="preserve"> </w:t>
+            </w:r>
+            <w:proofErr w:type="spellStart"/>
+            <w:r>
+              <w:rPr>
+                <w:rFonts w:ascii="Calibri" w:eastAsia="Times New Roman" w:hAnsi="Calibri" w:cs="Times New Roman"/>
+                <w:color w:val="000000"/>
+                <w:sz w:val="18"/>
+                <w:szCs w:val="18"/>
+              </w:rPr>
+              <w:t>total</w:t>
+            </w:r>
+            <w:r>
+              <w:rPr>
+                <w:rFonts w:ascii="Calibri" w:eastAsia="Times New Roman" w:hAnsi="Calibri" w:cs="Times New Roman"/>
+                <w:color w:val="000000"/>
+                <w:sz w:val="18"/>
+                <w:szCs w:val="18"/>
+              </w:rPr>
+              <w:t>W</w:t>
+            </w:r>
+            <w:r>
+              <w:rPr>
+                <w:rFonts w:ascii="Calibri" w:eastAsia="Times New Roman" w:hAnsi="Calibri" w:cs="Times New Roman"/>
+                <w:color w:val="000000"/>
+                <w:sz w:val="18"/>
+                <w:szCs w:val="18"/>
+              </w:rPr>
+              <w:t>eight</w:t>
+            </w:r>
+            <w:proofErr w:type="spellEnd"/>
           </w:p>
         </w:tc>
         <w:tc>
@@ -5104,7 +5187,21 @@
                 <w:rFonts w:ascii="Calibri" w:eastAsia="Times New Roman" w:hAnsi="Calibri" w:cs="Times New Roman"/>
                 <w:color w:val="000000"/>
               </w:rPr>
-              <w:t>.22lbs</w:t>
+              <w:t>.</w:t>
+            </w:r>
+            <w:r>
+              <w:rPr>
+                <w:rFonts w:ascii="Calibri" w:eastAsia="Times New Roman" w:hAnsi="Calibri" w:cs="Times New Roman"/>
+                <w:color w:val="000000"/>
+              </w:rPr>
+              <w:t>44</w:t>
+            </w:r>
+            <w:r>
+              <w:rPr>
+                <w:rFonts w:ascii="Calibri" w:eastAsia="Times New Roman" w:hAnsi="Calibri" w:cs="Times New Roman"/>
+                <w:color w:val="000000"/>
+              </w:rPr>
+              <w:t>lbs</w:t>
             </w:r>
           </w:p>
         </w:tc>
@@ -5234,6 +5331,13 @@
               </w:rPr>
               <w:t>0</w:t>
             </w:r>
+            <w:r>
+              <w:rPr>
+                <w:rFonts w:ascii="Calibri" w:eastAsia="Times New Roman" w:hAnsi="Calibri" w:cs="Times New Roman"/>
+                <w:color w:val="000000"/>
+              </w:rPr>
+              <w:t>.01</w:t>
+            </w:r>
           </w:p>
         </w:tc>
         <w:tc>
@@ -5296,7 +5400,7 @@
                 <w:rFonts w:ascii="Calibri" w:eastAsia="Times New Roman" w:hAnsi="Calibri" w:cs="Times New Roman"/>
                 <w:color w:val="000000"/>
               </w:rPr>
-              <w:t>(max)</w:t>
+              <w:t>25lbs</w:t>
             </w:r>
           </w:p>
         </w:tc>
@@ -5401,7 +5505,7 @@
                 <w:sz w:val="14"/>
                 <w:szCs w:val="14"/>
               </w:rPr>
-              <w:t>invalid weight</w:t>
+              <w:t>invalid item</w:t>
             </w:r>
           </w:p>
         </w:tc>
@@ -5437,7 +5541,7 @@
                 <w:sz w:val="14"/>
                 <w:szCs w:val="14"/>
               </w:rPr>
-              <w:t>invalid item</w:t>
+              <w:t>Invalid weight</w:t>
             </w:r>
           </w:p>
         </w:tc>
@@ -5574,26 +5678,1911 @@
         </w:tc>
       </w:tr>
     </w:tbl>
-    <w:p/>
-    <w:p/>
-    <w:p/>
-    <w:p/>
-    <w:p/>
-    <w:p/>
-    <w:p/>
-    <w:p/>
-    <w:p/>
-    <w:p/>
-    <w:p/>
-    <w:p/>
-    <w:p/>
-    <w:p/>
-    <w:p/>
-    <w:p/>
-    <w:p/>
+    <w:p>
+      <w:pPr>
+        <w:spacing w:after="0"/>
+      </w:pPr>
+    </w:p>
+    <w:p>
+      <w:pPr>
+        <w:spacing w:after="0"/>
+      </w:pPr>
+      <w:r>
+        <w:t xml:space="preserve">Header: </w:t>
+      </w:r>
+      <w:proofErr w:type="spellStart"/>
+      <w:proofErr w:type="gramStart"/>
+      <w:r>
+        <w:t>calcWeightOfCart</w:t>
+      </w:r>
+      <w:proofErr w:type="spellEnd"/>
+      <w:r>
+        <w:t>(</w:t>
+      </w:r>
+      <w:proofErr w:type="spellStart"/>
+      <w:proofErr w:type="gramEnd"/>
+      <w:r>
+        <w:t>i</w:t>
+      </w:r>
+      <w:r>
+        <w:t>tem</w:t>
+      </w:r>
+      <w:r>
+        <w:t>TotalPounds</w:t>
+      </w:r>
+      <w:proofErr w:type="spellEnd"/>
+      <w:r>
+        <w:t xml:space="preserve">, </w:t>
+      </w:r>
+      <w:r>
+        <w:t>item</w:t>
+      </w:r>
+      <w:r>
+        <w:t>): double</w:t>
+      </w:r>
+    </w:p>
+    <w:p>
+      <w:pPr>
+        <w:spacing w:after="0"/>
+      </w:pPr>
+      <w:r>
+        <w:t>Task: Convert number of items on person and weigh them so you know how much weight you are carrying.</w:t>
+      </w:r>
+    </w:p>
+    <w:p>
+      <w:pPr>
+        <w:spacing w:after="0"/>
+      </w:pPr>
+      <w:r>
+        <w:t xml:space="preserve">Inputs: </w:t>
+      </w:r>
+      <w:proofErr w:type="spellStart"/>
+      <w:r>
+        <w:t>itemTotalPounds</w:t>
+      </w:r>
+      <w:proofErr w:type="spellEnd"/>
+      <w:r>
+        <w:t>, items</w:t>
+      </w:r>
+    </w:p>
+    <w:p>
+      <w:pPr>
+        <w:spacing w:after="0"/>
+      </w:pPr>
+      <w:r>
+        <w:t xml:space="preserve">Outputs: </w:t>
+      </w:r>
+      <w:proofErr w:type="spellStart"/>
+      <w:r>
+        <w:t>totalWeight</w:t>
+      </w:r>
+      <w:proofErr w:type="spellEnd"/>
+    </w:p>
+    <w:p>
+      <w:pPr>
+        <w:spacing w:after="0"/>
+      </w:pPr>
+      <w:r>
+        <w:t xml:space="preserve">Validation: item must be in inventory and you can carry no more than 25lbs. item must be in list array (egg, flour, sugar, </w:t>
+      </w:r>
+      <w:proofErr w:type="spellStart"/>
+      <w:r>
+        <w:t>butta</w:t>
+      </w:r>
+      <w:proofErr w:type="spellEnd"/>
+      <w:r>
+        <w:t>)</w:t>
+      </w:r>
+    </w:p>
     <w:tbl>
       <w:tblPr>
         <w:tblW w:w="8295" w:type="dxa"/>
+        <w:tblInd w:w="93" w:type="dxa"/>
+        <w:tblLook w:val="04A0" w:firstRow="1" w:lastRow="0" w:firstColumn="1" w:lastColumn="0" w:noHBand="0" w:noVBand="1"/>
+      </w:tblPr>
+      <w:tblGrid>
+        <w:gridCol w:w="1905"/>
+        <w:gridCol w:w="810"/>
+        <w:gridCol w:w="720"/>
+        <w:gridCol w:w="900"/>
+        <w:gridCol w:w="1170"/>
+        <w:gridCol w:w="841"/>
+        <w:gridCol w:w="689"/>
+        <w:gridCol w:w="1260"/>
+      </w:tblGrid>
+      <w:tr>
+        <w:trPr>
+          <w:trHeight w:val="315"/>
+        </w:trPr>
+        <w:tc>
+          <w:tcPr>
+            <w:tcW w:w="8295" w:type="dxa"/>
+            <w:gridSpan w:val="8"/>
+            <w:tcBorders>
+              <w:top w:val="single" w:sz="8" w:space="0" w:color="auto"/>
+              <w:left w:val="single" w:sz="8" w:space="0" w:color="auto"/>
+              <w:bottom w:val="nil"/>
+              <w:right w:val="single" w:sz="8" w:space="0" w:color="000000"/>
+            </w:tcBorders>
+            <w:shd w:val="clear" w:color="auto" w:fill="auto"/>
+            <w:noWrap/>
+            <w:vAlign w:val="bottom"/>
+            <w:hideMark/>
+          </w:tcPr>
+          <w:p>
+            <w:pPr>
+              <w:spacing w:after="0" w:line="240" w:lineRule="auto"/>
+              <w:jc w:val="center"/>
+              <w:rPr>
+                <w:rFonts w:ascii="Calibri" w:eastAsia="Times New Roman" w:hAnsi="Calibri" w:cs="Times New Roman"/>
+                <w:color w:val="000000"/>
+              </w:rPr>
+            </w:pPr>
+            <w:r>
+              <w:rPr>
+                <w:rFonts w:ascii="Calibri" w:eastAsia="Times New Roman" w:hAnsi="Calibri" w:cs="Times New Roman"/>
+                <w:color w:val="000000"/>
+              </w:rPr>
+              <w:t>Test Cases</w:t>
+            </w:r>
+          </w:p>
+        </w:tc>
+      </w:tr>
+      <w:tr>
+        <w:trPr>
+          <w:trHeight w:val="315"/>
+        </w:trPr>
+        <w:tc>
+          <w:tcPr>
+            <w:tcW w:w="1905" w:type="dxa"/>
+            <w:tcBorders>
+              <w:top w:val="single" w:sz="8" w:space="0" w:color="auto"/>
+              <w:left w:val="single" w:sz="8" w:space="0" w:color="auto"/>
+              <w:bottom w:val="single" w:sz="8" w:space="0" w:color="auto"/>
+              <w:right w:val="single" w:sz="4" w:space="0" w:color="auto"/>
+            </w:tcBorders>
+            <w:shd w:val="clear" w:color="auto" w:fill="auto"/>
+            <w:noWrap/>
+            <w:vAlign w:val="bottom"/>
+            <w:hideMark/>
+          </w:tcPr>
+          <w:p>
+            <w:pPr>
+              <w:spacing w:after="0" w:line="240" w:lineRule="auto"/>
+              <w:jc w:val="center"/>
+              <w:rPr>
+                <w:rFonts w:ascii="Calibri" w:eastAsia="Times New Roman" w:hAnsi="Calibri" w:cs="Times New Roman"/>
+                <w:color w:val="000000"/>
+              </w:rPr>
+            </w:pPr>
+            <w:r>
+              <w:rPr>
+                <w:rFonts w:ascii="Calibri" w:eastAsia="Times New Roman" w:hAnsi="Calibri" w:cs="Times New Roman"/>
+                <w:color w:val="000000"/>
+              </w:rPr>
+              <w:t>Variables</w:t>
+            </w:r>
+          </w:p>
+        </w:tc>
+        <w:tc>
+          <w:tcPr>
+            <w:tcW w:w="810" w:type="dxa"/>
+            <w:tcBorders>
+              <w:top w:val="single" w:sz="8" w:space="0" w:color="auto"/>
+              <w:left w:val="nil"/>
+              <w:bottom w:val="single" w:sz="8" w:space="0" w:color="auto"/>
+              <w:right w:val="single" w:sz="4" w:space="0" w:color="auto"/>
+            </w:tcBorders>
+            <w:shd w:val="clear" w:color="auto" w:fill="auto"/>
+            <w:noWrap/>
+            <w:vAlign w:val="bottom"/>
+            <w:hideMark/>
+          </w:tcPr>
+          <w:p>
+            <w:pPr>
+              <w:spacing w:after="0" w:line="240" w:lineRule="auto"/>
+              <w:jc w:val="center"/>
+              <w:rPr>
+                <w:rFonts w:ascii="Calibri" w:eastAsia="Times New Roman" w:hAnsi="Calibri" w:cs="Times New Roman"/>
+                <w:color w:val="000000"/>
+              </w:rPr>
+            </w:pPr>
+            <w:r>
+              <w:rPr>
+                <w:rFonts w:ascii="Calibri" w:eastAsia="Times New Roman" w:hAnsi="Calibri" w:cs="Times New Roman"/>
+                <w:color w:val="000000"/>
+              </w:rPr>
+              <w:t>1</w:t>
+            </w:r>
+          </w:p>
+        </w:tc>
+        <w:tc>
+          <w:tcPr>
+            <w:tcW w:w="720" w:type="dxa"/>
+            <w:tcBorders>
+              <w:top w:val="single" w:sz="8" w:space="0" w:color="auto"/>
+              <w:left w:val="nil"/>
+              <w:bottom w:val="single" w:sz="8" w:space="0" w:color="auto"/>
+              <w:right w:val="single" w:sz="4" w:space="0" w:color="auto"/>
+            </w:tcBorders>
+            <w:shd w:val="clear" w:color="auto" w:fill="auto"/>
+            <w:noWrap/>
+            <w:vAlign w:val="bottom"/>
+            <w:hideMark/>
+          </w:tcPr>
+          <w:p>
+            <w:pPr>
+              <w:spacing w:after="0" w:line="240" w:lineRule="auto"/>
+              <w:jc w:val="center"/>
+              <w:rPr>
+                <w:rFonts w:ascii="Calibri" w:eastAsia="Times New Roman" w:hAnsi="Calibri" w:cs="Times New Roman"/>
+                <w:color w:val="000000"/>
+              </w:rPr>
+            </w:pPr>
+            <w:r>
+              <w:rPr>
+                <w:rFonts w:ascii="Calibri" w:eastAsia="Times New Roman" w:hAnsi="Calibri" w:cs="Times New Roman"/>
+                <w:color w:val="000000"/>
+              </w:rPr>
+              <w:t>2</w:t>
+            </w:r>
+          </w:p>
+        </w:tc>
+        <w:tc>
+          <w:tcPr>
+            <w:tcW w:w="900" w:type="dxa"/>
+            <w:tcBorders>
+              <w:top w:val="single" w:sz="8" w:space="0" w:color="auto"/>
+              <w:left w:val="nil"/>
+              <w:bottom w:val="single" w:sz="8" w:space="0" w:color="auto"/>
+              <w:right w:val="single" w:sz="4" w:space="0" w:color="auto"/>
+            </w:tcBorders>
+            <w:shd w:val="clear" w:color="auto" w:fill="auto"/>
+            <w:noWrap/>
+            <w:vAlign w:val="bottom"/>
+            <w:hideMark/>
+          </w:tcPr>
+          <w:p>
+            <w:pPr>
+              <w:spacing w:after="0" w:line="240" w:lineRule="auto"/>
+              <w:jc w:val="center"/>
+              <w:rPr>
+                <w:rFonts w:ascii="Calibri" w:eastAsia="Times New Roman" w:hAnsi="Calibri" w:cs="Times New Roman"/>
+                <w:color w:val="000000"/>
+              </w:rPr>
+            </w:pPr>
+            <w:r>
+              <w:rPr>
+                <w:rFonts w:ascii="Calibri" w:eastAsia="Times New Roman" w:hAnsi="Calibri" w:cs="Times New Roman"/>
+                <w:color w:val="000000"/>
+              </w:rPr>
+              <w:t>3</w:t>
+            </w:r>
+          </w:p>
+        </w:tc>
+        <w:tc>
+          <w:tcPr>
+            <w:tcW w:w="1170" w:type="dxa"/>
+            <w:tcBorders>
+              <w:top w:val="single" w:sz="8" w:space="0" w:color="auto"/>
+              <w:left w:val="nil"/>
+              <w:bottom w:val="single" w:sz="8" w:space="0" w:color="auto"/>
+              <w:right w:val="single" w:sz="4" w:space="0" w:color="auto"/>
+            </w:tcBorders>
+            <w:shd w:val="clear" w:color="auto" w:fill="auto"/>
+            <w:noWrap/>
+            <w:vAlign w:val="bottom"/>
+            <w:hideMark/>
+          </w:tcPr>
+          <w:p>
+            <w:pPr>
+              <w:spacing w:after="0" w:line="240" w:lineRule="auto"/>
+              <w:jc w:val="center"/>
+              <w:rPr>
+                <w:rFonts w:ascii="Calibri" w:eastAsia="Times New Roman" w:hAnsi="Calibri" w:cs="Times New Roman"/>
+                <w:color w:val="000000"/>
+              </w:rPr>
+            </w:pPr>
+            <w:r>
+              <w:rPr>
+                <w:rFonts w:ascii="Calibri" w:eastAsia="Times New Roman" w:hAnsi="Calibri" w:cs="Times New Roman"/>
+                <w:color w:val="000000"/>
+              </w:rPr>
+              <w:t>4</w:t>
+            </w:r>
+          </w:p>
+        </w:tc>
+        <w:tc>
+          <w:tcPr>
+            <w:tcW w:w="841" w:type="dxa"/>
+            <w:tcBorders>
+              <w:top w:val="single" w:sz="8" w:space="0" w:color="auto"/>
+              <w:left w:val="nil"/>
+              <w:bottom w:val="single" w:sz="8" w:space="0" w:color="auto"/>
+              <w:right w:val="single" w:sz="4" w:space="0" w:color="auto"/>
+            </w:tcBorders>
+            <w:shd w:val="clear" w:color="auto" w:fill="auto"/>
+            <w:noWrap/>
+            <w:vAlign w:val="bottom"/>
+            <w:hideMark/>
+          </w:tcPr>
+          <w:p>
+            <w:pPr>
+              <w:spacing w:after="0" w:line="240" w:lineRule="auto"/>
+              <w:jc w:val="center"/>
+              <w:rPr>
+                <w:rFonts w:ascii="Calibri" w:eastAsia="Times New Roman" w:hAnsi="Calibri" w:cs="Times New Roman"/>
+                <w:color w:val="000000"/>
+              </w:rPr>
+            </w:pPr>
+            <w:r>
+              <w:rPr>
+                <w:rFonts w:ascii="Calibri" w:eastAsia="Times New Roman" w:hAnsi="Calibri" w:cs="Times New Roman"/>
+                <w:color w:val="000000"/>
+              </w:rPr>
+              <w:t>5</w:t>
+            </w:r>
+          </w:p>
+        </w:tc>
+        <w:tc>
+          <w:tcPr>
+            <w:tcW w:w="689" w:type="dxa"/>
+            <w:tcBorders>
+              <w:top w:val="single" w:sz="8" w:space="0" w:color="auto"/>
+              <w:left w:val="nil"/>
+              <w:bottom w:val="single" w:sz="8" w:space="0" w:color="auto"/>
+              <w:right w:val="single" w:sz="4" w:space="0" w:color="auto"/>
+            </w:tcBorders>
+            <w:shd w:val="clear" w:color="auto" w:fill="auto"/>
+            <w:noWrap/>
+            <w:vAlign w:val="bottom"/>
+            <w:hideMark/>
+          </w:tcPr>
+          <w:p>
+            <w:pPr>
+              <w:spacing w:after="0" w:line="240" w:lineRule="auto"/>
+              <w:jc w:val="center"/>
+              <w:rPr>
+                <w:rFonts w:ascii="Calibri" w:eastAsia="Times New Roman" w:hAnsi="Calibri" w:cs="Times New Roman"/>
+                <w:color w:val="000000"/>
+              </w:rPr>
+            </w:pPr>
+            <w:r>
+              <w:rPr>
+                <w:rFonts w:ascii="Calibri" w:eastAsia="Times New Roman" w:hAnsi="Calibri" w:cs="Times New Roman"/>
+                <w:color w:val="000000"/>
+              </w:rPr>
+              <w:t>6</w:t>
+            </w:r>
+          </w:p>
+        </w:tc>
+        <w:tc>
+          <w:tcPr>
+            <w:tcW w:w="1260" w:type="dxa"/>
+            <w:tcBorders>
+              <w:top w:val="single" w:sz="8" w:space="0" w:color="auto"/>
+              <w:left w:val="nil"/>
+              <w:bottom w:val="single" w:sz="8" w:space="0" w:color="auto"/>
+              <w:right w:val="single" w:sz="8" w:space="0" w:color="auto"/>
+            </w:tcBorders>
+            <w:shd w:val="clear" w:color="auto" w:fill="auto"/>
+            <w:noWrap/>
+            <w:vAlign w:val="bottom"/>
+            <w:hideMark/>
+          </w:tcPr>
+          <w:p>
+            <w:pPr>
+              <w:spacing w:after="0" w:line="240" w:lineRule="auto"/>
+              <w:jc w:val="center"/>
+              <w:rPr>
+                <w:rFonts w:ascii="Calibri" w:eastAsia="Times New Roman" w:hAnsi="Calibri" w:cs="Times New Roman"/>
+                <w:color w:val="000000"/>
+              </w:rPr>
+            </w:pPr>
+            <w:r>
+              <w:rPr>
+                <w:rFonts w:ascii="Calibri" w:eastAsia="Times New Roman" w:hAnsi="Calibri" w:cs="Times New Roman"/>
+                <w:color w:val="000000"/>
+              </w:rPr>
+              <w:t>7</w:t>
+            </w:r>
+          </w:p>
+        </w:tc>
+      </w:tr>
+      <w:tr>
+        <w:trPr>
+          <w:trHeight w:val="300"/>
+        </w:trPr>
+        <w:tc>
+          <w:tcPr>
+            <w:tcW w:w="1905" w:type="dxa"/>
+            <w:tcBorders>
+              <w:top w:val="nil"/>
+              <w:left w:val="single" w:sz="8" w:space="0" w:color="auto"/>
+              <w:bottom w:val="single" w:sz="4" w:space="0" w:color="auto"/>
+              <w:right w:val="single" w:sz="8" w:space="0" w:color="auto"/>
+            </w:tcBorders>
+            <w:shd w:val="clear" w:color="auto" w:fill="auto"/>
+            <w:noWrap/>
+            <w:vAlign w:val="bottom"/>
+            <w:hideMark/>
+          </w:tcPr>
+          <w:p>
+            <w:pPr>
+              <w:spacing w:after="0" w:line="240" w:lineRule="auto"/>
+              <w:jc w:val="center"/>
+              <w:rPr>
+                <w:rFonts w:ascii="Calibri" w:eastAsia="Times New Roman" w:hAnsi="Calibri" w:cs="Times New Roman"/>
+                <w:color w:val="000000"/>
+              </w:rPr>
+            </w:pPr>
+            <w:proofErr w:type="spellStart"/>
+            <w:r>
+              <w:rPr>
+                <w:rFonts w:ascii="Calibri" w:eastAsia="Times New Roman" w:hAnsi="Calibri" w:cs="Times New Roman"/>
+                <w:color w:val="000000"/>
+              </w:rPr>
+              <w:t>itemTotalPounds</w:t>
+            </w:r>
+            <w:proofErr w:type="spellEnd"/>
+          </w:p>
+        </w:tc>
+        <w:tc>
+          <w:tcPr>
+            <w:tcW w:w="810" w:type="dxa"/>
+            <w:tcBorders>
+              <w:top w:val="nil"/>
+              <w:left w:val="nil"/>
+              <w:bottom w:val="single" w:sz="4" w:space="0" w:color="auto"/>
+              <w:right w:val="single" w:sz="4" w:space="0" w:color="auto"/>
+            </w:tcBorders>
+            <w:shd w:val="clear" w:color="auto" w:fill="auto"/>
+            <w:noWrap/>
+            <w:vAlign w:val="bottom"/>
+            <w:hideMark/>
+          </w:tcPr>
+          <w:p>
+            <w:pPr>
+              <w:spacing w:after="0" w:line="240" w:lineRule="auto"/>
+              <w:jc w:val="center"/>
+              <w:rPr>
+                <w:rFonts w:ascii="Calibri" w:eastAsia="Times New Roman" w:hAnsi="Calibri" w:cs="Times New Roman"/>
+                <w:color w:val="000000"/>
+              </w:rPr>
+            </w:pPr>
+            <w:r>
+              <w:rPr>
+                <w:rFonts w:ascii="Calibri" w:eastAsia="Times New Roman" w:hAnsi="Calibri" w:cs="Times New Roman"/>
+                <w:color w:val="000000"/>
+              </w:rPr>
+              <w:t>0.44</w:t>
+            </w:r>
+          </w:p>
+        </w:tc>
+        <w:tc>
+          <w:tcPr>
+            <w:tcW w:w="720" w:type="dxa"/>
+            <w:tcBorders>
+              <w:top w:val="nil"/>
+              <w:left w:val="nil"/>
+              <w:bottom w:val="single" w:sz="4" w:space="0" w:color="auto"/>
+              <w:right w:val="single" w:sz="4" w:space="0" w:color="auto"/>
+            </w:tcBorders>
+            <w:shd w:val="clear" w:color="auto" w:fill="auto"/>
+            <w:noWrap/>
+            <w:vAlign w:val="bottom"/>
+            <w:hideMark/>
+          </w:tcPr>
+          <w:p>
+            <w:pPr>
+              <w:spacing w:after="0" w:line="240" w:lineRule="auto"/>
+              <w:jc w:val="center"/>
+              <w:rPr>
+                <w:rFonts w:ascii="Calibri" w:eastAsia="Times New Roman" w:hAnsi="Calibri" w:cs="Times New Roman"/>
+                <w:color w:val="000000"/>
+              </w:rPr>
+            </w:pPr>
+            <w:r>
+              <w:rPr>
+                <w:rFonts w:ascii="Calibri" w:eastAsia="Times New Roman" w:hAnsi="Calibri" w:cs="Times New Roman"/>
+                <w:color w:val="000000"/>
+              </w:rPr>
+              <w:t>.44</w:t>
+            </w:r>
+          </w:p>
+        </w:tc>
+        <w:tc>
+          <w:tcPr>
+            <w:tcW w:w="900" w:type="dxa"/>
+            <w:tcBorders>
+              <w:top w:val="nil"/>
+              <w:left w:val="nil"/>
+              <w:bottom w:val="single" w:sz="4" w:space="0" w:color="auto"/>
+              <w:right w:val="single" w:sz="4" w:space="0" w:color="auto"/>
+            </w:tcBorders>
+            <w:shd w:val="clear" w:color="auto" w:fill="auto"/>
+            <w:noWrap/>
+            <w:vAlign w:val="bottom"/>
+            <w:hideMark/>
+          </w:tcPr>
+          <w:p>
+            <w:pPr>
+              <w:spacing w:after="0" w:line="240" w:lineRule="auto"/>
+              <w:jc w:val="center"/>
+              <w:rPr>
+                <w:rFonts w:ascii="Calibri" w:eastAsia="Times New Roman" w:hAnsi="Calibri" w:cs="Times New Roman"/>
+                <w:color w:val="000000"/>
+              </w:rPr>
+            </w:pPr>
+            <w:r>
+              <w:rPr>
+                <w:rFonts w:ascii="Calibri" w:eastAsia="Times New Roman" w:hAnsi="Calibri" w:cs="Times New Roman"/>
+                <w:color w:val="000000"/>
+              </w:rPr>
+              <w:t>-1</w:t>
+            </w:r>
+          </w:p>
+        </w:tc>
+        <w:tc>
+          <w:tcPr>
+            <w:tcW w:w="1170" w:type="dxa"/>
+            <w:tcBorders>
+              <w:top w:val="nil"/>
+              <w:left w:val="nil"/>
+              <w:bottom w:val="single" w:sz="4" w:space="0" w:color="auto"/>
+              <w:right w:val="single" w:sz="4" w:space="0" w:color="auto"/>
+            </w:tcBorders>
+            <w:shd w:val="clear" w:color="auto" w:fill="auto"/>
+            <w:noWrap/>
+            <w:vAlign w:val="bottom"/>
+            <w:hideMark/>
+          </w:tcPr>
+          <w:p>
+            <w:pPr>
+              <w:spacing w:after="0" w:line="240" w:lineRule="auto"/>
+              <w:jc w:val="center"/>
+              <w:rPr>
+                <w:rFonts w:ascii="Calibri" w:eastAsia="Times New Roman" w:hAnsi="Calibri" w:cs="Times New Roman"/>
+                <w:color w:val="000000"/>
+              </w:rPr>
+            </w:pPr>
+            <w:r>
+              <w:rPr>
+                <w:rFonts w:ascii="Calibri" w:eastAsia="Times New Roman" w:hAnsi="Calibri" w:cs="Times New Roman"/>
+                <w:color w:val="000000"/>
+              </w:rPr>
+              <w:t>26</w:t>
+            </w:r>
+          </w:p>
+        </w:tc>
+        <w:tc>
+          <w:tcPr>
+            <w:tcW w:w="841" w:type="dxa"/>
+            <w:tcBorders>
+              <w:top w:val="nil"/>
+              <w:left w:val="nil"/>
+              <w:bottom w:val="single" w:sz="4" w:space="0" w:color="auto"/>
+              <w:right w:val="single" w:sz="4" w:space="0" w:color="auto"/>
+            </w:tcBorders>
+            <w:shd w:val="clear" w:color="auto" w:fill="auto"/>
+            <w:noWrap/>
+            <w:vAlign w:val="bottom"/>
+            <w:hideMark/>
+          </w:tcPr>
+          <w:p>
+            <w:pPr>
+              <w:spacing w:after="0" w:line="240" w:lineRule="auto"/>
+              <w:jc w:val="center"/>
+              <w:rPr>
+                <w:rFonts w:ascii="Calibri" w:eastAsia="Times New Roman" w:hAnsi="Calibri" w:cs="Times New Roman"/>
+                <w:color w:val="000000"/>
+              </w:rPr>
+            </w:pPr>
+            <w:r>
+              <w:rPr>
+                <w:rFonts w:ascii="Calibri" w:eastAsia="Times New Roman" w:hAnsi="Calibri" w:cs="Times New Roman"/>
+                <w:color w:val="000000"/>
+              </w:rPr>
+              <w:t>0.01</w:t>
+            </w:r>
+          </w:p>
+        </w:tc>
+        <w:tc>
+          <w:tcPr>
+            <w:tcW w:w="689" w:type="dxa"/>
+            <w:tcBorders>
+              <w:top w:val="nil"/>
+              <w:left w:val="nil"/>
+              <w:bottom w:val="single" w:sz="4" w:space="0" w:color="auto"/>
+              <w:right w:val="single" w:sz="4" w:space="0" w:color="auto"/>
+            </w:tcBorders>
+            <w:shd w:val="clear" w:color="auto" w:fill="auto"/>
+            <w:noWrap/>
+            <w:vAlign w:val="bottom"/>
+            <w:hideMark/>
+          </w:tcPr>
+          <w:p>
+            <w:pPr>
+              <w:spacing w:after="0" w:line="240" w:lineRule="auto"/>
+              <w:jc w:val="center"/>
+              <w:rPr>
+                <w:rFonts w:ascii="Calibri" w:eastAsia="Times New Roman" w:hAnsi="Calibri" w:cs="Times New Roman"/>
+                <w:color w:val="000000"/>
+              </w:rPr>
+            </w:pPr>
+            <w:r>
+              <w:rPr>
+                <w:rFonts w:ascii="Calibri" w:eastAsia="Times New Roman" w:hAnsi="Calibri" w:cs="Times New Roman"/>
+                <w:color w:val="000000"/>
+              </w:rPr>
+              <w:t>0</w:t>
+            </w:r>
+          </w:p>
+        </w:tc>
+        <w:tc>
+          <w:tcPr>
+            <w:tcW w:w="1260" w:type="dxa"/>
+            <w:tcBorders>
+              <w:top w:val="nil"/>
+              <w:left w:val="nil"/>
+              <w:bottom w:val="single" w:sz="4" w:space="0" w:color="auto"/>
+              <w:right w:val="single" w:sz="8" w:space="0" w:color="auto"/>
+            </w:tcBorders>
+            <w:shd w:val="clear" w:color="auto" w:fill="auto"/>
+            <w:noWrap/>
+            <w:vAlign w:val="bottom"/>
+            <w:hideMark/>
+          </w:tcPr>
+          <w:p>
+            <w:pPr>
+              <w:spacing w:after="0" w:line="240" w:lineRule="auto"/>
+              <w:jc w:val="center"/>
+              <w:rPr>
+                <w:rFonts w:ascii="Calibri" w:eastAsia="Times New Roman" w:hAnsi="Calibri" w:cs="Times New Roman"/>
+                <w:color w:val="000000"/>
+              </w:rPr>
+            </w:pPr>
+            <w:r>
+              <w:rPr>
+                <w:rFonts w:ascii="Calibri" w:eastAsia="Times New Roman" w:hAnsi="Calibri" w:cs="Times New Roman"/>
+                <w:color w:val="000000"/>
+              </w:rPr>
+              <w:t>25</w:t>
+            </w:r>
+          </w:p>
+        </w:tc>
+      </w:tr>
+      <w:tr>
+        <w:trPr>
+          <w:trHeight w:val="300"/>
+        </w:trPr>
+        <w:tc>
+          <w:tcPr>
+            <w:tcW w:w="1905" w:type="dxa"/>
+            <w:tcBorders>
+              <w:top w:val="nil"/>
+              <w:left w:val="single" w:sz="8" w:space="0" w:color="auto"/>
+              <w:bottom w:val="single" w:sz="4" w:space="0" w:color="auto"/>
+              <w:right w:val="single" w:sz="8" w:space="0" w:color="auto"/>
+            </w:tcBorders>
+            <w:shd w:val="clear" w:color="auto" w:fill="auto"/>
+            <w:noWrap/>
+            <w:vAlign w:val="bottom"/>
+            <w:hideMark/>
+          </w:tcPr>
+          <w:p>
+            <w:pPr>
+              <w:spacing w:after="0" w:line="240" w:lineRule="auto"/>
+              <w:jc w:val="center"/>
+              <w:rPr>
+                <w:rFonts w:ascii="Calibri" w:eastAsia="Times New Roman" w:hAnsi="Calibri" w:cs="Times New Roman"/>
+                <w:color w:val="000000"/>
+              </w:rPr>
+            </w:pPr>
+            <w:r>
+              <w:rPr>
+                <w:rFonts w:ascii="Calibri" w:eastAsia="Times New Roman" w:hAnsi="Calibri" w:cs="Times New Roman"/>
+                <w:color w:val="000000"/>
+              </w:rPr>
+              <w:t>items</w:t>
+            </w:r>
+          </w:p>
+        </w:tc>
+        <w:tc>
+          <w:tcPr>
+            <w:tcW w:w="810" w:type="dxa"/>
+            <w:tcBorders>
+              <w:top w:val="nil"/>
+              <w:left w:val="nil"/>
+              <w:bottom w:val="single" w:sz="4" w:space="0" w:color="auto"/>
+              <w:right w:val="single" w:sz="4" w:space="0" w:color="auto"/>
+            </w:tcBorders>
+            <w:shd w:val="clear" w:color="auto" w:fill="auto"/>
+            <w:noWrap/>
+            <w:vAlign w:val="bottom"/>
+            <w:hideMark/>
+          </w:tcPr>
+          <w:p>
+            <w:pPr>
+              <w:spacing w:after="0" w:line="240" w:lineRule="auto"/>
+              <w:jc w:val="center"/>
+              <w:rPr>
+                <w:rFonts w:ascii="Calibri" w:eastAsia="Times New Roman" w:hAnsi="Calibri" w:cs="Times New Roman"/>
+                <w:color w:val="000000"/>
+              </w:rPr>
+            </w:pPr>
+            <w:r>
+              <w:rPr>
+                <w:rFonts w:ascii="Calibri" w:eastAsia="Times New Roman" w:hAnsi="Calibri" w:cs="Times New Roman"/>
+                <w:color w:val="000000"/>
+              </w:rPr>
+              <w:t> </w:t>
+            </w:r>
+            <w:r>
+              <w:rPr>
+                <w:rFonts w:ascii="Calibri" w:eastAsia="Times New Roman" w:hAnsi="Calibri" w:cs="Times New Roman"/>
+                <w:color w:val="000000"/>
+              </w:rPr>
+              <w:t>egg</w:t>
+            </w:r>
+          </w:p>
+        </w:tc>
+        <w:tc>
+          <w:tcPr>
+            <w:tcW w:w="720" w:type="dxa"/>
+            <w:tcBorders>
+              <w:top w:val="nil"/>
+              <w:left w:val="nil"/>
+              <w:bottom w:val="single" w:sz="4" w:space="0" w:color="auto"/>
+              <w:right w:val="single" w:sz="4" w:space="0" w:color="auto"/>
+            </w:tcBorders>
+            <w:shd w:val="clear" w:color="auto" w:fill="auto"/>
+            <w:noWrap/>
+            <w:vAlign w:val="bottom"/>
+            <w:hideMark/>
+          </w:tcPr>
+          <w:p>
+            <w:pPr>
+              <w:spacing w:after="0" w:line="240" w:lineRule="auto"/>
+              <w:jc w:val="center"/>
+              <w:rPr>
+                <w:rFonts w:ascii="Calibri" w:eastAsia="Times New Roman" w:hAnsi="Calibri" w:cs="Times New Roman"/>
+                <w:color w:val="000000"/>
+              </w:rPr>
+            </w:pPr>
+            <w:r>
+              <w:rPr>
+                <w:rFonts w:ascii="Calibri" w:eastAsia="Times New Roman" w:hAnsi="Calibri" w:cs="Times New Roman"/>
+                <w:color w:val="000000"/>
+              </w:rPr>
+              <w:t>EGG</w:t>
+            </w:r>
+            <w:r>
+              <w:rPr>
+                <w:rFonts w:ascii="Calibri" w:eastAsia="Times New Roman" w:hAnsi="Calibri" w:cs="Times New Roman"/>
+                <w:color w:val="000000"/>
+              </w:rPr>
+              <w:t> </w:t>
+            </w:r>
+          </w:p>
+        </w:tc>
+        <w:tc>
+          <w:tcPr>
+            <w:tcW w:w="900" w:type="dxa"/>
+            <w:tcBorders>
+              <w:top w:val="nil"/>
+              <w:left w:val="nil"/>
+              <w:bottom w:val="single" w:sz="4" w:space="0" w:color="auto"/>
+              <w:right w:val="single" w:sz="4" w:space="0" w:color="auto"/>
+            </w:tcBorders>
+            <w:shd w:val="clear" w:color="auto" w:fill="auto"/>
+            <w:noWrap/>
+            <w:vAlign w:val="bottom"/>
+            <w:hideMark/>
+          </w:tcPr>
+          <w:p>
+            <w:pPr>
+              <w:spacing w:after="0" w:line="240" w:lineRule="auto"/>
+              <w:jc w:val="center"/>
+              <w:rPr>
+                <w:rFonts w:ascii="Calibri" w:eastAsia="Times New Roman" w:hAnsi="Calibri" w:cs="Times New Roman"/>
+                <w:color w:val="000000"/>
+              </w:rPr>
+            </w:pPr>
+            <w:r>
+              <w:rPr>
+                <w:rFonts w:ascii="Calibri" w:eastAsia="Times New Roman" w:hAnsi="Calibri" w:cs="Times New Roman"/>
+                <w:color w:val="000000"/>
+              </w:rPr>
+              <w:t>egg</w:t>
+            </w:r>
+            <w:r>
+              <w:rPr>
+                <w:rFonts w:ascii="Calibri" w:eastAsia="Times New Roman" w:hAnsi="Calibri" w:cs="Times New Roman"/>
+                <w:color w:val="000000"/>
+              </w:rPr>
+              <w:t> </w:t>
+            </w:r>
+          </w:p>
+        </w:tc>
+        <w:tc>
+          <w:tcPr>
+            <w:tcW w:w="1170" w:type="dxa"/>
+            <w:tcBorders>
+              <w:top w:val="nil"/>
+              <w:left w:val="nil"/>
+              <w:bottom w:val="single" w:sz="4" w:space="0" w:color="auto"/>
+              <w:right w:val="single" w:sz="4" w:space="0" w:color="auto"/>
+            </w:tcBorders>
+            <w:shd w:val="clear" w:color="auto" w:fill="auto"/>
+            <w:noWrap/>
+            <w:vAlign w:val="bottom"/>
+            <w:hideMark/>
+          </w:tcPr>
+          <w:p>
+            <w:pPr>
+              <w:spacing w:after="0" w:line="240" w:lineRule="auto"/>
+              <w:jc w:val="center"/>
+              <w:rPr>
+                <w:rFonts w:ascii="Calibri" w:eastAsia="Times New Roman" w:hAnsi="Calibri" w:cs="Times New Roman"/>
+                <w:color w:val="000000"/>
+              </w:rPr>
+            </w:pPr>
+            <w:r>
+              <w:rPr>
+                <w:rFonts w:ascii="Calibri" w:eastAsia="Times New Roman" w:hAnsi="Calibri" w:cs="Times New Roman"/>
+                <w:color w:val="000000"/>
+              </w:rPr>
+              <w:t>egg</w:t>
+            </w:r>
+            <w:r>
+              <w:rPr>
+                <w:rFonts w:ascii="Calibri" w:eastAsia="Times New Roman" w:hAnsi="Calibri" w:cs="Times New Roman"/>
+                <w:color w:val="000000"/>
+              </w:rPr>
+              <w:t> </w:t>
+            </w:r>
+          </w:p>
+        </w:tc>
+        <w:tc>
+          <w:tcPr>
+            <w:tcW w:w="841" w:type="dxa"/>
+            <w:tcBorders>
+              <w:top w:val="nil"/>
+              <w:left w:val="nil"/>
+              <w:bottom w:val="single" w:sz="4" w:space="0" w:color="auto"/>
+              <w:right w:val="single" w:sz="4" w:space="0" w:color="auto"/>
+            </w:tcBorders>
+            <w:shd w:val="clear" w:color="auto" w:fill="auto"/>
+            <w:noWrap/>
+            <w:vAlign w:val="bottom"/>
+            <w:hideMark/>
+          </w:tcPr>
+          <w:p>
+            <w:pPr>
+              <w:spacing w:after="0" w:line="240" w:lineRule="auto"/>
+              <w:jc w:val="center"/>
+              <w:rPr>
+                <w:rFonts w:ascii="Calibri" w:eastAsia="Times New Roman" w:hAnsi="Calibri" w:cs="Times New Roman"/>
+                <w:color w:val="000000"/>
+              </w:rPr>
+            </w:pPr>
+            <w:r>
+              <w:rPr>
+                <w:rFonts w:ascii="Calibri" w:eastAsia="Times New Roman" w:hAnsi="Calibri" w:cs="Times New Roman"/>
+                <w:color w:val="000000"/>
+              </w:rPr>
+              <w:t> </w:t>
+            </w:r>
+            <w:r>
+              <w:rPr>
+                <w:rFonts w:ascii="Calibri" w:eastAsia="Times New Roman" w:hAnsi="Calibri" w:cs="Times New Roman"/>
+                <w:color w:val="000000"/>
+              </w:rPr>
+              <w:t>egg</w:t>
+            </w:r>
+          </w:p>
+        </w:tc>
+        <w:tc>
+          <w:tcPr>
+            <w:tcW w:w="689" w:type="dxa"/>
+            <w:tcBorders>
+              <w:top w:val="nil"/>
+              <w:left w:val="nil"/>
+              <w:bottom w:val="single" w:sz="4" w:space="0" w:color="auto"/>
+              <w:right w:val="single" w:sz="4" w:space="0" w:color="auto"/>
+            </w:tcBorders>
+            <w:shd w:val="clear" w:color="auto" w:fill="auto"/>
+            <w:noWrap/>
+            <w:vAlign w:val="bottom"/>
+            <w:hideMark/>
+          </w:tcPr>
+          <w:p>
+            <w:pPr>
+              <w:spacing w:after="0" w:line="240" w:lineRule="auto"/>
+              <w:jc w:val="center"/>
+              <w:rPr>
+                <w:rFonts w:ascii="Calibri" w:eastAsia="Times New Roman" w:hAnsi="Calibri" w:cs="Times New Roman"/>
+                <w:color w:val="000000"/>
+              </w:rPr>
+            </w:pPr>
+            <w:r>
+              <w:rPr>
+                <w:rFonts w:ascii="Calibri" w:eastAsia="Times New Roman" w:hAnsi="Calibri" w:cs="Times New Roman"/>
+                <w:color w:val="000000"/>
+              </w:rPr>
+              <w:t>egg</w:t>
+            </w:r>
+            <w:r>
+              <w:rPr>
+                <w:rFonts w:ascii="Calibri" w:eastAsia="Times New Roman" w:hAnsi="Calibri" w:cs="Times New Roman"/>
+                <w:color w:val="000000"/>
+              </w:rPr>
+              <w:t> </w:t>
+            </w:r>
+          </w:p>
+        </w:tc>
+        <w:tc>
+          <w:tcPr>
+            <w:tcW w:w="1260" w:type="dxa"/>
+            <w:tcBorders>
+              <w:top w:val="nil"/>
+              <w:left w:val="nil"/>
+              <w:bottom w:val="single" w:sz="4" w:space="0" w:color="auto"/>
+              <w:right w:val="single" w:sz="8" w:space="0" w:color="auto"/>
+            </w:tcBorders>
+            <w:shd w:val="clear" w:color="auto" w:fill="auto"/>
+            <w:noWrap/>
+            <w:vAlign w:val="bottom"/>
+            <w:hideMark/>
+          </w:tcPr>
+          <w:p>
+            <w:pPr>
+              <w:spacing w:after="0" w:line="240" w:lineRule="auto"/>
+              <w:jc w:val="center"/>
+              <w:rPr>
+                <w:rFonts w:ascii="Calibri" w:eastAsia="Times New Roman" w:hAnsi="Calibri" w:cs="Times New Roman"/>
+                <w:color w:val="000000"/>
+              </w:rPr>
+            </w:pPr>
+            <w:r>
+              <w:rPr>
+                <w:rFonts w:ascii="Calibri" w:eastAsia="Times New Roman" w:hAnsi="Calibri" w:cs="Times New Roman"/>
+                <w:color w:val="000000"/>
+              </w:rPr>
+              <w:t>egg</w:t>
+            </w:r>
+            <w:r>
+              <w:rPr>
+                <w:rFonts w:ascii="Calibri" w:eastAsia="Times New Roman" w:hAnsi="Calibri" w:cs="Times New Roman"/>
+                <w:color w:val="000000"/>
+              </w:rPr>
+              <w:t> </w:t>
+            </w:r>
+          </w:p>
+        </w:tc>
+      </w:tr>
+      <w:tr>
+        <w:trPr>
+          <w:trHeight w:val="665"/>
+        </w:trPr>
+        <w:tc>
+          <w:tcPr>
+            <w:tcW w:w="1905" w:type="dxa"/>
+            <w:tcBorders>
+              <w:top w:val="nil"/>
+              <w:left w:val="single" w:sz="8" w:space="0" w:color="auto"/>
+              <w:bottom w:val="single" w:sz="4" w:space="0" w:color="auto"/>
+              <w:right w:val="single" w:sz="8" w:space="0" w:color="auto"/>
+            </w:tcBorders>
+            <w:shd w:val="clear" w:color="auto" w:fill="auto"/>
+            <w:noWrap/>
+            <w:vAlign w:val="bottom"/>
+            <w:hideMark/>
+          </w:tcPr>
+          <w:p>
+            <w:pPr>
+              <w:spacing w:after="0" w:line="240" w:lineRule="auto"/>
+              <w:jc w:val="center"/>
+              <w:rPr>
+                <w:rFonts w:ascii="Calibri" w:eastAsia="Times New Roman" w:hAnsi="Calibri" w:cs="Times New Roman"/>
+                <w:color w:val="000000"/>
+              </w:rPr>
+            </w:pPr>
+            <w:proofErr w:type="spellStart"/>
+            <w:r>
+              <w:rPr>
+                <w:rFonts w:ascii="Calibri" w:eastAsia="Times New Roman" w:hAnsi="Calibri" w:cs="Times New Roman"/>
+                <w:color w:val="000000"/>
+              </w:rPr>
+              <w:t>totalWeight</w:t>
+            </w:r>
+            <w:proofErr w:type="spellEnd"/>
+          </w:p>
+        </w:tc>
+        <w:tc>
+          <w:tcPr>
+            <w:tcW w:w="810" w:type="dxa"/>
+            <w:tcBorders>
+              <w:top w:val="nil"/>
+              <w:left w:val="nil"/>
+              <w:bottom w:val="single" w:sz="4" w:space="0" w:color="auto"/>
+              <w:right w:val="single" w:sz="4" w:space="0" w:color="auto"/>
+            </w:tcBorders>
+            <w:shd w:val="clear" w:color="auto" w:fill="auto"/>
+            <w:noWrap/>
+            <w:vAlign w:val="bottom"/>
+            <w:hideMark/>
+          </w:tcPr>
+          <w:p>
+            <w:pPr>
+              <w:spacing w:after="0" w:line="240" w:lineRule="auto"/>
+              <w:jc w:val="center"/>
+              <w:rPr>
+                <w:rFonts w:ascii="Calibri" w:eastAsia="Times New Roman" w:hAnsi="Calibri" w:cs="Times New Roman"/>
+                <w:color w:val="000000"/>
+              </w:rPr>
+            </w:pPr>
+            <w:r>
+              <w:rPr>
+                <w:rFonts w:ascii="Calibri" w:eastAsia="Times New Roman" w:hAnsi="Calibri" w:cs="Times New Roman"/>
+                <w:color w:val="000000"/>
+              </w:rPr>
+              <w:t>0.44</w:t>
+            </w:r>
+            <w:r>
+              <w:rPr>
+                <w:rFonts w:ascii="Calibri" w:eastAsia="Times New Roman" w:hAnsi="Calibri" w:cs="Times New Roman"/>
+                <w:color w:val="000000"/>
+              </w:rPr>
+              <w:t> </w:t>
+            </w:r>
+          </w:p>
+        </w:tc>
+        <w:tc>
+          <w:tcPr>
+            <w:tcW w:w="720" w:type="dxa"/>
+            <w:tcBorders>
+              <w:top w:val="nil"/>
+              <w:left w:val="nil"/>
+              <w:bottom w:val="single" w:sz="4" w:space="0" w:color="auto"/>
+              <w:right w:val="single" w:sz="4" w:space="0" w:color="auto"/>
+            </w:tcBorders>
+            <w:shd w:val="clear" w:color="auto" w:fill="auto"/>
+            <w:noWrap/>
+            <w:vAlign w:val="bottom"/>
+            <w:hideMark/>
+          </w:tcPr>
+          <w:p>
+            <w:pPr>
+              <w:spacing w:after="0" w:line="240" w:lineRule="auto"/>
+              <w:jc w:val="center"/>
+              <w:rPr>
+                <w:rFonts w:ascii="Calibri" w:eastAsia="Times New Roman" w:hAnsi="Calibri" w:cs="Times New Roman"/>
+                <w:color w:val="000000"/>
+              </w:rPr>
+            </w:pPr>
+            <w:r>
+              <w:rPr>
+                <w:rFonts w:ascii="Calibri" w:eastAsia="Times New Roman" w:hAnsi="Calibri" w:cs="Times New Roman"/>
+                <w:color w:val="000000"/>
+              </w:rPr>
+              <w:t>-1</w:t>
+            </w:r>
+            <w:r>
+              <w:rPr>
+                <w:rFonts w:ascii="Calibri" w:eastAsia="Times New Roman" w:hAnsi="Calibri" w:cs="Times New Roman"/>
+                <w:color w:val="000000"/>
+              </w:rPr>
+              <w:t> </w:t>
+            </w:r>
+          </w:p>
+        </w:tc>
+        <w:tc>
+          <w:tcPr>
+            <w:tcW w:w="900" w:type="dxa"/>
+            <w:tcBorders>
+              <w:top w:val="nil"/>
+              <w:left w:val="nil"/>
+              <w:bottom w:val="single" w:sz="4" w:space="0" w:color="auto"/>
+              <w:right w:val="single" w:sz="4" w:space="0" w:color="auto"/>
+            </w:tcBorders>
+            <w:shd w:val="clear" w:color="auto" w:fill="auto"/>
+            <w:noWrap/>
+            <w:vAlign w:val="bottom"/>
+            <w:hideMark/>
+          </w:tcPr>
+          <w:p>
+            <w:pPr>
+              <w:spacing w:after="0" w:line="240" w:lineRule="auto"/>
+              <w:jc w:val="center"/>
+              <w:rPr>
+                <w:rFonts w:ascii="Calibri" w:eastAsia="Times New Roman" w:hAnsi="Calibri" w:cs="Times New Roman"/>
+                <w:color w:val="000000"/>
+              </w:rPr>
+            </w:pPr>
+            <w:r>
+              <w:rPr>
+                <w:rFonts w:ascii="Calibri" w:eastAsia="Times New Roman" w:hAnsi="Calibri" w:cs="Times New Roman"/>
+                <w:color w:val="000000"/>
+              </w:rPr>
+              <w:t>-1</w:t>
+            </w:r>
+          </w:p>
+        </w:tc>
+        <w:tc>
+          <w:tcPr>
+            <w:tcW w:w="1170" w:type="dxa"/>
+            <w:tcBorders>
+              <w:top w:val="nil"/>
+              <w:left w:val="nil"/>
+              <w:bottom w:val="single" w:sz="4" w:space="0" w:color="auto"/>
+              <w:right w:val="single" w:sz="4" w:space="0" w:color="auto"/>
+            </w:tcBorders>
+            <w:shd w:val="clear" w:color="auto" w:fill="auto"/>
+            <w:noWrap/>
+            <w:vAlign w:val="bottom"/>
+            <w:hideMark/>
+          </w:tcPr>
+          <w:p>
+            <w:pPr>
+              <w:spacing w:after="0" w:line="240" w:lineRule="auto"/>
+              <w:jc w:val="center"/>
+              <w:rPr>
+                <w:rFonts w:ascii="Calibri" w:eastAsia="Times New Roman" w:hAnsi="Calibri" w:cs="Times New Roman"/>
+                <w:color w:val="000000"/>
+              </w:rPr>
+            </w:pPr>
+            <w:r>
+              <w:rPr>
+                <w:rFonts w:ascii="Calibri" w:eastAsia="Times New Roman" w:hAnsi="Calibri" w:cs="Times New Roman"/>
+                <w:color w:val="000000"/>
+              </w:rPr>
+              <w:t>-1</w:t>
+            </w:r>
+          </w:p>
+        </w:tc>
+        <w:tc>
+          <w:tcPr>
+            <w:tcW w:w="841" w:type="dxa"/>
+            <w:tcBorders>
+              <w:top w:val="nil"/>
+              <w:left w:val="nil"/>
+              <w:bottom w:val="single" w:sz="4" w:space="0" w:color="auto"/>
+              <w:right w:val="single" w:sz="4" w:space="0" w:color="auto"/>
+            </w:tcBorders>
+            <w:shd w:val="clear" w:color="auto" w:fill="auto"/>
+            <w:noWrap/>
+            <w:vAlign w:val="bottom"/>
+            <w:hideMark/>
+          </w:tcPr>
+          <w:p>
+            <w:pPr>
+              <w:spacing w:after="0" w:line="240" w:lineRule="auto"/>
+              <w:jc w:val="center"/>
+              <w:rPr>
+                <w:rFonts w:ascii="Calibri" w:eastAsia="Times New Roman" w:hAnsi="Calibri" w:cs="Times New Roman"/>
+                <w:color w:val="000000"/>
+              </w:rPr>
+            </w:pPr>
+            <w:r>
+              <w:rPr>
+                <w:rFonts w:ascii="Calibri" w:eastAsia="Times New Roman" w:hAnsi="Calibri" w:cs="Times New Roman"/>
+                <w:color w:val="000000"/>
+              </w:rPr>
+              <w:t> </w:t>
+            </w:r>
+            <w:r>
+              <w:rPr>
+                <w:rFonts w:ascii="Calibri" w:eastAsia="Times New Roman" w:hAnsi="Calibri" w:cs="Times New Roman"/>
+                <w:color w:val="000000"/>
+              </w:rPr>
+              <w:t>0.01</w:t>
+            </w:r>
+          </w:p>
+        </w:tc>
+        <w:tc>
+          <w:tcPr>
+            <w:tcW w:w="689" w:type="dxa"/>
+            <w:tcBorders>
+              <w:top w:val="nil"/>
+              <w:left w:val="nil"/>
+              <w:bottom w:val="single" w:sz="4" w:space="0" w:color="auto"/>
+              <w:right w:val="single" w:sz="4" w:space="0" w:color="auto"/>
+            </w:tcBorders>
+            <w:shd w:val="clear" w:color="auto" w:fill="auto"/>
+            <w:noWrap/>
+            <w:vAlign w:val="bottom"/>
+            <w:hideMark/>
+          </w:tcPr>
+          <w:p>
+            <w:pPr>
+              <w:spacing w:after="0" w:line="240" w:lineRule="auto"/>
+              <w:jc w:val="center"/>
+              <w:rPr>
+                <w:rFonts w:ascii="Calibri" w:eastAsia="Times New Roman" w:hAnsi="Calibri" w:cs="Times New Roman"/>
+                <w:color w:val="000000"/>
+              </w:rPr>
+            </w:pPr>
+            <w:r>
+              <w:rPr>
+                <w:rFonts w:ascii="Calibri" w:eastAsia="Times New Roman" w:hAnsi="Calibri" w:cs="Times New Roman"/>
+                <w:color w:val="000000"/>
+              </w:rPr>
+              <w:t>0</w:t>
+            </w:r>
+          </w:p>
+        </w:tc>
+        <w:tc>
+          <w:tcPr>
+            <w:tcW w:w="1260" w:type="dxa"/>
+            <w:tcBorders>
+              <w:top w:val="nil"/>
+              <w:left w:val="nil"/>
+              <w:bottom w:val="single" w:sz="4" w:space="0" w:color="auto"/>
+              <w:right w:val="single" w:sz="8" w:space="0" w:color="auto"/>
+            </w:tcBorders>
+            <w:shd w:val="clear" w:color="auto" w:fill="auto"/>
+            <w:noWrap/>
+            <w:vAlign w:val="bottom"/>
+            <w:hideMark/>
+          </w:tcPr>
+          <w:p>
+            <w:pPr>
+              <w:spacing w:after="0" w:line="240" w:lineRule="auto"/>
+              <w:jc w:val="center"/>
+              <w:rPr>
+                <w:rFonts w:ascii="Calibri" w:eastAsia="Times New Roman" w:hAnsi="Calibri" w:cs="Times New Roman"/>
+                <w:color w:val="000000"/>
+              </w:rPr>
+            </w:pPr>
+            <w:r>
+              <w:rPr>
+                <w:rFonts w:ascii="Calibri" w:eastAsia="Times New Roman" w:hAnsi="Calibri" w:cs="Times New Roman"/>
+                <w:color w:val="000000"/>
+              </w:rPr>
+              <w:t>25</w:t>
+            </w:r>
+          </w:p>
+        </w:tc>
+      </w:tr>
+      <w:tr>
+        <w:trPr>
+          <w:trHeight w:val="300"/>
+        </w:trPr>
+        <w:tc>
+          <w:tcPr>
+            <w:tcW w:w="1905" w:type="dxa"/>
+            <w:tcBorders>
+              <w:top w:val="nil"/>
+              <w:left w:val="single" w:sz="8" w:space="0" w:color="auto"/>
+              <w:bottom w:val="single" w:sz="4" w:space="0" w:color="auto"/>
+              <w:right w:val="single" w:sz="8" w:space="0" w:color="auto"/>
+            </w:tcBorders>
+            <w:shd w:val="clear" w:color="auto" w:fill="auto"/>
+            <w:noWrap/>
+            <w:vAlign w:val="bottom"/>
+            <w:hideMark/>
+          </w:tcPr>
+          <w:p>
+            <w:pPr>
+              <w:spacing w:after="0" w:line="240" w:lineRule="auto"/>
+              <w:jc w:val="center"/>
+              <w:rPr>
+                <w:rFonts w:ascii="Calibri" w:eastAsia="Times New Roman" w:hAnsi="Calibri" w:cs="Times New Roman"/>
+                <w:color w:val="000000"/>
+              </w:rPr>
+            </w:pPr>
+          </w:p>
+        </w:tc>
+        <w:tc>
+          <w:tcPr>
+            <w:tcW w:w="810" w:type="dxa"/>
+            <w:tcBorders>
+              <w:top w:val="nil"/>
+              <w:left w:val="nil"/>
+              <w:bottom w:val="single" w:sz="4" w:space="0" w:color="auto"/>
+              <w:right w:val="single" w:sz="4" w:space="0" w:color="auto"/>
+            </w:tcBorders>
+            <w:shd w:val="clear" w:color="auto" w:fill="auto"/>
+            <w:noWrap/>
+            <w:vAlign w:val="bottom"/>
+            <w:hideMark/>
+          </w:tcPr>
+          <w:p>
+            <w:pPr>
+              <w:spacing w:after="0" w:line="240" w:lineRule="auto"/>
+              <w:jc w:val="center"/>
+              <w:rPr>
+                <w:rFonts w:ascii="Calibri" w:eastAsia="Times New Roman" w:hAnsi="Calibri" w:cs="Times New Roman"/>
+                <w:color w:val="000000"/>
+              </w:rPr>
+            </w:pPr>
+          </w:p>
+        </w:tc>
+        <w:tc>
+          <w:tcPr>
+            <w:tcW w:w="720" w:type="dxa"/>
+            <w:tcBorders>
+              <w:top w:val="nil"/>
+              <w:left w:val="nil"/>
+              <w:bottom w:val="single" w:sz="4" w:space="0" w:color="auto"/>
+              <w:right w:val="single" w:sz="4" w:space="0" w:color="auto"/>
+            </w:tcBorders>
+            <w:shd w:val="clear" w:color="auto" w:fill="auto"/>
+            <w:noWrap/>
+            <w:vAlign w:val="bottom"/>
+            <w:hideMark/>
+          </w:tcPr>
+          <w:p>
+            <w:pPr>
+              <w:spacing w:after="0" w:line="240" w:lineRule="auto"/>
+              <w:jc w:val="center"/>
+              <w:rPr>
+                <w:rFonts w:ascii="Calibri" w:eastAsia="Times New Roman" w:hAnsi="Calibri" w:cs="Times New Roman"/>
+                <w:color w:val="000000"/>
+              </w:rPr>
+            </w:pPr>
+          </w:p>
+        </w:tc>
+        <w:tc>
+          <w:tcPr>
+            <w:tcW w:w="900" w:type="dxa"/>
+            <w:tcBorders>
+              <w:top w:val="nil"/>
+              <w:left w:val="nil"/>
+              <w:bottom w:val="single" w:sz="4" w:space="0" w:color="auto"/>
+              <w:right w:val="single" w:sz="4" w:space="0" w:color="auto"/>
+            </w:tcBorders>
+            <w:shd w:val="clear" w:color="auto" w:fill="auto"/>
+            <w:noWrap/>
+            <w:vAlign w:val="bottom"/>
+            <w:hideMark/>
+          </w:tcPr>
+          <w:p>
+            <w:pPr>
+              <w:spacing w:after="0" w:line="240" w:lineRule="auto"/>
+              <w:jc w:val="center"/>
+              <w:rPr>
+                <w:rFonts w:ascii="Calibri" w:eastAsia="Times New Roman" w:hAnsi="Calibri" w:cs="Times New Roman"/>
+                <w:color w:val="000000"/>
+              </w:rPr>
+            </w:pPr>
+          </w:p>
+        </w:tc>
+        <w:tc>
+          <w:tcPr>
+            <w:tcW w:w="1170" w:type="dxa"/>
+            <w:tcBorders>
+              <w:top w:val="nil"/>
+              <w:left w:val="nil"/>
+              <w:bottom w:val="single" w:sz="4" w:space="0" w:color="auto"/>
+              <w:right w:val="single" w:sz="4" w:space="0" w:color="auto"/>
+            </w:tcBorders>
+            <w:shd w:val="clear" w:color="auto" w:fill="auto"/>
+            <w:noWrap/>
+            <w:vAlign w:val="bottom"/>
+            <w:hideMark/>
+          </w:tcPr>
+          <w:p>
+            <w:pPr>
+              <w:spacing w:after="0" w:line="240" w:lineRule="auto"/>
+              <w:jc w:val="center"/>
+              <w:rPr>
+                <w:rFonts w:ascii="Calibri" w:eastAsia="Times New Roman" w:hAnsi="Calibri" w:cs="Times New Roman"/>
+                <w:color w:val="000000"/>
+              </w:rPr>
+            </w:pPr>
+            <w:r>
+              <w:rPr>
+                <w:rFonts w:ascii="Calibri" w:eastAsia="Times New Roman" w:hAnsi="Calibri" w:cs="Times New Roman"/>
+                <w:color w:val="000000"/>
+              </w:rPr>
+              <w:t> </w:t>
+            </w:r>
+          </w:p>
+        </w:tc>
+        <w:tc>
+          <w:tcPr>
+            <w:tcW w:w="841" w:type="dxa"/>
+            <w:tcBorders>
+              <w:top w:val="nil"/>
+              <w:left w:val="nil"/>
+              <w:bottom w:val="single" w:sz="4" w:space="0" w:color="auto"/>
+              <w:right w:val="single" w:sz="4" w:space="0" w:color="auto"/>
+            </w:tcBorders>
+            <w:shd w:val="clear" w:color="auto" w:fill="auto"/>
+            <w:noWrap/>
+            <w:vAlign w:val="bottom"/>
+            <w:hideMark/>
+          </w:tcPr>
+          <w:p>
+            <w:pPr>
+              <w:spacing w:after="0" w:line="240" w:lineRule="auto"/>
+              <w:jc w:val="center"/>
+              <w:rPr>
+                <w:rFonts w:ascii="Calibri" w:eastAsia="Times New Roman" w:hAnsi="Calibri" w:cs="Times New Roman"/>
+                <w:color w:val="000000"/>
+              </w:rPr>
+            </w:pPr>
+            <w:r>
+              <w:rPr>
+                <w:rFonts w:ascii="Calibri" w:eastAsia="Times New Roman" w:hAnsi="Calibri" w:cs="Times New Roman"/>
+                <w:color w:val="000000"/>
+              </w:rPr>
+              <w:t xml:space="preserve"> </w:t>
+            </w:r>
+          </w:p>
+        </w:tc>
+        <w:tc>
+          <w:tcPr>
+            <w:tcW w:w="689" w:type="dxa"/>
+            <w:tcBorders>
+              <w:top w:val="nil"/>
+              <w:left w:val="nil"/>
+              <w:bottom w:val="single" w:sz="4" w:space="0" w:color="auto"/>
+              <w:right w:val="single" w:sz="4" w:space="0" w:color="auto"/>
+            </w:tcBorders>
+            <w:shd w:val="clear" w:color="auto" w:fill="auto"/>
+            <w:noWrap/>
+            <w:vAlign w:val="bottom"/>
+            <w:hideMark/>
+          </w:tcPr>
+          <w:p>
+            <w:pPr>
+              <w:spacing w:after="0" w:line="240" w:lineRule="auto"/>
+              <w:jc w:val="center"/>
+              <w:rPr>
+                <w:rFonts w:ascii="Calibri" w:eastAsia="Times New Roman" w:hAnsi="Calibri" w:cs="Times New Roman"/>
+                <w:color w:val="000000"/>
+              </w:rPr>
+            </w:pPr>
+          </w:p>
+        </w:tc>
+        <w:tc>
+          <w:tcPr>
+            <w:tcW w:w="1260" w:type="dxa"/>
+            <w:tcBorders>
+              <w:top w:val="nil"/>
+              <w:left w:val="nil"/>
+              <w:bottom w:val="single" w:sz="4" w:space="0" w:color="auto"/>
+              <w:right w:val="single" w:sz="8" w:space="0" w:color="auto"/>
+            </w:tcBorders>
+            <w:shd w:val="clear" w:color="auto" w:fill="auto"/>
+            <w:noWrap/>
+            <w:vAlign w:val="bottom"/>
+            <w:hideMark/>
+          </w:tcPr>
+          <w:p>
+            <w:pPr>
+              <w:spacing w:after="0" w:line="240" w:lineRule="auto"/>
+              <w:jc w:val="center"/>
+              <w:rPr>
+                <w:rFonts w:ascii="Calibri" w:eastAsia="Times New Roman" w:hAnsi="Calibri" w:cs="Times New Roman"/>
+                <w:color w:val="000000"/>
+              </w:rPr>
+            </w:pPr>
+          </w:p>
+        </w:tc>
+      </w:tr>
+      <w:tr>
+        <w:trPr>
+          <w:trHeight w:val="315"/>
+        </w:trPr>
+        <w:tc>
+          <w:tcPr>
+            <w:tcW w:w="1905" w:type="dxa"/>
+            <w:tcBorders>
+              <w:top w:val="nil"/>
+              <w:left w:val="single" w:sz="8" w:space="0" w:color="auto"/>
+              <w:bottom w:val="single" w:sz="8" w:space="0" w:color="auto"/>
+              <w:right w:val="single" w:sz="8" w:space="0" w:color="auto"/>
+            </w:tcBorders>
+            <w:shd w:val="clear" w:color="auto" w:fill="auto"/>
+            <w:noWrap/>
+            <w:vAlign w:val="bottom"/>
+            <w:hideMark/>
+          </w:tcPr>
+          <w:p>
+            <w:pPr>
+              <w:spacing w:after="0" w:line="240" w:lineRule="auto"/>
+              <w:jc w:val="center"/>
+              <w:rPr>
+                <w:rFonts w:ascii="Calibri" w:eastAsia="Times New Roman" w:hAnsi="Calibri" w:cs="Times New Roman"/>
+                <w:color w:val="000000"/>
+              </w:rPr>
+            </w:pPr>
+            <w:r>
+              <w:rPr>
+                <w:rFonts w:ascii="Calibri" w:eastAsia="Times New Roman" w:hAnsi="Calibri" w:cs="Times New Roman"/>
+                <w:color w:val="000000"/>
+              </w:rPr>
+              <w:t> </w:t>
+            </w:r>
+          </w:p>
+        </w:tc>
+        <w:tc>
+          <w:tcPr>
+            <w:tcW w:w="810" w:type="dxa"/>
+            <w:tcBorders>
+              <w:top w:val="nil"/>
+              <w:left w:val="nil"/>
+              <w:bottom w:val="single" w:sz="8" w:space="0" w:color="auto"/>
+              <w:right w:val="single" w:sz="4" w:space="0" w:color="auto"/>
+            </w:tcBorders>
+            <w:shd w:val="clear" w:color="auto" w:fill="auto"/>
+            <w:noWrap/>
+            <w:vAlign w:val="bottom"/>
+            <w:hideMark/>
+          </w:tcPr>
+          <w:p>
+            <w:pPr>
+              <w:spacing w:after="0" w:line="240" w:lineRule="auto"/>
+              <w:jc w:val="center"/>
+              <w:rPr>
+                <w:rFonts w:ascii="Calibri" w:eastAsia="Times New Roman" w:hAnsi="Calibri" w:cs="Times New Roman"/>
+                <w:color w:val="000000"/>
+              </w:rPr>
+            </w:pPr>
+            <w:r>
+              <w:rPr>
+                <w:rFonts w:ascii="Calibri" w:eastAsia="Times New Roman" w:hAnsi="Calibri" w:cs="Times New Roman"/>
+                <w:color w:val="000000"/>
+              </w:rPr>
+              <w:t> </w:t>
+            </w:r>
+          </w:p>
+        </w:tc>
+        <w:tc>
+          <w:tcPr>
+            <w:tcW w:w="720" w:type="dxa"/>
+            <w:tcBorders>
+              <w:top w:val="nil"/>
+              <w:left w:val="nil"/>
+              <w:bottom w:val="single" w:sz="8" w:space="0" w:color="auto"/>
+              <w:right w:val="single" w:sz="4" w:space="0" w:color="auto"/>
+            </w:tcBorders>
+            <w:shd w:val="clear" w:color="auto" w:fill="auto"/>
+            <w:noWrap/>
+            <w:vAlign w:val="bottom"/>
+            <w:hideMark/>
+          </w:tcPr>
+          <w:p>
+            <w:pPr>
+              <w:spacing w:after="0" w:line="240" w:lineRule="auto"/>
+              <w:jc w:val="center"/>
+              <w:rPr>
+                <w:rFonts w:ascii="Calibri" w:eastAsia="Times New Roman" w:hAnsi="Calibri" w:cs="Times New Roman"/>
+                <w:color w:val="000000"/>
+              </w:rPr>
+            </w:pPr>
+            <w:r>
+              <w:rPr>
+                <w:rFonts w:ascii="Calibri" w:eastAsia="Times New Roman" w:hAnsi="Calibri" w:cs="Times New Roman"/>
+                <w:color w:val="000000"/>
+              </w:rPr>
+              <w:t> </w:t>
+            </w:r>
+          </w:p>
+        </w:tc>
+        <w:tc>
+          <w:tcPr>
+            <w:tcW w:w="900" w:type="dxa"/>
+            <w:tcBorders>
+              <w:top w:val="nil"/>
+              <w:left w:val="nil"/>
+              <w:bottom w:val="single" w:sz="8" w:space="0" w:color="auto"/>
+              <w:right w:val="single" w:sz="4" w:space="0" w:color="auto"/>
+            </w:tcBorders>
+            <w:shd w:val="clear" w:color="auto" w:fill="auto"/>
+            <w:noWrap/>
+            <w:vAlign w:val="bottom"/>
+            <w:hideMark/>
+          </w:tcPr>
+          <w:p>
+            <w:pPr>
+              <w:spacing w:after="0" w:line="240" w:lineRule="auto"/>
+              <w:jc w:val="center"/>
+              <w:rPr>
+                <w:rFonts w:ascii="Calibri" w:eastAsia="Times New Roman" w:hAnsi="Calibri" w:cs="Times New Roman"/>
+                <w:color w:val="000000"/>
+              </w:rPr>
+            </w:pPr>
+            <w:r>
+              <w:rPr>
+                <w:rFonts w:ascii="Calibri" w:eastAsia="Times New Roman" w:hAnsi="Calibri" w:cs="Times New Roman"/>
+                <w:color w:val="000000"/>
+              </w:rPr>
+              <w:t> </w:t>
+            </w:r>
+          </w:p>
+        </w:tc>
+        <w:tc>
+          <w:tcPr>
+            <w:tcW w:w="1170" w:type="dxa"/>
+            <w:tcBorders>
+              <w:top w:val="nil"/>
+              <w:left w:val="nil"/>
+              <w:bottom w:val="single" w:sz="8" w:space="0" w:color="auto"/>
+              <w:right w:val="single" w:sz="4" w:space="0" w:color="auto"/>
+            </w:tcBorders>
+            <w:shd w:val="clear" w:color="auto" w:fill="auto"/>
+            <w:noWrap/>
+            <w:vAlign w:val="bottom"/>
+            <w:hideMark/>
+          </w:tcPr>
+          <w:p>
+            <w:pPr>
+              <w:spacing w:after="0" w:line="240" w:lineRule="auto"/>
+              <w:jc w:val="center"/>
+              <w:rPr>
+                <w:rFonts w:ascii="Calibri" w:eastAsia="Times New Roman" w:hAnsi="Calibri" w:cs="Times New Roman"/>
+                <w:color w:val="000000"/>
+              </w:rPr>
+            </w:pPr>
+            <w:r>
+              <w:rPr>
+                <w:rFonts w:ascii="Calibri" w:eastAsia="Times New Roman" w:hAnsi="Calibri" w:cs="Times New Roman"/>
+                <w:color w:val="000000"/>
+              </w:rPr>
+              <w:t> </w:t>
+            </w:r>
+          </w:p>
+        </w:tc>
+        <w:tc>
+          <w:tcPr>
+            <w:tcW w:w="841" w:type="dxa"/>
+            <w:tcBorders>
+              <w:top w:val="nil"/>
+              <w:left w:val="nil"/>
+              <w:bottom w:val="single" w:sz="8" w:space="0" w:color="auto"/>
+              <w:right w:val="single" w:sz="4" w:space="0" w:color="auto"/>
+            </w:tcBorders>
+            <w:shd w:val="clear" w:color="auto" w:fill="auto"/>
+            <w:noWrap/>
+            <w:vAlign w:val="bottom"/>
+            <w:hideMark/>
+          </w:tcPr>
+          <w:p>
+            <w:pPr>
+              <w:spacing w:after="0" w:line="240" w:lineRule="auto"/>
+              <w:jc w:val="center"/>
+              <w:rPr>
+                <w:rFonts w:ascii="Calibri" w:eastAsia="Times New Roman" w:hAnsi="Calibri" w:cs="Times New Roman"/>
+                <w:color w:val="000000"/>
+              </w:rPr>
+            </w:pPr>
+            <w:r>
+              <w:rPr>
+                <w:rFonts w:ascii="Calibri" w:eastAsia="Times New Roman" w:hAnsi="Calibri" w:cs="Times New Roman"/>
+                <w:color w:val="000000"/>
+              </w:rPr>
+              <w:t> </w:t>
+            </w:r>
+          </w:p>
+        </w:tc>
+        <w:tc>
+          <w:tcPr>
+            <w:tcW w:w="689" w:type="dxa"/>
+            <w:tcBorders>
+              <w:top w:val="nil"/>
+              <w:left w:val="nil"/>
+              <w:bottom w:val="single" w:sz="8" w:space="0" w:color="auto"/>
+              <w:right w:val="single" w:sz="4" w:space="0" w:color="auto"/>
+            </w:tcBorders>
+            <w:shd w:val="clear" w:color="auto" w:fill="auto"/>
+            <w:noWrap/>
+            <w:vAlign w:val="bottom"/>
+            <w:hideMark/>
+          </w:tcPr>
+          <w:p>
+            <w:pPr>
+              <w:spacing w:after="0" w:line="240" w:lineRule="auto"/>
+              <w:jc w:val="center"/>
+              <w:rPr>
+                <w:rFonts w:ascii="Calibri" w:eastAsia="Times New Roman" w:hAnsi="Calibri" w:cs="Times New Roman"/>
+                <w:color w:val="000000"/>
+              </w:rPr>
+            </w:pPr>
+            <w:r>
+              <w:rPr>
+                <w:rFonts w:ascii="Calibri" w:eastAsia="Times New Roman" w:hAnsi="Calibri" w:cs="Times New Roman"/>
+                <w:color w:val="000000"/>
+              </w:rPr>
+              <w:t> </w:t>
+            </w:r>
+          </w:p>
+        </w:tc>
+        <w:tc>
+          <w:tcPr>
+            <w:tcW w:w="1260" w:type="dxa"/>
+            <w:tcBorders>
+              <w:top w:val="nil"/>
+              <w:left w:val="nil"/>
+              <w:bottom w:val="single" w:sz="8" w:space="0" w:color="auto"/>
+              <w:right w:val="single" w:sz="8" w:space="0" w:color="auto"/>
+            </w:tcBorders>
+            <w:shd w:val="clear" w:color="auto" w:fill="auto"/>
+            <w:noWrap/>
+            <w:vAlign w:val="bottom"/>
+            <w:hideMark/>
+          </w:tcPr>
+          <w:p>
+            <w:pPr>
+              <w:spacing w:after="0" w:line="240" w:lineRule="auto"/>
+              <w:jc w:val="center"/>
+              <w:rPr>
+                <w:rFonts w:ascii="Calibri" w:eastAsia="Times New Roman" w:hAnsi="Calibri" w:cs="Times New Roman"/>
+                <w:color w:val="000000"/>
+              </w:rPr>
+            </w:pPr>
+            <w:r>
+              <w:rPr>
+                <w:rFonts w:ascii="Calibri" w:eastAsia="Times New Roman" w:hAnsi="Calibri" w:cs="Times New Roman"/>
+                <w:color w:val="000000"/>
+              </w:rPr>
+              <w:t> </w:t>
+            </w:r>
+          </w:p>
+        </w:tc>
+      </w:tr>
+    </w:tbl>
+    <w:p>
+      <w:pPr>
+        <w:spacing w:after="0"/>
+      </w:pPr>
+      <w:r>
+        <w:t xml:space="preserve">   </w:t>
+      </w:r>
+    </w:p>
+    <w:p>
+      <w:pPr>
+        <w:spacing w:after="0"/>
+      </w:pPr>
+      <w:r>
+        <w:t>BEGIN</w:t>
+      </w:r>
+      <w:r>
+        <w:tab/>
+      </w:r>
+    </w:p>
+    <w:p>
+      <w:pPr>
+        <w:spacing w:after="0"/>
+      </w:pPr>
+      <w:r>
+        <w:t xml:space="preserve"> </w:t>
+      </w:r>
+      <w:proofErr w:type="spellStart"/>
+      <w:r>
+        <w:t>CalcWeightTotal</w:t>
+      </w:r>
+      <w:proofErr w:type="spellEnd"/>
+    </w:p>
+    <w:p>
+      <w:pPr>
+        <w:spacing w:after="0"/>
+      </w:pPr>
+    </w:p>
+    <w:p>
+      <w:pPr>
+        <w:spacing w:after="0"/>
+      </w:pPr>
+      <w:proofErr w:type="gramStart"/>
+      <w:r>
+        <w:t>if</w:t>
+      </w:r>
+      <w:proofErr w:type="gramEnd"/>
+      <w:r>
+        <w:t xml:space="preserve"> (</w:t>
+      </w:r>
+      <w:proofErr w:type="spellStart"/>
+      <w:r>
+        <w:t>totalWeight</w:t>
+      </w:r>
+      <w:proofErr w:type="spellEnd"/>
+      <w:r>
+        <w:t xml:space="preserve"> &gt; 25 or &gt; 0) THEN</w:t>
+      </w:r>
+    </w:p>
+    <w:p>
+      <w:pPr>
+        <w:spacing w:after="0"/>
+      </w:pPr>
+      <w:r>
+        <w:t>RETURN -1</w:t>
+      </w:r>
+    </w:p>
+    <w:p>
+      <w:pPr>
+        <w:spacing w:after="0"/>
+      </w:pPr>
+      <w:r>
+        <w:tab/>
+      </w:r>
+    </w:p>
+    <w:p>
+      <w:pPr>
+        <w:spacing w:after="0"/>
+      </w:pPr>
+      <w:proofErr w:type="spellStart"/>
+      <w:proofErr w:type="gramStart"/>
+      <w:r>
+        <w:t>totalWeight</w:t>
+      </w:r>
+      <w:proofErr w:type="spellEnd"/>
+      <w:proofErr w:type="gramEnd"/>
+      <w:r>
+        <w:t xml:space="preserve"> = </w:t>
+      </w:r>
+      <w:proofErr w:type="spellStart"/>
+      <w:r>
+        <w:t>egg.itemTotalPound</w:t>
+      </w:r>
+      <w:proofErr w:type="spellEnd"/>
+      <w:r>
+        <w:t xml:space="preserve"> + </w:t>
+      </w:r>
+      <w:proofErr w:type="spellStart"/>
+      <w:r>
+        <w:t>butta.itemTotalPound</w:t>
+      </w:r>
+      <w:proofErr w:type="spellEnd"/>
+      <w:r>
+        <w:t xml:space="preserve"> + </w:t>
+      </w:r>
+      <w:proofErr w:type="spellStart"/>
+      <w:r>
+        <w:t>sugar.itemTotalPound</w:t>
+      </w:r>
+      <w:proofErr w:type="spellEnd"/>
+      <w:r>
+        <w:t xml:space="preserve"> + </w:t>
+      </w:r>
+      <w:proofErr w:type="spellStart"/>
+      <w:r>
+        <w:t>flour.itemPound</w:t>
+      </w:r>
+      <w:proofErr w:type="spellEnd"/>
+      <w:r>
+        <w:t>;</w:t>
+      </w:r>
+    </w:p>
+    <w:p>
+      <w:pPr>
+        <w:spacing w:after="0"/>
+      </w:pPr>
+      <w:r>
+        <w:tab/>
+      </w:r>
+    </w:p>
+    <w:p>
+      <w:pPr>
+        <w:spacing w:after="0"/>
+      </w:pPr>
+      <w:r>
+        <w:t xml:space="preserve">After talking to you we realize that there are changes we are going to need to make but until we learn the correct ways this will have to do for now.    </w:t>
+      </w:r>
+    </w:p>
+    <w:p>
+      <w:pPr>
+        <w:spacing w:after="0"/>
+      </w:pPr>
+      <w:r>
+        <w:t xml:space="preserve">        </w:t>
+      </w:r>
+    </w:p>
+    <w:p>
+      <w:pPr>
+        <w:spacing w:after="0"/>
+      </w:pPr>
+      <w:r>
+        <w:t xml:space="preserve">    END</w:t>
+      </w:r>
+    </w:p>
+    <w:tbl>
+      <w:tblPr>
+        <w:tblW w:w="8640" w:type="dxa"/>
         <w:tblInd w:w="93" w:type="dxa"/>
         <w:tblLook w:val="04A0" w:firstRow="1" w:lastRow="0" w:firstColumn="1" w:lastColumn="0" w:noHBand="0" w:noVBand="1"/>
       </w:tblPr>
@@ -5613,7 +7602,7 @@
         </w:trPr>
         <w:tc>
           <w:tcPr>
-            <w:tcW w:w="8295" w:type="dxa"/>
+            <w:tcW w:w="8640" w:type="dxa"/>
             <w:gridSpan w:val="8"/>
             <w:tcBorders>
               <w:top w:val="single" w:sz="8" w:space="0" w:color="000000"/>
@@ -5635,13 +7624,14 @@
                 <w:color w:val="000000"/>
               </w:rPr>
             </w:pPr>
+            <w:bookmarkStart w:id="0" w:name="_GoBack"/>
+            <w:bookmarkEnd w:id="0"/>
             <w:proofErr w:type="spellStart"/>
             <w:r>
               <w:rPr>
                 <w:rFonts w:ascii="Calibri" w:eastAsia="Times New Roman" w:hAnsi="Calibri" w:cs="Times New Roman"/>
                 <w:color w:val="000000"/>
               </w:rPr>
-              <w:lastRenderedPageBreak/>
               <w:t>calcCostOfItems</w:t>
             </w:r>
             <w:proofErr w:type="spellEnd"/>
@@ -5693,7 +7683,7 @@
         </w:tc>
         <w:tc>
           <w:tcPr>
-            <w:tcW w:w="6354" w:type="dxa"/>
+            <w:tcW w:w="6699" w:type="dxa"/>
             <w:gridSpan w:val="7"/>
             <w:tcBorders>
               <w:top w:val="single" w:sz="8" w:space="0" w:color="000000"/>
@@ -5754,7 +7744,7 @@
         </w:tc>
         <w:tc>
           <w:tcPr>
-            <w:tcW w:w="718" w:type="dxa"/>
+            <w:tcW w:w="957" w:type="dxa"/>
             <w:tcBorders>
               <w:top w:val="nil"/>
               <w:left w:val="nil"/>
@@ -5819,7 +7809,7 @@
         </w:tc>
         <w:tc>
           <w:tcPr>
-            <w:tcW w:w="2790" w:type="dxa"/>
+            <w:tcW w:w="2896" w:type="dxa"/>
             <w:gridSpan w:val="3"/>
             <w:tcBorders>
               <w:top w:val="nil"/>
@@ -5880,7 +7870,7 @@
         </w:tc>
         <w:tc>
           <w:tcPr>
-            <w:tcW w:w="718" w:type="dxa"/>
+            <w:tcW w:w="957" w:type="dxa"/>
             <w:tcBorders>
               <w:top w:val="single" w:sz="4" w:space="0" w:color="000000"/>
               <w:left w:val="nil"/>
@@ -6040,7 +8030,7 @@
         </w:tc>
         <w:tc>
           <w:tcPr>
-            <w:tcW w:w="720" w:type="dxa"/>
+            <w:tcW w:w="826" w:type="dxa"/>
             <w:tcBorders>
               <w:top w:val="single" w:sz="4" w:space="0" w:color="000000"/>
               <w:left w:val="single" w:sz="4" w:space="0" w:color="000000"/>
@@ -6109,7 +8099,7 @@
         </w:trPr>
         <w:tc>
           <w:tcPr>
-            <w:tcW w:w="8295" w:type="dxa"/>
+            <w:tcW w:w="8640" w:type="dxa"/>
             <w:gridSpan w:val="8"/>
             <w:tcBorders>
               <w:top w:val="single" w:sz="8" w:space="0" w:color="000000"/>
@@ -6180,7 +8170,7 @@
         </w:tc>
         <w:tc>
           <w:tcPr>
-            <w:tcW w:w="718" w:type="dxa"/>
+            <w:tcW w:w="957" w:type="dxa"/>
             <w:tcBorders>
               <w:top w:val="nil"/>
               <w:left w:val="nil"/>
@@ -6330,7 +8320,7 @@
         </w:tc>
         <w:tc>
           <w:tcPr>
-            <w:tcW w:w="720" w:type="dxa"/>
+            <w:tcW w:w="826" w:type="dxa"/>
             <w:tcBorders>
               <w:top w:val="nil"/>
               <w:left w:val="nil"/>
@@ -6429,7 +8419,7 @@
         </w:tc>
         <w:tc>
           <w:tcPr>
-            <w:tcW w:w="718" w:type="dxa"/>
+            <w:tcW w:w="957" w:type="dxa"/>
             <w:tcBorders>
               <w:top w:val="nil"/>
               <w:left w:val="nil"/>
@@ -6593,7 +8583,7 @@
         </w:tc>
         <w:tc>
           <w:tcPr>
-            <w:tcW w:w="720" w:type="dxa"/>
+            <w:tcW w:w="826" w:type="dxa"/>
             <w:tcBorders>
               <w:top w:val="nil"/>
               <w:left w:val="nil"/>
@@ -6658,7 +8648,7 @@
         </w:trPr>
         <w:tc>
           <w:tcPr>
-            <w:tcW w:w="8295" w:type="dxa"/>
+            <w:tcW w:w="8640" w:type="dxa"/>
             <w:gridSpan w:val="8"/>
             <w:tcBorders>
               <w:top w:val="single" w:sz="8" w:space="0" w:color="000000"/>
@@ -6736,7 +8726,7 @@
         </w:tc>
         <w:tc>
           <w:tcPr>
-            <w:tcW w:w="718" w:type="dxa"/>
+            <w:tcW w:w="957" w:type="dxa"/>
             <w:tcBorders>
               <w:top w:val="single" w:sz="8" w:space="0" w:color="000000"/>
               <w:left w:val="nil"/>
@@ -6896,7 +8886,7 @@
         </w:tc>
         <w:tc>
           <w:tcPr>
-            <w:tcW w:w="720" w:type="dxa"/>
+            <w:tcW w:w="826" w:type="dxa"/>
             <w:tcBorders>
               <w:top w:val="single" w:sz="8" w:space="0" w:color="000000"/>
               <w:left w:val="nil"/>
@@ -7011,7 +9001,7 @@
         </w:tc>
         <w:tc>
           <w:tcPr>
-            <w:tcW w:w="718" w:type="dxa"/>
+            <w:tcW w:w="957" w:type="dxa"/>
             <w:tcBorders>
               <w:top w:val="nil"/>
               <w:left w:val="nil"/>
@@ -7181,7 +9171,7 @@
         </w:tc>
         <w:tc>
           <w:tcPr>
-            <w:tcW w:w="720" w:type="dxa"/>
+            <w:tcW w:w="826" w:type="dxa"/>
             <w:tcBorders>
               <w:top w:val="nil"/>
               <w:left w:val="nil"/>
@@ -9385,10 +11375,7 @@
         <w:spacing w:after="0"/>
       </w:pPr>
     </w:p>
-    <w:p>
-      <w:bookmarkStart w:id="0" w:name="_GoBack"/>
-      <w:bookmarkEnd w:id="0"/>
-    </w:p>
+    <w:p/>
     <w:sectPr>
       <w:pgSz w:w="12240" w:h="15840"/>
       <w:pgMar w:top="1440" w:right="1440" w:bottom="1440" w:left="1440" w:header="720" w:footer="720" w:gutter="0"/>
@@ -9400,7 +11387,7 @@
 </file>
 
 <file path=word/styles.xml><?xml version="1.0" encoding="utf-8"?>
-<w:styles xmlns:mc="http://schemas.openxmlformats.org/markup-compatibility/2006" xmlns:r="http://schemas.openxmlformats.org/officeDocument/2006/relationships" xmlns:w="http://schemas.openxmlformats.org/wordprocessingml/2006/main" xmlns:w14="http://schemas.microsoft.com/office/word/2010/wordml" mc:Ignorable="w14">
+<w:styles xmlns:mc="http://schemas.openxmlformats.org/markup-compatibility/2006" xmlns:r="http://schemas.openxmlformats.org/officeDocument/2006/relationships" xmlns:w="http://schemas.openxmlformats.org/wordprocessingml/2006/main" xmlns:w14="http://schemas.microsoft.com/office/word/2010/wordml" xmlns:w15="http://schemas.microsoft.com/office/word/2012/wordml" mc:Ignorable="w14 w15">
   <w:docDefaults>
     <w:rPrDefault>
       <w:rPr>
@@ -9416,334 +11403,378 @@
       </w:pPr>
     </w:pPrDefault>
   </w:docDefaults>
-  <w:latentStyles w:defLockedState="0" w:defUIPriority="99" w:defSemiHidden="1" w:defUnhideWhenUsed="1" w:defQFormat="0" w:count="267">
-    <w:lsdException w:name="Normal" w:semiHidden="0" w:uiPriority="0" w:unhideWhenUsed="0" w:qFormat="1"/>
-    <w:lsdException w:name="heading 1" w:semiHidden="0" w:uiPriority="9" w:unhideWhenUsed="0" w:qFormat="1"/>
-    <w:lsdException w:name="heading 2" w:uiPriority="9" w:qFormat="1"/>
-    <w:lsdException w:name="heading 3" w:uiPriority="9" w:qFormat="1"/>
-    <w:lsdException w:name="heading 4" w:uiPriority="9" w:qFormat="1"/>
-    <w:lsdException w:name="heading 5" w:uiPriority="9" w:qFormat="1"/>
-    <w:lsdException w:name="heading 6" w:uiPriority="9" w:qFormat="1"/>
-    <w:lsdException w:name="heading 7" w:uiPriority="9" w:qFormat="1"/>
-    <w:lsdException w:name="heading 8" w:uiPriority="9" w:qFormat="1"/>
-    <w:lsdException w:name="heading 9" w:uiPriority="9" w:qFormat="1"/>
-    <w:lsdException w:name="toc 1" w:uiPriority="39"/>
-    <w:lsdException w:name="toc 2" w:uiPriority="39"/>
-    <w:lsdException w:name="toc 3" w:uiPriority="39"/>
-    <w:lsdException w:name="toc 4" w:uiPriority="39"/>
-    <w:lsdException w:name="toc 5" w:uiPriority="39"/>
-    <w:lsdException w:name="toc 6" w:uiPriority="39"/>
-    <w:lsdException w:name="toc 7" w:uiPriority="39"/>
-    <w:lsdException w:name="toc 8" w:uiPriority="39"/>
-    <w:lsdException w:name="toc 9" w:uiPriority="39"/>
-    <w:lsdException w:name="caption" w:uiPriority="35" w:qFormat="1"/>
-    <w:lsdException w:name="Title" w:semiHidden="0" w:uiPriority="10" w:unhideWhenUsed="0" w:qFormat="1"/>
-    <w:lsdException w:name="Default Paragraph Font" w:uiPriority="1"/>
-    <w:lsdException w:name="Subtitle" w:semiHidden="0" w:uiPriority="11" w:unhideWhenUsed="0" w:qFormat="1"/>
-    <w:lsdException w:name="Strong" w:semiHidden="0" w:uiPriority="22" w:unhideWhenUsed="0" w:qFormat="1"/>
-    <w:lsdException w:name="Emphasis" w:semiHidden="0" w:uiPriority="20" w:unhideWhenUsed="0" w:qFormat="1"/>
-    <w:lsdException w:name="Table Grid" w:semiHidden="0" w:uiPriority="59" w:unhideWhenUsed="0"/>
-    <w:lsdException w:name="Placeholder Text" w:unhideWhenUsed="0"/>
-    <w:lsdException w:name="No Spacing" w:semiHidden="0" w:uiPriority="1" w:unhideWhenUsed="0" w:qFormat="1"/>
-    <w:lsdException w:name="Light Shading" w:semiHidden="0" w:uiPriority="60" w:unhideWhenUsed="0"/>
-    <w:lsdException w:name="Light List" w:semiHidden="0" w:uiPriority="61" w:unhideWhenUsed="0"/>
-    <w:lsdException w:name="Light Grid" w:semiHidden="0" w:uiPriority="62" w:unhideWhenUsed="0"/>
-    <w:lsdException w:name="Medium Shading 1" w:semiHidden="0" w:uiPriority="63" w:unhideWhenUsed="0"/>
-    <w:lsdException w:name="Medium Shading 2" w:semiHidden="0" w:uiPriority="64" w:unhideWhenUsed="0"/>
-    <w:lsdException w:name="Medium List 1" w:semiHidden="0" w:uiPriority="65" w:unhideWhenUsed="0"/>
-    <w:lsdException w:name="Medium List 2" w:semiHidden="0" w:uiPriority="66" w:unhideWhenUsed="0"/>
-    <w:lsdException w:name="Medium Grid 1" w:semiHidden="0" w:uiPriority="67" w:unhideWhenUsed="0"/>
-    <w:lsdException w:name="Medium Grid 2" w:semiHidden="0" w:uiPriority="68" w:unhideWhenUsed="0"/>
-    <w:lsdException w:name="Medium Grid 3" w:semiHidden="0" w:uiPriority="69" w:unhideWhenUsed="0"/>
-    <w:lsdException w:name="Dark List" w:semiHidden="0" w:uiPriority="70" w:unhideWhenUsed="0"/>
-    <w:lsdException w:name="Colorful Shading" w:semiHidden="0" w:uiPriority="71" w:unhideWhenUsed="0"/>
-    <w:lsdException w:name="Colorful List" w:semiHidden="0" w:uiPriority="72" w:unhideWhenUsed="0"/>
-    <w:lsdException w:name="Colorful Grid" w:semiHidden="0" w:uiPriority="73" w:unhideWhenUsed="0"/>
-    <w:lsdException w:name="Light Shading Accent 1" w:semiHidden="0" w:uiPriority="60" w:unhideWhenUsed="0"/>
-    <w:lsdException w:name="Light List Accent 1" w:semiHidden="0" w:uiPriority="61" w:unhideWhenUsed="0"/>
-    <w:lsdException w:name="Light Grid Accent 1" w:semiHidden="0" w:uiPriority="62" w:unhideWhenUsed="0"/>
-    <w:lsdException w:name="Medium Shading 1 Accent 1" w:semiHidden="0" w:uiPriority="63" w:unhideWhenUsed="0"/>
-    <w:lsdException w:name="Medium Shading 2 Accent 1" w:semiHidden="0" w:uiPriority="64" w:unhideWhenUsed="0"/>
-    <w:lsdException w:name="Medium List 1 Accent 1" w:semiHidden="0" w:uiPriority="65" w:unhideWhenUsed="0"/>
-    <w:lsdException w:name="Revision" w:unhideWhenUsed="0"/>
-    <w:lsdException w:name="List Paragraph" w:semiHidden="0" w:uiPriority="34" w:unhideWhenUsed="0" w:qFormat="1"/>
-    <w:lsdException w:name="Quote" w:semiHidden="0" w:uiPriority="29" w:unhideWhenUsed="0" w:qFormat="1"/>
-    <w:lsdException w:name="Intense Quote" w:semiHidden="0" w:uiPriority="30" w:unhideWhenUsed="0" w:qFormat="1"/>
-    <w:lsdException w:name="Medium List 2 Accent 1" w:semiHidden="0" w:uiPriority="66" w:unhideWhenUsed="0"/>
-    <w:lsdException w:name="Medium Grid 1 Accent 1" w:semiHidden="0" w:uiPriority="67" w:unhideWhenUsed="0"/>
-    <w:lsdException w:name="Medium Grid 2 Accent 1" w:semiHidden="0" w:uiPriority="68" w:unhideWhenUsed="0"/>
-    <w:lsdException w:name="Medium Grid 3 Accent 1" w:semiHidden="0" w:uiPriority="69" w:unhideWhenUsed="0"/>
-    <w:lsdException w:name="Dark List Accent 1" w:semiHidden="0" w:uiPriority="70" w:unhideWhenUsed="0"/>
-    <w:lsdException w:name="Colorful Shading Accent 1" w:semiHidden="0" w:uiPriority="71" w:unhideWhenUsed="0"/>
-    <w:lsdException w:name="Colorful List Accent 1" w:semiHidden="0" w:uiPriority="72" w:unhideWhenUsed="0"/>
-    <w:lsdException w:name="Colorful Grid Accent 1" w:semiHidden="0" w:uiPriority="73" w:unhideWhenUsed="0"/>
-    <w:lsdException w:name="Light Shading Accent 2" w:semiHidden="0" w:uiPriority="60" w:unhideWhenUsed="0"/>
-    <w:lsdException w:name="Light List Accent 2" w:semiHidden="0" w:uiPriority="61" w:unhideWhenUsed="0"/>
-    <w:lsdException w:name="Light Grid Accent 2" w:semiHidden="0" w:uiPriority="62" w:unhideWhenUsed="0"/>
-    <w:lsdException w:name="Medium Shading 1 Accent 2" w:semiHidden="0" w:uiPriority="63" w:unhideWhenUsed="0"/>
-    <w:lsdException w:name="Medium Shading 2 Accent 2" w:semiHidden="0" w:uiPriority="64" w:unhideWhenUsed="0"/>
-    <w:lsdException w:name="Medium List 1 Accent 2" w:semiHidden="0" w:uiPriority="65" w:unhideWhenUsed="0"/>
-    <w:lsdException w:name="Medium List 2 Accent 2" w:semiHidden="0" w:uiPriority="66" w:unhideWhenUsed="0"/>
-    <w:lsdException w:name="Medium Grid 1 Accent 2" w:semiHidden="0" w:uiPriority="67" w:unhideWhenUsed="0"/>
-    <w:lsdException w:name="Medium Grid 2 Accent 2" w:semiHidden="0" w:uiPriority="68" w:unhideWhenUsed="0"/>
-    <w:lsdException w:name="Medium Grid 3 Accent 2" w:semiHidden="0" w:uiPriority="69" w:unhideWhenUsed="0"/>
-    <w:lsdException w:name="Dark List Accent 2" w:semiHidden="0" w:uiPriority="70" w:unhideWhenUsed="0"/>
-    <w:lsdException w:name="Colorful Shading Accent 2" w:semiHidden="0" w:uiPriority="71" w:unhideWhenUsed="0"/>
-    <w:lsdException w:name="Colorful List Accent 2" w:semiHidden="0" w:uiPriority="72" w:unhideWhenUsed="0"/>
-    <w:lsdException w:name="Colorful Grid Accent 2" w:semiHidden="0" w:uiPriority="73" w:unhideWhenUsed="0"/>
-    <w:lsdException w:name="Light Shading Accent 3" w:semiHidden="0" w:uiPriority="60" w:unhideWhenUsed="0"/>
-    <w:lsdException w:name="Light List Accent 3" w:semiHidden="0" w:uiPriority="61" w:unhideWhenUsed="0"/>
-    <w:lsdException w:name="Light Grid Accent 3" w:semiHidden="0" w:uiPriority="62" w:unhideWhenUsed="0"/>
-    <w:lsdException w:name="Medium Shading 1 Accent 3" w:semiHidden="0" w:uiPriority="63" w:unhideWhenUsed="0"/>
-    <w:lsdException w:name="Medium Shading 2 Accent 3" w:semiHidden="0" w:uiPriority="64" w:unhideWhenUsed="0"/>
-    <w:lsdException w:name="Medium List 1 Accent 3" w:semiHidden="0" w:uiPriority="65" w:unhideWhenUsed="0"/>
-    <w:lsdException w:name="Medium List 2 Accent 3" w:semiHidden="0" w:uiPriority="66" w:unhideWhenUsed="0"/>
-    <w:lsdException w:name="Medium Grid 1 Accent 3" w:semiHidden="0" w:uiPriority="67" w:unhideWhenUsed="0"/>
-    <w:lsdException w:name="Medium Grid 2 Accent 3" w:semiHidden="0" w:uiPriority="68" w:unhideWhenUsed="0"/>
-    <w:lsdException w:name="Medium Grid 3 Accent 3" w:semiHidden="0" w:uiPriority="69" w:unhideWhenUsed="0"/>
-    <w:lsdException w:name="Dark List Accent 3" w:semiHidden="0" w:uiPriority="70" w:unhideWhenUsed="0"/>
-    <w:lsdException w:name="Colorful Shading Accent 3" w:semiHidden="0" w:uiPriority="71" w:unhideWhenUsed="0"/>
-    <w:lsdException w:name="Colorful List Accent 3" w:semiHidden="0" w:uiPriority="72" w:unhideWhenUsed="0"/>
-    <w:lsdException w:name="Colorful Grid Accent 3" w:semiHidden="0" w:uiPriority="73" w:unhideWhenUsed="0"/>
-    <w:lsdException w:name="Light Shading Accent 4" w:semiHidden="0" w:uiPriority="60" w:unhideWhenUsed="0"/>
-    <w:lsdException w:name="Light List Accent 4" w:semiHidden="0" w:uiPriority="61" w:unhideWhenUsed="0"/>
-    <w:lsdException w:name="Light Grid Accent 4" w:semiHidden="0" w:uiPriority="62" w:unhideWhenUsed="0"/>
-    <w:lsdException w:name="Medium Shading 1 Accent 4" w:semiHidden="0" w:uiPriority="63" w:unhideWhenUsed="0"/>
-    <w:lsdException w:name="Medium Shading 2 Accent 4" w:semiHidden="0" w:uiPriority="64" w:unhideWhenUsed="0"/>
-    <w:lsdException w:name="Medium List 1 Accent 4" w:semiHidden="0" w:uiPriority="65" w:unhideWhenUsed="0"/>
-    <w:lsdException w:name="Medium List 2 Accent 4" w:semiHidden="0" w:uiPriority="66" w:unhideWhenUsed="0"/>
-    <w:lsdException w:name="Medium Grid 1 Accent 4" w:semiHidden="0" w:uiPriority="67" w:unhideWhenUsed="0"/>
-    <w:lsdException w:name="Medium Grid 2 Accent 4" w:semiHidden="0" w:uiPriority="68" w:unhideWhenUsed="0"/>
-    <w:lsdException w:name="Medium Grid 3 Accent 4" w:semiHidden="0" w:uiPriority="69" w:unhideWhenUsed="0"/>
-    <w:lsdException w:name="Dark List Accent 4" w:semiHidden="0" w:uiPriority="70" w:unhideWhenUsed="0"/>
-    <w:lsdException w:name="Colorful Shading Accent 4" w:semiHidden="0" w:uiPriority="71" w:unhideWhenUsed="0"/>
-    <w:lsdException w:name="Colorful List Accent 4" w:semiHidden="0" w:uiPriority="72" w:unhideWhenUsed="0"/>
-    <w:lsdException w:name="Colorful Grid Accent 4" w:semiHidden="0" w:uiPriority="73" w:unhideWhenUsed="0"/>
-    <w:lsdException w:name="Light Shading Accent 5" w:semiHidden="0" w:uiPriority="60" w:unhideWhenUsed="0"/>
-    <w:lsdException w:name="Light List Accent 5" w:semiHidden="0" w:uiPriority="61" w:unhideWhenUsed="0"/>
-    <w:lsdException w:name="Light Grid Accent 5" w:semiHidden="0" w:uiPriority="62" w:unhideWhenUsed="0"/>
-    <w:lsdException w:name="Medium Shading 1 Accent 5" w:semiHidden="0" w:uiPriority="63" w:unhideWhenUsed="0"/>
-    <w:lsdException w:name="Medium Shading 2 Accent 5" w:semiHidden="0" w:uiPriority="64" w:unhideWhenUsed="0"/>
-    <w:lsdException w:name="Medium List 1 Accent 5" w:semiHidden="0" w:uiPriority="65" w:unhideWhenUsed="0"/>
-    <w:lsdException w:name="Medium List 2 Accent 5" w:semiHidden="0" w:uiPriority="66" w:unhideWhenUsed="0"/>
-    <w:lsdException w:name="Medium Grid 1 Accent 5" w:semiHidden="0" w:uiPriority="67" w:unhideWhenUsed="0"/>
-    <w:lsdException w:name="Medium Grid 2 Accent 5" w:semiHidden="0" w:uiPriority="68" w:unhideWhenUsed="0"/>
-    <w:lsdException w:name="Medium Grid 3 Accent 5" w:semiHidden="0" w:uiPriority="69" w:unhideWhenUsed="0"/>
-    <w:lsdException w:name="Dark List Accent 5" w:semiHidden="0" w:uiPriority="70" w:unhideWhenUsed="0"/>
-    <w:lsdException w:name="Colorful Shading Accent 5" w:semiHidden="0" w:uiPriority="71" w:unhideWhenUsed="0"/>
-    <w:lsdException w:name="Colorful List Accent 5" w:semiHidden="0" w:uiPriority="72" w:unhideWhenUsed="0"/>
-    <w:lsdException w:name="Colorful Grid Accent 5" w:semiHidden="0" w:uiPriority="73" w:unhideWhenUsed="0"/>
-    <w:lsdException w:name="Light Shading Accent 6" w:semiHidden="0" w:uiPriority="60" w:unhideWhenUsed="0"/>
-    <w:lsdException w:name="Light List Accent 6" w:semiHidden="0" w:uiPriority="61" w:unhideWhenUsed="0"/>
-    <w:lsdException w:name="Light Grid Accent 6" w:semiHidden="0" w:uiPriority="62" w:unhideWhenUsed="0"/>
-    <w:lsdException w:name="Medium Shading 1 Accent 6" w:semiHidden="0" w:uiPriority="63" w:unhideWhenUsed="0"/>
-    <w:lsdException w:name="Medium Shading 2 Accent 6" w:semiHidden="0" w:uiPriority="64" w:unhideWhenUsed="0"/>
-    <w:lsdException w:name="Medium List 1 Accent 6" w:semiHidden="0" w:uiPriority="65" w:unhideWhenUsed="0"/>
-    <w:lsdException w:name="Medium List 2 Accent 6" w:semiHidden="0" w:uiPriority="66" w:unhideWhenUsed="0"/>
-    <w:lsdException w:name="Medium Grid 1 Accent 6" w:semiHidden="0" w:uiPriority="67" w:unhideWhenUsed="0"/>
-    <w:lsdException w:name="Medium Grid 2 Accent 6" w:semiHidden="0" w:uiPriority="68" w:unhideWhenUsed="0"/>
-    <w:lsdException w:name="Medium Grid 3 Accent 6" w:semiHidden="0" w:uiPriority="69" w:unhideWhenUsed="0"/>
-    <w:lsdException w:name="Dark List Accent 6" w:semiHidden="0" w:uiPriority="70" w:unhideWhenUsed="0"/>
-    <w:lsdException w:name="Colorful Shading Accent 6" w:semiHidden="0" w:uiPriority="71" w:unhideWhenUsed="0"/>
-    <w:lsdException w:name="Colorful List Accent 6" w:semiHidden="0" w:uiPriority="72" w:unhideWhenUsed="0"/>
-    <w:lsdException w:name="Colorful Grid Accent 6" w:semiHidden="0" w:uiPriority="73" w:unhideWhenUsed="0"/>
-    <w:lsdException w:name="Subtle Emphasis" w:semiHidden="0" w:uiPriority="19" w:unhideWhenUsed="0" w:qFormat="1"/>
-    <w:lsdException w:name="Intense Emphasis" w:semiHidden="0" w:uiPriority="21" w:unhideWhenUsed="0" w:qFormat="1"/>
-    <w:lsdException w:name="Subtle Reference" w:semiHidden="0" w:uiPriority="31" w:unhideWhenUsed="0" w:qFormat="1"/>
-    <w:lsdException w:name="Intense Reference" w:semiHidden="0" w:uiPriority="32" w:unhideWhenUsed="0" w:qFormat="1"/>
-    <w:lsdException w:name="Book Title" w:semiHidden="0" w:uiPriority="33" w:unhideWhenUsed="0" w:qFormat="1"/>
-    <w:lsdException w:name="Bibliography" w:uiPriority="37"/>
-    <w:lsdException w:name="TOC Heading" w:uiPriority="39" w:qFormat="1"/>
-  </w:latentStyles>
-  <w:style w:type="paragraph" w:default="1" w:styleId="Normal">
-    <w:name w:val="Normal"/>
-    <w:qFormat/>
-  </w:style>
-  <w:style w:type="character" w:default="1" w:styleId="DefaultParagraphFont">
-    <w:name w:val="Default Paragraph Font"/>
-    <w:uiPriority w:val="1"/>
-    <w:semiHidden/>
-    <w:unhideWhenUsed/>
-  </w:style>
-  <w:style w:type="table" w:default="1" w:styleId="TableNormal">
-    <w:name w:val="Normal Table"/>
-    <w:uiPriority w:val="99"/>
-    <w:semiHidden/>
-    <w:unhideWhenUsed/>
-    <w:tblPr>
-      <w:tblInd w:w="0" w:type="dxa"/>
-      <w:tblCellMar>
-        <w:top w:w="0" w:type="dxa"/>
-        <w:left w:w="108" w:type="dxa"/>
-        <w:bottom w:w="0" w:type="dxa"/>
-        <w:right w:w="108" w:type="dxa"/>
-      </w:tblCellMar>
-    </w:tblPr>
-  </w:style>
-  <w:style w:type="numbering" w:default="1" w:styleId="NoList">
-    <w:name w:val="No List"/>
-    <w:uiPriority w:val="99"/>
-    <w:semiHidden/>
-    <w:unhideWhenUsed/>
-  </w:style>
-</w:styles>
-</file>
-
-<file path=word/stylesWithEffects.xml><?xml version="1.0" encoding="utf-8"?>
-<w:styles xmlns:wpc="http://schemas.microsoft.com/office/word/2010/wordprocessingCanvas" xmlns:mc="http://schemas.openxmlformats.org/markup-compatibility/2006" xmlns:o="urn:schemas-microsoft-com:office:office" xmlns:r="http://schemas.openxmlformats.org/officeDocument/2006/relationships" xmlns:m="http://schemas.openxmlformats.org/officeDocument/2006/math" xmlns:v="urn:schemas-microsoft-com:vml" xmlns:wp14="http://schemas.microsoft.com/office/word/2010/wordprocessingDrawing" xmlns:wp="http://schemas.openxmlformats.org/drawingml/2006/wordprocessingDrawing" xmlns:w10="urn:schemas-microsoft-com:office:word" xmlns:w="http://schemas.openxmlformats.org/wordprocessingml/2006/main" xmlns:w14="http://schemas.microsoft.com/office/word/2010/wordml" xmlns:wpg="http://schemas.microsoft.com/office/word/2010/wordprocessingGroup" xmlns:wpi="http://schemas.microsoft.com/office/word/2010/wordprocessingInk" xmlns:wne="http://schemas.microsoft.com/office/word/2006/wordml" xmlns:wps="http://schemas.microsoft.com/office/word/2010/wordprocessingShape" mc:Ignorable="w14 wp14">
-  <w:docDefaults>
-    <w:rPrDefault>
-      <w:rPr>
-        <w:rFonts w:asciiTheme="minorHAnsi" w:eastAsiaTheme="minorHAnsi" w:hAnsiTheme="minorHAnsi" w:cstheme="minorBidi"/>
-        <w:sz w:val="22"/>
-        <w:szCs w:val="22"/>
-        <w:lang w:val="en-US" w:eastAsia="en-US" w:bidi="ar-SA"/>
-      </w:rPr>
-    </w:rPrDefault>
-    <w:pPrDefault>
-      <w:pPr>
-        <w:spacing w:after="200" w:line="276" w:lineRule="auto"/>
-      </w:pPr>
-    </w:pPrDefault>
-  </w:docDefaults>
-  <w:latentStyles w:defLockedState="0" w:defUIPriority="99" w:defSemiHidden="1" w:defUnhideWhenUsed="1" w:defQFormat="0" w:count="267">
-    <w:lsdException w:name="Normal" w:semiHidden="0" w:uiPriority="0" w:unhideWhenUsed="0" w:qFormat="1"/>
-    <w:lsdException w:name="heading 1" w:semiHidden="0" w:uiPriority="9" w:unhideWhenUsed="0" w:qFormat="1"/>
-    <w:lsdException w:name="heading 2" w:uiPriority="9" w:qFormat="1"/>
-    <w:lsdException w:name="heading 3" w:uiPriority="9" w:qFormat="1"/>
-    <w:lsdException w:name="heading 4" w:uiPriority="9" w:qFormat="1"/>
-    <w:lsdException w:name="heading 5" w:uiPriority="9" w:qFormat="1"/>
-    <w:lsdException w:name="heading 6" w:uiPriority="9" w:qFormat="1"/>
-    <w:lsdException w:name="heading 7" w:uiPriority="9" w:qFormat="1"/>
-    <w:lsdException w:name="heading 8" w:uiPriority="9" w:qFormat="1"/>
-    <w:lsdException w:name="heading 9" w:uiPriority="9" w:qFormat="1"/>
-    <w:lsdException w:name="toc 1" w:uiPriority="39"/>
-    <w:lsdException w:name="toc 2" w:uiPriority="39"/>
-    <w:lsdException w:name="toc 3" w:uiPriority="39"/>
-    <w:lsdException w:name="toc 4" w:uiPriority="39"/>
-    <w:lsdException w:name="toc 5" w:uiPriority="39"/>
-    <w:lsdException w:name="toc 6" w:uiPriority="39"/>
-    <w:lsdException w:name="toc 7" w:uiPriority="39"/>
-    <w:lsdException w:name="toc 8" w:uiPriority="39"/>
-    <w:lsdException w:name="toc 9" w:uiPriority="39"/>
-    <w:lsdException w:name="caption" w:uiPriority="35" w:qFormat="1"/>
-    <w:lsdException w:name="Title" w:semiHidden="0" w:uiPriority="10" w:unhideWhenUsed="0" w:qFormat="1"/>
-    <w:lsdException w:name="Default Paragraph Font" w:uiPriority="1"/>
-    <w:lsdException w:name="Subtitle" w:semiHidden="0" w:uiPriority="11" w:unhideWhenUsed="0" w:qFormat="1"/>
-    <w:lsdException w:name="Strong" w:semiHidden="0" w:uiPriority="22" w:unhideWhenUsed="0" w:qFormat="1"/>
-    <w:lsdException w:name="Emphasis" w:semiHidden="0" w:uiPriority="20" w:unhideWhenUsed="0" w:qFormat="1"/>
-    <w:lsdException w:name="Table Grid" w:semiHidden="0" w:uiPriority="59" w:unhideWhenUsed="0"/>
-    <w:lsdException w:name="Placeholder Text" w:unhideWhenUsed="0"/>
-    <w:lsdException w:name="No Spacing" w:semiHidden="0" w:uiPriority="1" w:unhideWhenUsed="0" w:qFormat="1"/>
-    <w:lsdException w:name="Light Shading" w:semiHidden="0" w:uiPriority="60" w:unhideWhenUsed="0"/>
-    <w:lsdException w:name="Light List" w:semiHidden="0" w:uiPriority="61" w:unhideWhenUsed="0"/>
-    <w:lsdException w:name="Light Grid" w:semiHidden="0" w:uiPriority="62" w:unhideWhenUsed="0"/>
-    <w:lsdException w:name="Medium Shading 1" w:semiHidden="0" w:uiPriority="63" w:unhideWhenUsed="0"/>
-    <w:lsdException w:name="Medium Shading 2" w:semiHidden="0" w:uiPriority="64" w:unhideWhenUsed="0"/>
-    <w:lsdException w:name="Medium List 1" w:semiHidden="0" w:uiPriority="65" w:unhideWhenUsed="0"/>
-    <w:lsdException w:name="Medium List 2" w:semiHidden="0" w:uiPriority="66" w:unhideWhenUsed="0"/>
-    <w:lsdException w:name="Medium Grid 1" w:semiHidden="0" w:uiPriority="67" w:unhideWhenUsed="0"/>
-    <w:lsdException w:name="Medium Grid 2" w:semiHidden="0" w:uiPriority="68" w:unhideWhenUsed="0"/>
-    <w:lsdException w:name="Medium Grid 3" w:semiHidden="0" w:uiPriority="69" w:unhideWhenUsed="0"/>
-    <w:lsdException w:name="Dark List" w:semiHidden="0" w:uiPriority="70" w:unhideWhenUsed="0"/>
-    <w:lsdException w:name="Colorful Shading" w:semiHidden="0" w:uiPriority="71" w:unhideWhenUsed="0"/>
-    <w:lsdException w:name="Colorful List" w:semiHidden="0" w:uiPriority="72" w:unhideWhenUsed="0"/>
-    <w:lsdException w:name="Colorful Grid" w:semiHidden="0" w:uiPriority="73" w:unhideWhenUsed="0"/>
-    <w:lsdException w:name="Light Shading Accent 1" w:semiHidden="0" w:uiPriority="60" w:unhideWhenUsed="0"/>
-    <w:lsdException w:name="Light List Accent 1" w:semiHidden="0" w:uiPriority="61" w:unhideWhenUsed="0"/>
-    <w:lsdException w:name="Light Grid Accent 1" w:semiHidden="0" w:uiPriority="62" w:unhideWhenUsed="0"/>
-    <w:lsdException w:name="Medium Shading 1 Accent 1" w:semiHidden="0" w:uiPriority="63" w:unhideWhenUsed="0"/>
-    <w:lsdException w:name="Medium Shading 2 Accent 1" w:semiHidden="0" w:uiPriority="64" w:unhideWhenUsed="0"/>
-    <w:lsdException w:name="Medium List 1 Accent 1" w:semiHidden="0" w:uiPriority="65" w:unhideWhenUsed="0"/>
-    <w:lsdException w:name="Revision" w:unhideWhenUsed="0"/>
-    <w:lsdException w:name="List Paragraph" w:semiHidden="0" w:uiPriority="34" w:unhideWhenUsed="0" w:qFormat="1"/>
-    <w:lsdException w:name="Quote" w:semiHidden="0" w:uiPriority="29" w:unhideWhenUsed="0" w:qFormat="1"/>
-    <w:lsdException w:name="Intense Quote" w:semiHidden="0" w:uiPriority="30" w:unhideWhenUsed="0" w:qFormat="1"/>
-    <w:lsdException w:name="Medium List 2 Accent 1" w:semiHidden="0" w:uiPriority="66" w:unhideWhenUsed="0"/>
-    <w:lsdException w:name="Medium Grid 1 Accent 1" w:semiHidden="0" w:uiPriority="67" w:unhideWhenUsed="0"/>
-    <w:lsdException w:name="Medium Grid 2 Accent 1" w:semiHidden="0" w:uiPriority="68" w:unhideWhenUsed="0"/>
-    <w:lsdException w:name="Medium Grid 3 Accent 1" w:semiHidden="0" w:uiPriority="69" w:unhideWhenUsed="0"/>
-    <w:lsdException w:name="Dark List Accent 1" w:semiHidden="0" w:uiPriority="70" w:unhideWhenUsed="0"/>
-    <w:lsdException w:name="Colorful Shading Accent 1" w:semiHidden="0" w:uiPriority="71" w:unhideWhenUsed="0"/>
-    <w:lsdException w:name="Colorful List Accent 1" w:semiHidden="0" w:uiPriority="72" w:unhideWhenUsed="0"/>
-    <w:lsdException w:name="Colorful Grid Accent 1" w:semiHidden="0" w:uiPriority="73" w:unhideWhenUsed="0"/>
-    <w:lsdException w:name="Light Shading Accent 2" w:semiHidden="0" w:uiPriority="60" w:unhideWhenUsed="0"/>
-    <w:lsdException w:name="Light List Accent 2" w:semiHidden="0" w:uiPriority="61" w:unhideWhenUsed="0"/>
-    <w:lsdException w:name="Light Grid Accent 2" w:semiHidden="0" w:uiPriority="62" w:unhideWhenUsed="0"/>
-    <w:lsdException w:name="Medium Shading 1 Accent 2" w:semiHidden="0" w:uiPriority="63" w:unhideWhenUsed="0"/>
-    <w:lsdException w:name="Medium Shading 2 Accent 2" w:semiHidden="0" w:uiPriority="64" w:unhideWhenUsed="0"/>
-    <w:lsdException w:name="Medium List 1 Accent 2" w:semiHidden="0" w:uiPriority="65" w:unhideWhenUsed="0"/>
-    <w:lsdException w:name="Medium List 2 Accent 2" w:semiHidden="0" w:uiPriority="66" w:unhideWhenUsed="0"/>
-    <w:lsdException w:name="Medium Grid 1 Accent 2" w:semiHidden="0" w:uiPriority="67" w:unhideWhenUsed="0"/>
-    <w:lsdException w:name="Medium Grid 2 Accent 2" w:semiHidden="0" w:uiPriority="68" w:unhideWhenUsed="0"/>
-    <w:lsdException w:name="Medium Grid 3 Accent 2" w:semiHidden="0" w:uiPriority="69" w:unhideWhenUsed="0"/>
-    <w:lsdException w:name="Dark List Accent 2" w:semiHidden="0" w:uiPriority="70" w:unhideWhenUsed="0"/>
-    <w:lsdException w:name="Colorful Shading Accent 2" w:semiHidden="0" w:uiPriority="71" w:unhideWhenUsed="0"/>
-    <w:lsdException w:name="Colorful List Accent 2" w:semiHidden="0" w:uiPriority="72" w:unhideWhenUsed="0"/>
-    <w:lsdException w:name="Colorful Grid Accent 2" w:semiHidden="0" w:uiPriority="73" w:unhideWhenUsed="0"/>
-    <w:lsdException w:name="Light Shading Accent 3" w:semiHidden="0" w:uiPriority="60" w:unhideWhenUsed="0"/>
-    <w:lsdException w:name="Light List Accent 3" w:semiHidden="0" w:uiPriority="61" w:unhideWhenUsed="0"/>
-    <w:lsdException w:name="Light Grid Accent 3" w:semiHidden="0" w:uiPriority="62" w:unhideWhenUsed="0"/>
-    <w:lsdException w:name="Medium Shading 1 Accent 3" w:semiHidden="0" w:uiPriority="63" w:unhideWhenUsed="0"/>
-    <w:lsdException w:name="Medium Shading 2 Accent 3" w:semiHidden="0" w:uiPriority="64" w:unhideWhenUsed="0"/>
-    <w:lsdException w:name="Medium List 1 Accent 3" w:semiHidden="0" w:uiPriority="65" w:unhideWhenUsed="0"/>
-    <w:lsdException w:name="Medium List 2 Accent 3" w:semiHidden="0" w:uiPriority="66" w:unhideWhenUsed="0"/>
-    <w:lsdException w:name="Medium Grid 1 Accent 3" w:semiHidden="0" w:uiPriority="67" w:unhideWhenUsed="0"/>
-    <w:lsdException w:name="Medium Grid 2 Accent 3" w:semiHidden="0" w:uiPriority="68" w:unhideWhenUsed="0"/>
-    <w:lsdException w:name="Medium Grid 3 Accent 3" w:semiHidden="0" w:uiPriority="69" w:unhideWhenUsed="0"/>
-    <w:lsdException w:name="Dark List Accent 3" w:semiHidden="0" w:uiPriority="70" w:unhideWhenUsed="0"/>
-    <w:lsdException w:name="Colorful Shading Accent 3" w:semiHidden="0" w:uiPriority="71" w:unhideWhenUsed="0"/>
-    <w:lsdException w:name="Colorful List Accent 3" w:semiHidden="0" w:uiPriority="72" w:unhideWhenUsed="0"/>
-    <w:lsdException w:name="Colorful Grid Accent 3" w:semiHidden="0" w:uiPriority="73" w:unhideWhenUsed="0"/>
-    <w:lsdException w:name="Light Shading Accent 4" w:semiHidden="0" w:uiPriority="60" w:unhideWhenUsed="0"/>
-    <w:lsdException w:name="Light List Accent 4" w:semiHidden="0" w:uiPriority="61" w:unhideWhenUsed="0"/>
-    <w:lsdException w:name="Light Grid Accent 4" w:semiHidden="0" w:uiPriority="62" w:unhideWhenUsed="0"/>
-    <w:lsdException w:name="Medium Shading 1 Accent 4" w:semiHidden="0" w:uiPriority="63" w:unhideWhenUsed="0"/>
-    <w:lsdException w:name="Medium Shading 2 Accent 4" w:semiHidden="0" w:uiPriority="64" w:unhideWhenUsed="0"/>
-    <w:lsdException w:name="Medium List 1 Accent 4" w:semiHidden="0" w:uiPriority="65" w:unhideWhenUsed="0"/>
-    <w:lsdException w:name="Medium List 2 Accent 4" w:semiHidden="0" w:uiPriority="66" w:unhideWhenUsed="0"/>
-    <w:lsdException w:name="Medium Grid 1 Accent 4" w:semiHidden="0" w:uiPriority="67" w:unhideWhenUsed="0"/>
-    <w:lsdException w:name="Medium Grid 2 Accent 4" w:semiHidden="0" w:uiPriority="68" w:unhideWhenUsed="0"/>
-    <w:lsdException w:name="Medium Grid 3 Accent 4" w:semiHidden="0" w:uiPriority="69" w:unhideWhenUsed="0"/>
-    <w:lsdException w:name="Dark List Accent 4" w:semiHidden="0" w:uiPriority="70" w:unhideWhenUsed="0"/>
-    <w:lsdException w:name="Colorful Shading Accent 4" w:semiHidden="0" w:uiPriority="71" w:unhideWhenUsed="0"/>
-    <w:lsdException w:name="Colorful List Accent 4" w:semiHidden="0" w:uiPriority="72" w:unhideWhenUsed="0"/>
-    <w:lsdException w:name="Colorful Grid Accent 4" w:semiHidden="0" w:uiPriority="73" w:unhideWhenUsed="0"/>
-    <w:lsdException w:name="Light Shading Accent 5" w:semiHidden="0" w:uiPriority="60" w:unhideWhenUsed="0"/>
-    <w:lsdException w:name="Light List Accent 5" w:semiHidden="0" w:uiPriority="61" w:unhideWhenUsed="0"/>
-    <w:lsdException w:name="Light Grid Accent 5" w:semiHidden="0" w:uiPriority="62" w:unhideWhenUsed="0"/>
-    <w:lsdException w:name="Medium Shading 1 Accent 5" w:semiHidden="0" w:uiPriority="63" w:unhideWhenUsed="0"/>
-    <w:lsdException w:name="Medium Shading 2 Accent 5" w:semiHidden="0" w:uiPriority="64" w:unhideWhenUsed="0"/>
-    <w:lsdException w:name="Medium List 1 Accent 5" w:semiHidden="0" w:uiPriority="65" w:unhideWhenUsed="0"/>
-    <w:lsdException w:name="Medium List 2 Accent 5" w:semiHidden="0" w:uiPriority="66" w:unhideWhenUsed="0"/>
-    <w:lsdException w:name="Medium Grid 1 Accent 5" w:semiHidden="0" w:uiPriority="67" w:unhideWhenUsed="0"/>
-    <w:lsdException w:name="Medium Grid 2 Accent 5" w:semiHidden="0" w:uiPriority="68" w:unhideWhenUsed="0"/>
-    <w:lsdException w:name="Medium Grid 3 Accent 5" w:semiHidden="0" w:uiPriority="69" w:unhideWhenUsed="0"/>
-    <w:lsdException w:name="Dark List Accent 5" w:semiHidden="0" w:uiPriority="70" w:unhideWhenUsed="0"/>
-    <w:lsdException w:name="Colorful Shading Accent 5" w:semiHidden="0" w:uiPriority="71" w:unhideWhenUsed="0"/>
-    <w:lsdException w:name="Colorful List Accent 5" w:semiHidden="0" w:uiPriority="72" w:unhideWhenUsed="0"/>
-    <w:lsdException w:name="Colorful Grid Accent 5" w:semiHidden="0" w:uiPriority="73" w:unhideWhenUsed="0"/>
-    <w:lsdException w:name="Light Shading Accent 6" w:semiHidden="0" w:uiPriority="60" w:unhideWhenUsed="0"/>
-    <w:lsdException w:name="Light List Accent 6" w:semiHidden="0" w:uiPriority="61" w:unhideWhenUsed="0"/>
-    <w:lsdException w:name="Light Grid Accent 6" w:semiHidden="0" w:uiPriority="62" w:unhideWhenUsed="0"/>
-    <w:lsdException w:name="Medium Shading 1 Accent 6" w:semiHidden="0" w:uiPriority="63" w:unhideWhenUsed="0"/>
-    <w:lsdException w:name="Medium Shading 2 Accent 6" w:semiHidden="0" w:uiPriority="64" w:unhideWhenUsed="0"/>
-    <w:lsdException w:name="Medium List 1 Accent 6" w:semiHidden="0" w:uiPriority="65" w:unhideWhenUsed="0"/>
-    <w:lsdException w:name="Medium List 2 Accent 6" w:semiHidden="0" w:uiPriority="66" w:unhideWhenUsed="0"/>
-    <w:lsdException w:name="Medium Grid 1 Accent 6" w:semiHidden="0" w:uiPriority="67" w:unhideWhenUsed="0"/>
-    <w:lsdException w:name="Medium Grid 2 Accent 6" w:semiHidden="0" w:uiPriority="68" w:unhideWhenUsed="0"/>
-    <w:lsdException w:name="Medium Grid 3 Accent 6" w:semiHidden="0" w:uiPriority="69" w:unhideWhenUsed="0"/>
-    <w:lsdException w:name="Dark List Accent 6" w:semiHidden="0" w:uiPriority="70" w:unhideWhenUsed="0"/>
-    <w:lsdException w:name="Colorful Shading Accent 6" w:semiHidden="0" w:uiPriority="71" w:unhideWhenUsed="0"/>
-    <w:lsdException w:name="Colorful List Accent 6" w:semiHidden="0" w:uiPriority="72" w:unhideWhenUsed="0"/>
-    <w:lsdException w:name="Colorful Grid Accent 6" w:semiHidden="0" w:uiPriority="73" w:unhideWhenUsed="0"/>
-    <w:lsdException w:name="Subtle Emphasis" w:semiHidden="0" w:uiPriority="19" w:unhideWhenUsed="0" w:qFormat="1"/>
-    <w:lsdException w:name="Intense Emphasis" w:semiHidden="0" w:uiPriority="21" w:unhideWhenUsed="0" w:qFormat="1"/>
-    <w:lsdException w:name="Subtle Reference" w:semiHidden="0" w:uiPriority="31" w:unhideWhenUsed="0" w:qFormat="1"/>
-    <w:lsdException w:name="Intense Reference" w:semiHidden="0" w:uiPriority="32" w:unhideWhenUsed="0" w:qFormat="1"/>
-    <w:lsdException w:name="Book Title" w:semiHidden="0" w:uiPriority="33" w:unhideWhenUsed="0" w:qFormat="1"/>
-    <w:lsdException w:name="Bibliography" w:uiPriority="37"/>
-    <w:lsdException w:name="TOC Heading" w:uiPriority="39" w:qFormat="1"/>
+  <w:latentStyles w:defLockedState="0" w:defUIPriority="99" w:defSemiHidden="0" w:defUnhideWhenUsed="0" w:defQFormat="0" w:count="371">
+    <w:lsdException w:name="Normal" w:uiPriority="0" w:qFormat="1"/>
+    <w:lsdException w:name="heading 1" w:uiPriority="9" w:qFormat="1"/>
+    <w:lsdException w:name="heading 2" w:semiHidden="1" w:uiPriority="9" w:unhideWhenUsed="1" w:qFormat="1"/>
+    <w:lsdException w:name="heading 3" w:semiHidden="1" w:uiPriority="9" w:unhideWhenUsed="1" w:qFormat="1"/>
+    <w:lsdException w:name="heading 4" w:semiHidden="1" w:uiPriority="9" w:unhideWhenUsed="1" w:qFormat="1"/>
+    <w:lsdException w:name="heading 5" w:semiHidden="1" w:uiPriority="9" w:unhideWhenUsed="1" w:qFormat="1"/>
+    <w:lsdException w:name="heading 6" w:semiHidden="1" w:uiPriority="9" w:unhideWhenUsed="1" w:qFormat="1"/>
+    <w:lsdException w:name="heading 7" w:semiHidden="1" w:uiPriority="9" w:unhideWhenUsed="1" w:qFormat="1"/>
+    <w:lsdException w:name="heading 8" w:semiHidden="1" w:uiPriority="9" w:unhideWhenUsed="1" w:qFormat="1"/>
+    <w:lsdException w:name="heading 9" w:semiHidden="1" w:uiPriority="9" w:unhideWhenUsed="1" w:qFormat="1"/>
+    <w:lsdException w:name="index 1" w:semiHidden="1" w:unhideWhenUsed="1"/>
+    <w:lsdException w:name="index 2" w:semiHidden="1" w:unhideWhenUsed="1"/>
+    <w:lsdException w:name="index 3" w:semiHidden="1" w:unhideWhenUsed="1"/>
+    <w:lsdException w:name="index 4" w:semiHidden="1" w:unhideWhenUsed="1"/>
+    <w:lsdException w:name="index 5" w:semiHidden="1" w:unhideWhenUsed="1"/>
+    <w:lsdException w:name="index 6" w:semiHidden="1" w:unhideWhenUsed="1"/>
+    <w:lsdException w:name="index 7" w:semiHidden="1" w:unhideWhenUsed="1"/>
+    <w:lsdException w:name="index 8" w:semiHidden="1" w:unhideWhenUsed="1"/>
+    <w:lsdException w:name="index 9" w:semiHidden="1" w:unhideWhenUsed="1"/>
+    <w:lsdException w:name="toc 1" w:semiHidden="1" w:uiPriority="39" w:unhideWhenUsed="1"/>
+    <w:lsdException w:name="toc 2" w:semiHidden="1" w:uiPriority="39" w:unhideWhenUsed="1"/>
+    <w:lsdException w:name="toc 3" w:semiHidden="1" w:uiPriority="39" w:unhideWhenUsed="1"/>
+    <w:lsdException w:name="toc 4" w:semiHidden="1" w:uiPriority="39" w:unhideWhenUsed="1"/>
+    <w:lsdException w:name="toc 5" w:semiHidden="1" w:uiPriority="39" w:unhideWhenUsed="1"/>
+    <w:lsdException w:name="toc 6" w:semiHidden="1" w:uiPriority="39" w:unhideWhenUsed="1"/>
+    <w:lsdException w:name="toc 7" w:semiHidden="1" w:uiPriority="39" w:unhideWhenUsed="1"/>
+    <w:lsdException w:name="toc 8" w:semiHidden="1" w:uiPriority="39" w:unhideWhenUsed="1"/>
+    <w:lsdException w:name="toc 9" w:semiHidden="1" w:uiPriority="39" w:unhideWhenUsed="1"/>
+    <w:lsdException w:name="Normal Indent" w:semiHidden="1" w:unhideWhenUsed="1"/>
+    <w:lsdException w:name="footnote text" w:semiHidden="1" w:unhideWhenUsed="1"/>
+    <w:lsdException w:name="annotation text" w:semiHidden="1" w:unhideWhenUsed="1"/>
+    <w:lsdException w:name="header" w:semiHidden="1" w:unhideWhenUsed="1"/>
+    <w:lsdException w:name="footer" w:semiHidden="1" w:unhideWhenUsed="1"/>
+    <w:lsdException w:name="index heading" w:semiHidden="1" w:unhideWhenUsed="1"/>
+    <w:lsdException w:name="caption" w:semiHidden="1" w:uiPriority="35" w:unhideWhenUsed="1" w:qFormat="1"/>
+    <w:lsdException w:name="table of figures" w:semiHidden="1" w:unhideWhenUsed="1"/>
+    <w:lsdException w:name="envelope address" w:semiHidden="1" w:unhideWhenUsed="1"/>
+    <w:lsdException w:name="envelope return" w:semiHidden="1" w:unhideWhenUsed="1"/>
+    <w:lsdException w:name="footnote reference" w:semiHidden="1" w:unhideWhenUsed="1"/>
+    <w:lsdException w:name="annotation reference" w:semiHidden="1" w:unhideWhenUsed="1"/>
+    <w:lsdException w:name="line number" w:semiHidden="1" w:unhideWhenUsed="1"/>
+    <w:lsdException w:name="page number" w:semiHidden="1" w:unhideWhenUsed="1"/>
+    <w:lsdException w:name="endnote reference" w:semiHidden="1" w:unhideWhenUsed="1"/>
+    <w:lsdException w:name="endnote text" w:semiHidden="1" w:unhideWhenUsed="1"/>
+    <w:lsdException w:name="table of authorities" w:semiHidden="1" w:unhideWhenUsed="1"/>
+    <w:lsdException w:name="macro" w:semiHidden="1" w:unhideWhenUsed="1"/>
+    <w:lsdException w:name="toa heading" w:semiHidden="1" w:unhideWhenUsed="1"/>
+    <w:lsdException w:name="List" w:semiHidden="1" w:unhideWhenUsed="1"/>
+    <w:lsdException w:name="List Bullet" w:semiHidden="1" w:unhideWhenUsed="1"/>
+    <w:lsdException w:name="List Number" w:semiHidden="1" w:unhideWhenUsed="1"/>
+    <w:lsdException w:name="List 2" w:semiHidden="1" w:unhideWhenUsed="1"/>
+    <w:lsdException w:name="List 3" w:semiHidden="1" w:unhideWhenUsed="1"/>
+    <w:lsdException w:name="List 4" w:semiHidden="1" w:unhideWhenUsed="1"/>
+    <w:lsdException w:name="List 5" w:semiHidden="1" w:unhideWhenUsed="1"/>
+    <w:lsdException w:name="List Bullet 2" w:semiHidden="1" w:unhideWhenUsed="1"/>
+    <w:lsdException w:name="List Bullet 3" w:semiHidden="1" w:unhideWhenUsed="1"/>
+    <w:lsdException w:name="List Bullet 4" w:semiHidden="1" w:unhideWhenUsed="1"/>
+    <w:lsdException w:name="List Bullet 5" w:semiHidden="1" w:unhideWhenUsed="1"/>
+    <w:lsdException w:name="List Number 2" w:semiHidden="1" w:unhideWhenUsed="1"/>
+    <w:lsdException w:name="List Number 3" w:semiHidden="1" w:unhideWhenUsed="1"/>
+    <w:lsdException w:name="List Number 4" w:semiHidden="1" w:unhideWhenUsed="1"/>
+    <w:lsdException w:name="List Number 5" w:semiHidden="1" w:unhideWhenUsed="1"/>
+    <w:lsdException w:name="Title" w:uiPriority="10" w:qFormat="1"/>
+    <w:lsdException w:name="Closing" w:semiHidden="1" w:unhideWhenUsed="1"/>
+    <w:lsdException w:name="Signature" w:semiHidden="1" w:unhideWhenUsed="1"/>
+    <w:lsdException w:name="Default Paragraph Font" w:semiHidden="1" w:uiPriority="1" w:unhideWhenUsed="1"/>
+    <w:lsdException w:name="Body Text" w:semiHidden="1" w:unhideWhenUsed="1"/>
+    <w:lsdException w:name="Body Text Indent" w:semiHidden="1" w:unhideWhenUsed="1"/>
+    <w:lsdException w:name="List Continue" w:semiHidden="1" w:unhideWhenUsed="1"/>
+    <w:lsdException w:name="List Continue 2" w:semiHidden="1" w:unhideWhenUsed="1"/>
+    <w:lsdException w:name="List Continue 3" w:semiHidden="1" w:unhideWhenUsed="1"/>
+    <w:lsdException w:name="List Continue 4" w:semiHidden="1" w:unhideWhenUsed="1"/>
+    <w:lsdException w:name="List Continue 5" w:semiHidden="1" w:unhideWhenUsed="1"/>
+    <w:lsdException w:name="Message Header" w:semiHidden="1" w:unhideWhenUsed="1"/>
+    <w:lsdException w:name="Subtitle" w:uiPriority="11" w:qFormat="1"/>
+    <w:lsdException w:name="Salutation" w:semiHidden="1" w:unhideWhenUsed="1"/>
+    <w:lsdException w:name="Date" w:semiHidden="1" w:unhideWhenUsed="1"/>
+    <w:lsdException w:name="Body Text First Indent" w:semiHidden="1" w:unhideWhenUsed="1"/>
+    <w:lsdException w:name="Body Text First Indent 2" w:semiHidden="1" w:unhideWhenUsed="1"/>
+    <w:lsdException w:name="Note Heading" w:semiHidden="1" w:unhideWhenUsed="1"/>
+    <w:lsdException w:name="Body Text 2" w:semiHidden="1" w:unhideWhenUsed="1"/>
+    <w:lsdException w:name="Body Text 3" w:semiHidden="1" w:unhideWhenUsed="1"/>
+    <w:lsdException w:name="Body Text Indent 2" w:semiHidden="1" w:unhideWhenUsed="1"/>
+    <w:lsdException w:name="Body Text Indent 3" w:semiHidden="1" w:unhideWhenUsed="1"/>
+    <w:lsdException w:name="Block Text" w:semiHidden="1" w:unhideWhenUsed="1"/>
+    <w:lsdException w:name="Hyperlink" w:semiHidden="1" w:unhideWhenUsed="1"/>
+    <w:lsdException w:name="FollowedHyperlink" w:semiHidden="1" w:unhideWhenUsed="1"/>
+    <w:lsdException w:name="Strong" w:uiPriority="22" w:qFormat="1"/>
+    <w:lsdException w:name="Emphasis" w:uiPriority="20" w:qFormat="1"/>
+    <w:lsdException w:name="Document Map" w:semiHidden="1" w:unhideWhenUsed="1"/>
+    <w:lsdException w:name="Plain Text" w:semiHidden="1" w:unhideWhenUsed="1"/>
+    <w:lsdException w:name="E-mail Signature" w:semiHidden="1" w:unhideWhenUsed="1"/>
+    <w:lsdException w:name="HTML Top of Form" w:semiHidden="1" w:unhideWhenUsed="1"/>
+    <w:lsdException w:name="HTML Bottom of Form" w:semiHidden="1" w:unhideWhenUsed="1"/>
+    <w:lsdException w:name="Normal (Web)" w:semiHidden="1" w:unhideWhenUsed="1"/>
+    <w:lsdException w:name="HTML Acronym" w:semiHidden="1" w:unhideWhenUsed="1"/>
+    <w:lsdException w:name="HTML Address" w:semiHidden="1" w:unhideWhenUsed="1"/>
+    <w:lsdException w:name="HTML Cite" w:semiHidden="1" w:unhideWhenUsed="1"/>
+    <w:lsdException w:name="HTML Code" w:semiHidden="1" w:unhideWhenUsed="1"/>
+    <w:lsdException w:name="HTML Definition" w:semiHidden="1" w:unhideWhenUsed="1"/>
+    <w:lsdException w:name="HTML Keyboard" w:semiHidden="1" w:unhideWhenUsed="1"/>
+    <w:lsdException w:name="HTML Preformatted" w:semiHidden="1" w:unhideWhenUsed="1"/>
+    <w:lsdException w:name="HTML Sample" w:semiHidden="1" w:unhideWhenUsed="1"/>
+    <w:lsdException w:name="HTML Typewriter" w:semiHidden="1" w:unhideWhenUsed="1"/>
+    <w:lsdException w:name="HTML Variable" w:semiHidden="1" w:unhideWhenUsed="1"/>
+    <w:lsdException w:name="Normal Table" w:semiHidden="1" w:unhideWhenUsed="1"/>
+    <w:lsdException w:name="annotation subject" w:semiHidden="1" w:unhideWhenUsed="1"/>
+    <w:lsdException w:name="No List" w:semiHidden="1" w:unhideWhenUsed="1"/>
+    <w:lsdException w:name="Outline List 1" w:semiHidden="1" w:unhideWhenUsed="1"/>
+    <w:lsdException w:name="Outline List 2" w:semiHidden="1" w:unhideWhenUsed="1"/>
+    <w:lsdException w:name="Outline List 3" w:semiHidden="1" w:unhideWhenUsed="1"/>
+    <w:lsdException w:name="Table Simple 1" w:semiHidden="1" w:unhideWhenUsed="1"/>
+    <w:lsdException w:name="Table Simple 2" w:semiHidden="1" w:unhideWhenUsed="1"/>
+    <w:lsdException w:name="Table Simple 3" w:semiHidden="1" w:unhideWhenUsed="1"/>
+    <w:lsdException w:name="Table Classic 1" w:semiHidden="1" w:unhideWhenUsed="1"/>
+    <w:lsdException w:name="Table Classic 2" w:semiHidden="1" w:unhideWhenUsed="1"/>
+    <w:lsdException w:name="Table Classic 3" w:semiHidden="1" w:unhideWhenUsed="1"/>
+    <w:lsdException w:name="Table Classic 4" w:semiHidden="1" w:unhideWhenUsed="1"/>
+    <w:lsdException w:name="Table Colorful 1" w:semiHidden="1" w:unhideWhenUsed="1"/>
+    <w:lsdException w:name="Table Colorful 2" w:semiHidden="1" w:unhideWhenUsed="1"/>
+    <w:lsdException w:name="Table Colorful 3" w:semiHidden="1" w:unhideWhenUsed="1"/>
+    <w:lsdException w:name="Table Columns 1" w:semiHidden="1" w:unhideWhenUsed="1"/>
+    <w:lsdException w:name="Table Columns 2" w:semiHidden="1" w:unhideWhenUsed="1"/>
+    <w:lsdException w:name="Table Columns 3" w:semiHidden="1" w:unhideWhenUsed="1"/>
+    <w:lsdException w:name="Table Columns 4" w:semiHidden="1" w:unhideWhenUsed="1"/>
+    <w:lsdException w:name="Table Columns 5" w:semiHidden="1" w:unhideWhenUsed="1"/>
+    <w:lsdException w:name="Table Grid 1" w:semiHidden="1" w:unhideWhenUsed="1"/>
+    <w:lsdException w:name="Table Grid 2" w:semiHidden="1" w:unhideWhenUsed="1"/>
+    <w:lsdException w:name="Table Grid 3" w:semiHidden="1" w:unhideWhenUsed="1"/>
+    <w:lsdException w:name="Table Grid 4" w:semiHidden="1" w:unhideWhenUsed="1"/>
+    <w:lsdException w:name="Table Grid 5" w:semiHidden="1" w:unhideWhenUsed="1"/>
+    <w:lsdException w:name="Table Grid 6" w:semiHidden="1" w:unhideWhenUsed="1"/>
+    <w:lsdException w:name="Table Grid 7" w:semiHidden="1" w:unhideWhenUsed="1"/>
+    <w:lsdException w:name="Table Grid 8" w:semiHidden="1" w:unhideWhenUsed="1"/>
+    <w:lsdException w:name="Table List 1" w:semiHidden="1" w:unhideWhenUsed="1"/>
+    <w:lsdException w:name="Table List 2" w:semiHidden="1" w:unhideWhenUsed="1"/>
+    <w:lsdException w:name="Table List 3" w:semiHidden="1" w:unhideWhenUsed="1"/>
+    <w:lsdException w:name="Table List 4" w:semiHidden="1" w:unhideWhenUsed="1"/>
+    <w:lsdException w:name="Table List 5" w:semiHidden="1" w:unhideWhenUsed="1"/>
+    <w:lsdException w:name="Table List 6" w:semiHidden="1" w:unhideWhenUsed="1"/>
+    <w:lsdException w:name="Table List 7" w:semiHidden="1" w:unhideWhenUsed="1"/>
+    <w:lsdException w:name="Table List 8" w:semiHidden="1" w:unhideWhenUsed="1"/>
+    <w:lsdException w:name="Table 3D effects 1" w:semiHidden="1" w:unhideWhenUsed="1"/>
+    <w:lsdException w:name="Table 3D effects 2" w:semiHidden="1" w:unhideWhenUsed="1"/>
+    <w:lsdException w:name="Table 3D effects 3" w:semiHidden="1" w:unhideWhenUsed="1"/>
+    <w:lsdException w:name="Table Contemporary" w:semiHidden="1" w:unhideWhenUsed="1"/>
+    <w:lsdException w:name="Table Elegant" w:semiHidden="1" w:unhideWhenUsed="1"/>
+    <w:lsdException w:name="Table Professional" w:semiHidden="1" w:unhideWhenUsed="1"/>
+    <w:lsdException w:name="Table Subtle 1" w:semiHidden="1" w:unhideWhenUsed="1"/>
+    <w:lsdException w:name="Table Subtle 2" w:semiHidden="1" w:unhideWhenUsed="1"/>
+    <w:lsdException w:name="Table Web 1" w:semiHidden="1" w:unhideWhenUsed="1"/>
+    <w:lsdException w:name="Table Web 2" w:semiHidden="1" w:unhideWhenUsed="1"/>
+    <w:lsdException w:name="Table Web 3" w:semiHidden="1" w:unhideWhenUsed="1"/>
+    <w:lsdException w:name="Balloon Text" w:semiHidden="1" w:unhideWhenUsed="1"/>
+    <w:lsdException w:name="Table Grid" w:uiPriority="59"/>
+    <w:lsdException w:name="Table Theme" w:semiHidden="1" w:unhideWhenUsed="1"/>
+    <w:lsdException w:name="Placeholder Text" w:semiHidden="1"/>
+    <w:lsdException w:name="No Spacing" w:uiPriority="1" w:qFormat="1"/>
+    <w:lsdException w:name="Light Shading" w:uiPriority="60"/>
+    <w:lsdException w:name="Light List" w:uiPriority="61"/>
+    <w:lsdException w:name="Light Grid" w:uiPriority="62"/>
+    <w:lsdException w:name="Medium Shading 1" w:uiPriority="63"/>
+    <w:lsdException w:name="Medium Shading 2" w:uiPriority="64"/>
+    <w:lsdException w:name="Medium List 1" w:uiPriority="65"/>
+    <w:lsdException w:name="Medium List 2" w:uiPriority="66"/>
+    <w:lsdException w:name="Medium Grid 1" w:uiPriority="67"/>
+    <w:lsdException w:name="Medium Grid 2" w:uiPriority="68"/>
+    <w:lsdException w:name="Medium Grid 3" w:uiPriority="69"/>
+    <w:lsdException w:name="Dark List" w:uiPriority="70"/>
+    <w:lsdException w:name="Colorful Shading" w:uiPriority="71"/>
+    <w:lsdException w:name="Colorful List" w:uiPriority="72"/>
+    <w:lsdException w:name="Colorful Grid" w:uiPriority="73"/>
+    <w:lsdException w:name="Light Shading Accent 1" w:uiPriority="60"/>
+    <w:lsdException w:name="Light List Accent 1" w:uiPriority="61"/>
+    <w:lsdException w:name="Light Grid Accent 1" w:uiPriority="62"/>
+    <w:lsdException w:name="Medium Shading 1 Accent 1" w:uiPriority="63"/>
+    <w:lsdException w:name="Medium Shading 2 Accent 1" w:uiPriority="64"/>
+    <w:lsdException w:name="Medium List 1 Accent 1" w:uiPriority="65"/>
+    <w:lsdException w:name="Revision" w:semiHidden="1"/>
+    <w:lsdException w:name="List Paragraph" w:uiPriority="34" w:qFormat="1"/>
+    <w:lsdException w:name="Quote" w:uiPriority="29" w:qFormat="1"/>
+    <w:lsdException w:name="Intense Quote" w:uiPriority="30" w:qFormat="1"/>
+    <w:lsdException w:name="Medium List 2 Accent 1" w:uiPriority="66"/>
+    <w:lsdException w:name="Medium Grid 1 Accent 1" w:uiPriority="67"/>
+    <w:lsdException w:name="Medium Grid 2 Accent 1" w:uiPriority="68"/>
+    <w:lsdException w:name="Medium Grid 3 Accent 1" w:uiPriority="69"/>
+    <w:lsdException w:name="Dark List Accent 1" w:uiPriority="70"/>
+    <w:lsdException w:name="Colorful Shading Accent 1" w:uiPriority="71"/>
+    <w:lsdException w:name="Colorful List Accent 1" w:uiPriority="72"/>
+    <w:lsdException w:name="Colorful Grid Accent 1" w:uiPriority="73"/>
+    <w:lsdException w:name="Light Shading Accent 2" w:uiPriority="60"/>
+    <w:lsdException w:name="Light List Accent 2" w:uiPriority="61"/>
+    <w:lsdException w:name="Light Grid Accent 2" w:uiPriority="62"/>
+    <w:lsdException w:name="Medium Shading 1 Accent 2" w:uiPriority="63"/>
+    <w:lsdException w:name="Medium Shading 2 Accent 2" w:uiPriority="64"/>
+    <w:lsdException w:name="Medium List 1 Accent 2" w:uiPriority="65"/>
+    <w:lsdException w:name="Medium List 2 Accent 2" w:uiPriority="66"/>
+    <w:lsdException w:name="Medium Grid 1 Accent 2" w:uiPriority="67"/>
+    <w:lsdException w:name="Medium Grid 2 Accent 2" w:uiPriority="68"/>
+    <w:lsdException w:name="Medium Grid 3 Accent 2" w:uiPriority="69"/>
+    <w:lsdException w:name="Dark List Accent 2" w:uiPriority="70"/>
+    <w:lsdException w:name="Colorful Shading Accent 2" w:uiPriority="71"/>
+    <w:lsdException w:name="Colorful List Accent 2" w:uiPriority="72"/>
+    <w:lsdException w:name="Colorful Grid Accent 2" w:uiPriority="73"/>
+    <w:lsdException w:name="Light Shading Accent 3" w:uiPriority="60"/>
+    <w:lsdException w:name="Light List Accent 3" w:uiPriority="61"/>
+    <w:lsdException w:name="Light Grid Accent 3" w:uiPriority="62"/>
+    <w:lsdException w:name="Medium Shading 1 Accent 3" w:uiPriority="63"/>
+    <w:lsdException w:name="Medium Shading 2 Accent 3" w:uiPriority="64"/>
+    <w:lsdException w:name="Medium List 1 Accent 3" w:uiPriority="65"/>
+    <w:lsdException w:name="Medium List 2 Accent 3" w:uiPriority="66"/>
+    <w:lsdException w:name="Medium Grid 1 Accent 3" w:uiPriority="67"/>
+    <w:lsdException w:name="Medium Grid 2 Accent 3" w:uiPriority="68"/>
+    <w:lsdException w:name="Medium Grid 3 Accent 3" w:uiPriority="69"/>
+    <w:lsdException w:name="Dark List Accent 3" w:uiPriority="70"/>
+    <w:lsdException w:name="Colorful Shading Accent 3" w:uiPriority="71"/>
+    <w:lsdException w:name="Colorful List Accent 3" w:uiPriority="72"/>
+    <w:lsdException w:name="Colorful Grid Accent 3" w:uiPriority="73"/>
+    <w:lsdException w:name="Light Shading Accent 4" w:uiPriority="60"/>
+    <w:lsdException w:name="Light List Accent 4" w:uiPriority="61"/>
+    <w:lsdException w:name="Light Grid Accent 4" w:uiPriority="62"/>
+    <w:lsdException w:name="Medium Shading 1 Accent 4" w:uiPriority="63"/>
+    <w:lsdException w:name="Medium Shading 2 Accent 4" w:uiPriority="64"/>
+    <w:lsdException w:name="Medium List 1 Accent 4" w:uiPriority="65"/>
+    <w:lsdException w:name="Medium List 2 Accent 4" w:uiPriority="66"/>
+    <w:lsdException w:name="Medium Grid 1 Accent 4" w:uiPriority="67"/>
+    <w:lsdException w:name="Medium Grid 2 Accent 4" w:uiPriority="68"/>
+    <w:lsdException w:name="Medium Grid 3 Accent 4" w:uiPriority="69"/>
+    <w:lsdException w:name="Dark List Accent 4" w:uiPriority="70"/>
+    <w:lsdException w:name="Colorful Shading Accent 4" w:uiPriority="71"/>
+    <w:lsdException w:name="Colorful List Accent 4" w:uiPriority="72"/>
+    <w:lsdException w:name="Colorful Grid Accent 4" w:uiPriority="73"/>
+    <w:lsdException w:name="Light Shading Accent 5" w:uiPriority="60"/>
+    <w:lsdException w:name="Light List Accent 5" w:uiPriority="61"/>
+    <w:lsdException w:name="Light Grid Accent 5" w:uiPriority="62"/>
+    <w:lsdException w:name="Medium Shading 1 Accent 5" w:uiPriority="63"/>
+    <w:lsdException w:name="Medium Shading 2 Accent 5" w:uiPriority="64"/>
+    <w:lsdException w:name="Medium List 1 Accent 5" w:uiPriority="65"/>
+    <w:lsdException w:name="Medium List 2 Accent 5" w:uiPriority="66"/>
+    <w:lsdException w:name="Medium Grid 1 Accent 5" w:uiPriority="67"/>
+    <w:lsdException w:name="Medium Grid 2 Accent 5" w:uiPriority="68"/>
+    <w:lsdException w:name="Medium Grid 3 Accent 5" w:uiPriority="69"/>
+    <w:lsdException w:name="Dark List Accent 5" w:uiPriority="70"/>
+    <w:lsdException w:name="Colorful Shading Accent 5" w:uiPriority="71"/>
+    <w:lsdException w:name="Colorful List Accent 5" w:uiPriority="72"/>
+    <w:lsdException w:name="Colorful Grid Accent 5" w:uiPriority="73"/>
+    <w:lsdException w:name="Light Shading Accent 6" w:uiPriority="60"/>
+    <w:lsdException w:name="Light List Accent 6" w:uiPriority="61"/>
+    <w:lsdException w:name="Light Grid Accent 6" w:uiPriority="62"/>
+    <w:lsdException w:name="Medium Shading 1 Accent 6" w:uiPriority="63"/>
+    <w:lsdException w:name="Medium Shading 2 Accent 6" w:uiPriority="64"/>
+    <w:lsdException w:name="Medium List 1 Accent 6" w:uiPriority="65"/>
+    <w:lsdException w:name="Medium List 2 Accent 6" w:uiPriority="66"/>
+    <w:lsdException w:name="Medium Grid 1 Accent 6" w:uiPriority="67"/>
+    <w:lsdException w:name="Medium Grid 2 Accent 6" w:uiPriority="68"/>
+    <w:lsdException w:name="Medium Grid 3 Accent 6" w:uiPriority="69"/>
+    <w:lsdException w:name="Dark List Accent 6" w:uiPriority="70"/>
+    <w:lsdException w:name="Colorful Shading Accent 6" w:uiPriority="71"/>
+    <w:lsdException w:name="Colorful List Accent 6" w:uiPriority="72"/>
+    <w:lsdException w:name="Colorful Grid Accent 6" w:uiPriority="73"/>
+    <w:lsdException w:name="Subtle Emphasis" w:uiPriority="19" w:qFormat="1"/>
+    <w:lsdException w:name="Intense Emphasis" w:uiPriority="21" w:qFormat="1"/>
+    <w:lsdException w:name="Subtle Reference" w:uiPriority="31" w:qFormat="1"/>
+    <w:lsdException w:name="Intense Reference" w:uiPriority="32" w:qFormat="1"/>
+    <w:lsdException w:name="Book Title" w:uiPriority="33" w:qFormat="1"/>
+    <w:lsdException w:name="Bibliography" w:semiHidden="1" w:uiPriority="37" w:unhideWhenUsed="1"/>
+    <w:lsdException w:name="TOC Heading" w:semiHidden="1" w:uiPriority="39" w:unhideWhenUsed="1" w:qFormat="1"/>
+    <w:lsdException w:name="Plain Table 1" w:uiPriority="41"/>
+    <w:lsdException w:name="Plain Table 2" w:uiPriority="42"/>
+    <w:lsdException w:name="Plain Table 3" w:uiPriority="43"/>
+    <w:lsdException w:name="Plain Table 4" w:uiPriority="44"/>
+    <w:lsdException w:name="Plain Table 5" w:uiPriority="45"/>
+    <w:lsdException w:name="Grid Table Light" w:uiPriority="40"/>
+    <w:lsdException w:name="Grid Table 1 Light" w:uiPriority="46"/>
+    <w:lsdException w:name="Grid Table 2" w:uiPriority="47"/>
+    <w:lsdException w:name="Grid Table 3" w:uiPriority="48"/>
+    <w:lsdException w:name="Grid Table 4" w:uiPriority="49"/>
+    <w:lsdException w:name="Grid Table 5 Dark" w:uiPriority="50"/>
+    <w:lsdException w:name="Grid Table 6 Colorful" w:uiPriority="51"/>
+    <w:lsdException w:name="Grid Table 7 Colorful" w:uiPriority="52"/>
+    <w:lsdException w:name="Grid Table 1 Light Accent 1" w:uiPriority="46"/>
+    <w:lsdException w:name="Grid Table 2 Accent 1" w:uiPriority="47"/>
+    <w:lsdException w:name="Grid Table 3 Accent 1" w:uiPriority="48"/>
+    <w:lsdException w:name="Grid Table 4 Accent 1" w:uiPriority="49"/>
+    <w:lsdException w:name="Grid Table 5 Dark Accent 1" w:uiPriority="50"/>
+    <w:lsdException w:name="Grid Table 6 Colorful Accent 1" w:uiPriority="51"/>
+    <w:lsdException w:name="Grid Table 7 Colorful Accent 1" w:uiPriority="52"/>
+    <w:lsdException w:name="Grid Table 1 Light Accent 2" w:uiPriority="46"/>
+    <w:lsdException w:name="Grid Table 2 Accent 2" w:uiPriority="47"/>
+    <w:lsdException w:name="Grid Table 3 Accent 2" w:uiPriority="48"/>
+    <w:lsdException w:name="Grid Table 4 Accent 2" w:uiPriority="49"/>
+    <w:lsdException w:name="Grid Table 5 Dark Accent 2" w:uiPriority="50"/>
+    <w:lsdException w:name="Grid Table 6 Colorful Accent 2" w:uiPriority="51"/>
+    <w:lsdException w:name="Grid Table 7 Colorful Accent 2" w:uiPriority="52"/>
+    <w:lsdException w:name="Grid Table 1 Light Accent 3" w:uiPriority="46"/>
+    <w:lsdException w:name="Grid Table 2 Accent 3" w:uiPriority="47"/>
+    <w:lsdException w:name="Grid Table 3 Accent 3" w:uiPriority="48"/>
+    <w:lsdException w:name="Grid Table 4 Accent 3" w:uiPriority="49"/>
+    <w:lsdException w:name="Grid Table 5 Dark Accent 3" w:uiPriority="50"/>
+    <w:lsdException w:name="Grid Table 6 Colorful Accent 3" w:uiPriority="51"/>
+    <w:lsdException w:name="Grid Table 7 Colorful Accent 3" w:uiPriority="52"/>
+    <w:lsdException w:name="Grid Table 1 Light Accent 4" w:uiPriority="46"/>
+    <w:lsdException w:name="Grid Table 2 Accent 4" w:uiPriority="47"/>
+    <w:lsdException w:name="Grid Table 3 Accent 4" w:uiPriority="48"/>
+    <w:lsdException w:name="Grid Table 4 Accent 4" w:uiPriority="49"/>
+    <w:lsdException w:name="Grid Table 5 Dark Accent 4" w:uiPriority="50"/>
+    <w:lsdException w:name="Grid Table 6 Colorful Accent 4" w:uiPriority="51"/>
+    <w:lsdException w:name="Grid Table 7 Colorful Accent 4" w:uiPriority="52"/>
+    <w:lsdException w:name="Grid Table 1 Light Accent 5" w:uiPriority="46"/>
+    <w:lsdException w:name="Grid Table 2 Accent 5" w:uiPriority="47"/>
+    <w:lsdException w:name="Grid Table 3 Accent 5" w:uiPriority="48"/>
+    <w:lsdException w:name="Grid Table 4 Accent 5" w:uiPriority="49"/>
+    <w:lsdException w:name="Grid Table 5 Dark Accent 5" w:uiPriority="50"/>
+    <w:lsdException w:name="Grid Table 6 Colorful Accent 5" w:uiPriority="51"/>
+    <w:lsdException w:name="Grid Table 7 Colorful Accent 5" w:uiPriority="52"/>
+    <w:lsdException w:name="Grid Table 1 Light Accent 6" w:uiPriority="46"/>
+    <w:lsdException w:name="Grid Table 2 Accent 6" w:uiPriority="47"/>
+    <w:lsdException w:name="Grid Table 3 Accent 6" w:uiPriority="48"/>
+    <w:lsdException w:name="Grid Table 4 Accent 6" w:uiPriority="49"/>
+    <w:lsdException w:name="Grid Table 5 Dark Accent 6" w:uiPriority="50"/>
+    <w:lsdException w:name="Grid Table 6 Colorful Accent 6" w:uiPriority="51"/>
+    <w:lsdException w:name="Grid Table 7 Colorful Accent 6" w:uiPriority="52"/>
+    <w:lsdException w:name="List Table 1 Light" w:uiPriority="46"/>
+    <w:lsdException w:name="List Table 2" w:uiPriority="47"/>
+    <w:lsdException w:name="List Table 3" w:uiPriority="48"/>
+    <w:lsdException w:name="List Table 4" w:uiPriority="49"/>
+    <w:lsdException w:name="List Table 5 Dark" w:uiPriority="50"/>
+    <w:lsdException w:name="List Table 6 Colorful" w:uiPriority="51"/>
+    <w:lsdException w:name="List Table 7 Colorful" w:uiPriority="52"/>
+    <w:lsdException w:name="List Table 1 Light Accent 1" w:uiPriority="46"/>
+    <w:lsdException w:name="List Table 2 Accent 1" w:uiPriority="47"/>
+    <w:lsdException w:name="List Table 3 Accent 1" w:uiPriority="48"/>
+    <w:lsdException w:name="List Table 4 Accent 1" w:uiPriority="49"/>
+    <w:lsdException w:name="List Table 5 Dark Accent 1" w:uiPriority="50"/>
+    <w:lsdException w:name="List Table 6 Colorful Accent 1" w:uiPriority="51"/>
+    <w:lsdException w:name="List Table 7 Colorful Accent 1" w:uiPriority="52"/>
+    <w:lsdException w:name="List Table 1 Light Accent 2" w:uiPriority="46"/>
+    <w:lsdException w:name="List Table 2 Accent 2" w:uiPriority="47"/>
+    <w:lsdException w:name="List Table 3 Accent 2" w:uiPriority="48"/>
+    <w:lsdException w:name="List Table 4 Accent 2" w:uiPriority="49"/>
+    <w:lsdException w:name="List Table 5 Dark Accent 2" w:uiPriority="50"/>
+    <w:lsdException w:name="List Table 6 Colorful Accent 2" w:uiPriority="51"/>
+    <w:lsdException w:name="List Table 7 Colorful Accent 2" w:uiPriority="52"/>
+    <w:lsdException w:name="List Table 1 Light Accent 3" w:uiPriority="46"/>
+    <w:lsdException w:name="List Table 2 Accent 3" w:uiPriority="47"/>
+    <w:lsdException w:name="List Table 3 Accent 3" w:uiPriority="48"/>
+    <w:lsdException w:name="List Table 4 Accent 3" w:uiPriority="49"/>
+    <w:lsdException w:name="List Table 5 Dark Accent 3" w:uiPriority="50"/>
+    <w:lsdException w:name="List Table 6 Colorful Accent 3" w:uiPriority="51"/>
+    <w:lsdException w:name="List Table 7 Colorful Accent 3" w:uiPriority="52"/>
+    <w:lsdException w:name="List Table 1 Light Accent 4" w:uiPriority="46"/>
+    <w:lsdException w:name="List Table 2 Accent 4" w:uiPriority="47"/>
+    <w:lsdException w:name="List Table 3 Accent 4" w:uiPriority="48"/>
+    <w:lsdException w:name="List Table 4 Accent 4" w:uiPriority="49"/>
+    <w:lsdException w:name="List Table 5 Dark Accent 4" w:uiPriority="50"/>
+    <w:lsdException w:name="List Table 6 Colorful Accent 4" w:uiPriority="51"/>
+    <w:lsdException w:name="List Table 7 Colorful Accent 4" w:uiPriority="52"/>
+    <w:lsdException w:name="List Table 1 Light Accent 5" w:uiPriority="46"/>
+    <w:lsdException w:name="List Table 2 Accent 5" w:uiPriority="47"/>
+    <w:lsdException w:name="List Table 3 Accent 5" w:uiPriority="48"/>
+    <w:lsdException w:name="List Table 4 Accent 5" w:uiPriority="49"/>
+    <w:lsdException w:name="List Table 5 Dark Accent 5" w:uiPriority="50"/>
+    <w:lsdException w:name="List Table 6 Colorful Accent 5" w:uiPriority="51"/>
+    <w:lsdException w:name="List Table 7 Colorful Accent 5" w:uiPriority="52"/>
+    <w:lsdException w:name="List Table 1 Light Accent 6" w:uiPriority="46"/>
+    <w:lsdException w:name="List Table 2 Accent 6" w:uiPriority="47"/>
+    <w:lsdException w:name="List Table 3 Accent 6" w:uiPriority="48"/>
+    <w:lsdException w:name="List Table 4 Accent 6" w:uiPriority="49"/>
+    <w:lsdException w:name="List Table 5 Dark Accent 6" w:uiPriority="50"/>
+    <w:lsdException w:name="List Table 6 Colorful Accent 6" w:uiPriority="51"/>
+    <w:lsdException w:name="List Table 7 Colorful Accent 6" w:uiPriority="52"/>
   </w:latentStyles>
   <w:style w:type="paragraph" w:default="1" w:styleId="Normal">
     <w:name w:val="Normal"/>

</xml_diff>